<commit_message>
updated manuscript text, added figures 3 and 4
</commit_message>
<xml_diff>
--- a/Manuscript/synthetic_manuscript.docx
+++ b/Manuscript/synthetic_manuscript.docx
@@ -159,13 +159,13 @@
         <w:t xml:space="preserve"> </w:t>
       </w:r>
       <w:r>
-        <w:t xml:space="preserve">Kearney^3,</w:t>
-      </w:r>
-      <w:r>
-        <w:t xml:space="preserve"> </w:t>
-      </w:r>
-      <w:r>
-        <w:t xml:space="preserve">4^</w:t>
+        <w:t xml:space="preserve">Kearney</w:t>
+      </w:r>
+      <w:r>
+        <w:rPr>
+          <w:vertAlign w:val="superscript"/>
+        </w:rPr>
+        <w:t xml:space="preserve">3,4</w:t>
       </w:r>
     </w:p>
     <w:p>
@@ -757,18 +757,9 @@
       </w:r>
     </w:p>
     <w:p>
-      <w:r>
-        <w:br w:type="page"/>
-      </w:r>
-    </w:p>
-    <w:bookmarkStart w:id="20" w:name="abstract"/>
-    <w:p>
-      <w:pPr>
-        <w:pStyle w:val="Heading1"/>
-      </w:pPr>
-      <w:r>
-        <w:t xml:space="preserve">Abstract</w:t>
-      </w:r>
+      <w:pPr>
+        <w:pStyle w:val="noIndentParagraph"/>
+      </w:pPr>
     </w:p>
     <w:p>
       <w:pPr>
@@ -779,28 +770,37 @@
           <w:bCs/>
           <w:b/>
         </w:rPr>
-        <w:t xml:space="preserve">Purpose</w:t>
-      </w:r>
-      <w:r>
-        <w:t xml:space="preserve">: Reproducibility is a core principle of science; however, data sharing is uncommon in the field of Communication Sciences and Disorders and exacerbated by concerns related to privacy and disclosure risks. Synthetic data offers a potential solution to this barrier by generating artificial datasets that do not represent real individuals yet retain statistical properties and relationships from the original data. The present study evaluates the performance of synthetic data generation using open data from previously published studies across the</w:t>
-      </w:r>
-      <w:r>
-        <w:t xml:space="preserve"> </w:t>
-      </w:r>
-      <w:r>
-        <w:t xml:space="preserve">‘</w:t>
-      </w:r>
-      <w:r>
-        <w:t xml:space="preserve">Big Nine</w:t>
-      </w:r>
-      <w:r>
-        <w:t xml:space="preserve">’</w:t>
-      </w:r>
-      <w:r>
-        <w:t xml:space="preserve"> </w:t>
-      </w:r>
-      <w:r>
-        <w:t xml:space="preserve">domains defined by the American Speech-Language Hearing Association.</w:t>
+        <w:t xml:space="preserve">Study Preregistration and Data Availability</w:t>
+      </w:r>
+      <w:r>
+        <w:t xml:space="preserve">: Preregistration, data, and analysis scripts are publicly available on the Open Science Framework (https://osf.io/vhgq2 -</w:t>
+      </w:r>
+      <w:r>
+        <w:t xml:space="preserve"> </w:t>
+      </w:r>
+      <w:r>
+        <w:rPr>
+          <w:iCs/>
+          <w:i/>
+        </w:rPr>
+        <w:t xml:space="preserve">update this link when preregistration goes public</w:t>
+      </w:r>
+      <w:r>
+        <w:t xml:space="preserve">).</w:t>
+      </w:r>
+    </w:p>
+    <w:p>
+      <w:r>
+        <w:br w:type="page"/>
+      </w:r>
+    </w:p>
+    <w:bookmarkStart w:id="20" w:name="abstract"/>
+    <w:p>
+      <w:pPr>
+        <w:pStyle w:val="Heading1"/>
+      </w:pPr>
+      <w:r>
+        <w:t xml:space="preserve">Abstract</w:t>
       </w:r>
     </w:p>
     <w:p>
@@ -812,26 +812,28 @@
           <w:bCs/>
           <w:b/>
         </w:rPr>
-        <w:t xml:space="preserve">Method</w:t>
-      </w:r>
-      <w:r>
-        <w:t xml:space="preserve">: Open datasets were obtained from previously published research across the domains of Articulation, Cognition, Communication, Fluency, Hearing, Language, Social Communication, Voice and Resonance, and Swallowing. Synthetic datasets were generated with the</w:t>
-      </w:r>
-      <w:r>
-        <w:t xml:space="preserve"> </w:t>
-      </w:r>
-      <w:r>
-        <w:rPr>
-          <w:iCs/>
-          <w:i/>
-        </w:rPr>
-        <w:t xml:space="preserve">synthpop</w:t>
-      </w:r>
-      <w:r>
-        <w:t xml:space="preserve"> </w:t>
-      </w:r>
-      <w:r>
-        <w:t xml:space="preserve">R package. Results from synthetic datasets were compared to those from the original published datasets.</w:t>
+        <w:t xml:space="preserve">Purpose</w:t>
+      </w:r>
+      <w:r>
+        <w:t xml:space="preserve">: Reproducibility is a core principle of science and access to a study’s data is required to reproduce its findings. However, data sharing is uncommon in the field of Communication Sciences and Disorders and exacerbated by concerns related to privacy and disclosure risks. Synthetic data offers a potential solution to this barrier by generating artificial datasets that do not represent real individuals yet retain statistical properties and relationships from the original data. The present study evaluates the performance of synthetic data generation using open data from previously published studies across the</w:t>
+      </w:r>
+      <w:r>
+        <w:t xml:space="preserve"> </w:t>
+      </w:r>
+      <w:r>
+        <w:t xml:space="preserve">‘</w:t>
+      </w:r>
+      <w:r>
+        <w:t xml:space="preserve">Big Nine</w:t>
+      </w:r>
+      <w:r>
+        <w:t xml:space="preserve">’</w:t>
+      </w:r>
+      <w:r>
+        <w:t xml:space="preserve"> </w:t>
+      </w:r>
+      <w:r>
+        <w:t xml:space="preserve">domains defined by the American Speech-Language-Hearing Association.</w:t>
       </w:r>
     </w:p>
     <w:p>
@@ -843,13 +845,26 @@
           <w:bCs/>
           <w:b/>
         </w:rPr>
-        <w:t xml:space="preserve">Results</w:t>
-      </w:r>
-      <w:r>
-        <w:t xml:space="preserve">: Synthetic datasets maintained the direction of the</w:t>
-      </w:r>
-      <w:r>
-        <w:t xml:space="preserve"> </w:t>
+        <w:t xml:space="preserve">Method</w:t>
+      </w:r>
+      <w:r>
+        <w:t xml:space="preserve">: Open datasets were obtained from previously published research across the domains of Articulation, Cognition, Communication, Fluency, Hearing, Language, Social Communication, Voice and Resonance, and Swallowing. Synthetic datasets were generated with the</w:t>
+      </w:r>
+      <w:r>
+        <w:t xml:space="preserve"> </w:t>
+      </w:r>
+      <w:r>
+        <w:rPr>
+          <w:iCs/>
+          <w:i/>
+        </w:rPr>
+        <w:t xml:space="preserve">synthpop</w:t>
+      </w:r>
+      <w:r>
+        <w:t xml:space="preserve"> </w:t>
+      </w:r>
+      <w:r>
+        <w:t xml:space="preserve">R package. Inferential (</w:t>
       </w:r>
       <w:r>
         <w:rPr>
@@ -859,20 +874,35 @@
         <w:t xml:space="preserve">p</w:t>
       </w:r>
       <w:r>
-        <w:t xml:space="preserve">-value in six studies and effect size categorization in five out of nine studies.</w:t>
-      </w:r>
-      <w:r>
-        <w:t xml:space="preserve"> </w:t>
-      </w:r>
+        <w:t xml:space="preserve">-values) and effect size results from synthetic datasets were compared to those from the original published datasets.</w:t>
+      </w:r>
+    </w:p>
+    <w:p>
+      <w:pPr>
+        <w:pStyle w:val="noIndentParagraph"/>
+      </w:pPr>
       <w:r>
         <w:rPr>
           <w:bCs/>
           <w:b/>
         </w:rPr>
-        <w:t xml:space="preserve">Add more here</w:t>
-      </w:r>
-      <w:r>
-        <w:t xml:space="preserve">.</w:t>
+        <w:t xml:space="preserve">Results</w:t>
+      </w:r>
+      <w:r>
+        <w:t xml:space="preserve">: Synthetic datasets maintained the direction of</w:t>
+      </w:r>
+      <w:r>
+        <w:t xml:space="preserve"> </w:t>
+      </w:r>
+      <w:r>
+        <w:rPr>
+          <w:iCs/>
+          <w:i/>
+        </w:rPr>
+        <w:t xml:space="preserve">p</w:t>
+      </w:r>
+      <w:r>
+        <w:t xml:space="preserve">-values in six studies and effect size categorizations in five out of nine studies. Among studies that did not maintain 95% of inferential or effect size results with synthetic datasets, the absolute mean difference between synthetic and original results was relatively low.</w:t>
       </w:r>
     </w:p>
     <w:p>
@@ -887,7 +917,20 @@
         <w:t xml:space="preserve">Conclusion</w:t>
       </w:r>
       <w:r>
-        <w:t xml:space="preserve">: Findings indicate that… We provide a general framework to promote sharing open data to facilitate computational reproducibility and a cumulative science.</w:t>
+        <w:t xml:space="preserve">: Findings indicate that synthetic data maintained the statistical properties and relationships of the original data. Studies with a lower number of observations tended to demonstrate lower agreement and more variability in</w:t>
+      </w:r>
+      <w:r>
+        <w:t xml:space="preserve"> </w:t>
+      </w:r>
+      <w:r>
+        <w:rPr>
+          <w:iCs/>
+          <w:i/>
+        </w:rPr>
+        <w:t xml:space="preserve">p</w:t>
+      </w:r>
+      <w:r>
+        <w:t xml:space="preserve">-values and effect size estimates. Studies that generate synthetic data as a means to share their data should evaluate the stability of synthetic data to maintain their findings. We provide a general framework to promote sharing open data to facilitate computational reproducibility and a cumulative science in the field of Communication Sciences and Disorders.</w:t>
       </w:r>
     </w:p>
     <w:bookmarkEnd w:id="20"/>
@@ -910,7 +953,7 @@
         <w:pStyle w:val="FirstParagraph"/>
       </w:pPr>
       <w:r>
-        <w:t xml:space="preserve">Transparency and openness are fundamental tenets of science. One aspect of transparency and openness in science relates to computational reproducibility, or the ability to recreate a study’s results using the original data. Nowadays, the vast majority of scientific studies use some degree of computation, including processing data, conducting descriptive or inferential statistics, or visualizing results. When these computations are reproducible, the transparency and confidence in findings is enhanced. Achieving computational reproducibility, however, requires authors to share their data. Both the National Institutes of Health and National Science Foundation mandate data sharing and management plans to ensure that scientific data supporting a study is shared upon publication and aligns with FAIR (Findability, Accessibility, Interoperability, and Reuse) principles of digital assets</w:t>
+        <w:t xml:space="preserve">Transparency and openness are fundamental tenets of science. One aspect of transparency and openness in science relates to computational reproducibility, or the ability to recreate a study’s results using the original data. Nowadays, the vast majority of scientific studies use some degree of computation, including processing data, conducting descriptive or inferential statistics, or visualizing results. When these computations are reproducible, the transparency and confidence in findings are enhanced. Achieving computational reproducibility, however, requires authors to share their data. Both the National Institutes of Health and the National Science Foundation mandate data sharing and management plans to ensure that scientific data supporting a study is shared upon publication and aligns with FAIR (Findability, Accessibility, Interoperability, and Reuse) principles of digital assets</w:t>
       </w:r>
       <w:r>
         <w:t xml:space="preserve"> </w:t>
@@ -919,7 +962,16 @@
         <w:t xml:space="preserve">(Watson et al., 2023; Wilkinson et al., 2016)</w:t>
       </w:r>
       <w:r>
-        <w:t xml:space="preserve">. Providing open, publicly available data benefits scientists, funding bodies, and society at large by enabling researchers to verify results, generate new knowledge (e.g., meta-analyses, secondary analyses), develop hypotheses, and minimize redundant data collection. In this sense, sharing data promotes a cumulative and self-correcting science.</w:t>
+        <w:t xml:space="preserve">. Providing open, publicly available data benefits scientists, funding bodies, and society at large by enabling researchers to verify results, generate new knowledge (e.g., meta-analyses, secondary analyses), develop hypotheses, and minimize redundant data collection</w:t>
+      </w:r>
+      <w:r>
+        <w:t xml:space="preserve"> </w:t>
+      </w:r>
+      <w:r>
+        <w:t xml:space="preserve">Chow et al. (2023)</w:t>
+      </w:r>
+      <w:r>
+        <w:t xml:space="preserve">. In this sense, sharing data promotes a cumulative and self-correcting science.</w:t>
       </w:r>
     </w:p>
     <w:p>
@@ -963,7 +1015,7 @@
         <w:t xml:space="preserve">(Rocher et al., 2019)</w:t>
       </w:r>
       <w:r>
-        <w:t xml:space="preserve">. A further challenge in sharing data can occur when researchers did not prospectively obtain consent to share data and may not be able to contact participants after data collection</w:t>
+        <w:t xml:space="preserve">. A further challenge in sharing data can occur when researchers do not prospectively obtain consent to share data and may not be able to contact participants after data collection</w:t>
       </w:r>
       <w:r>
         <w:t xml:space="preserve"> </w:t>
@@ -989,7 +1041,7 @@
         <w:t xml:space="preserve">(Drechsler &amp; Haensch, 2024; Rubin, 1993)</w:t>
       </w:r>
       <w:r>
-        <w:t xml:space="preserve">. Synthetic data involves creating artificial datasets that do not represent real individuals, ensuring no risk of disclosure since participants in the synthetic dataset do not correspond to real individuals. Importantly, synthetic data retains the statistical properties and relationships of the original data, allowing researchers to reproduce study findings, explore the dataset, and develop new questions and hypotheses. Synthetic data generation is widely used across medical research, industry, and government agencies, most notably by the United States Census Bureau</w:t>
+        <w:t xml:space="preserve">. Synthetic data involves creating an artificial dataset that does not represent real individuals, ensuring no risk of disclosure since participants in the synthetic dataset do not correspond to real individuals. Importantly, synthetic data retains the statistical properties and relationships of the original data, allowing researchers to reproduce study findings, explore the dataset, and develop new questions and hypotheses. Synthetic data generation is widely used across medical research, industry, and government agencies, most notably by the United States Census Bureau</w:t>
       </w:r>
       <w:r>
         <w:t xml:space="preserve"> </w:t>
@@ -1051,7 +1103,20 @@
         <w:t xml:space="preserve"> </w:t>
       </w:r>
       <w:r>
-        <w:t xml:space="preserve">American Speech-Language Hearing Association (ASHA) domains. We hypothesize that synthetic datasets will maintain the statistical properties and relationships of the original datasets, and that synthetic data will remain stable when generating multiple datasets. A secondary goal is to provide a framework for researchers in CSD to use data synthesis as a means to share fully de-identified data, thereby addressing concerns regarding researcher knowledge and participant confidentiality in sharing data.</w:t>
+        <w:t xml:space="preserve">American Speech-Language-Hearing Association (ASHA) domains. We hypothesize that synthetic datasets will maintain the statistical properties and relationships (i.e.,</w:t>
+      </w:r>
+      <w:r>
+        <w:t xml:space="preserve"> </w:t>
+      </w:r>
+      <w:r>
+        <w:rPr>
+          <w:iCs/>
+          <w:i/>
+        </w:rPr>
+        <w:t xml:space="preserve">p</w:t>
+      </w:r>
+      <w:r>
+        <w:t xml:space="preserve">-value and effect size) of the original datasets, and that synthetic data will remain stable when generating multiple datasets. A secondary goal is to provide a framework for researchers in CSD to use data synthesis as a means to share fully de-identified data, thereby addressing concerns regarding researcher knowledge and participant confidentiality in sharing data.</w:t>
       </w:r>
     </w:p>
     <w:bookmarkEnd w:id="21"/>
@@ -1229,17 +1294,7 @@
         <w:t xml:space="preserve"> </w:t>
       </w:r>
       <w:r>
-        <w:t xml:space="preserve">(</w:t>
-      </w:r>
-      <w:r>
-        <w:rPr>
-          <w:bCs/>
-          <w:b/>
-        </w:rPr>
-        <w:t xml:space="preserve">rcoreteam22?</w:t>
-      </w:r>
-      <w:r>
-        <w:t xml:space="preserve">)</w:t>
+        <w:t xml:space="preserve">(R Core Team, 2022)</w:t>
       </w:r>
       <w:r>
         <w:t xml:space="preserve">. Synthetic data was generated with the</w:t>
@@ -1283,7 +1338,7 @@
         <w:t xml:space="preserve"> </w:t>
       </w:r>
       <w:r>
-        <w:t xml:space="preserve">uses a non-parametric classification and regression tree (CART) approach that can handle any data type and generates data by sampling from a probability distribution. Our aims were twofold: (1) to determine whether a synthetic dataset maintained statistical properties and relationships of the original dataset and (2) to examine whether this remained stable when generating multiple synthetic datasets. In light of these aims, our approach involved generating 100 different synthetic datasets for each original dataset from an ASHA</w:t>
+        <w:t xml:space="preserve">uses a non-parametric classification and regression tree (CART) approach that can handle any data type and generates data by sampling from a probability distribution. Our aims were twofold: (1) to determine whether a synthetic dataset maintained the statistical properties and relationships of the original dataset and (2) to examine whether this remained stable when generating multiple synthetic datasets. In light of these aims, our approach involved generating 100 different synthetic datasets for each original dataset from an ASHA</w:t>
       </w:r>
       <w:r>
         <w:t xml:space="preserve"> </w:t>
@@ -1301,7 +1356,7 @@
         <w:t xml:space="preserve"> </w:t>
       </w:r>
       <w:r>
-        <w:t xml:space="preserve">domain. A statistical model with the original dataset was fit and the</w:t>
+        <w:t xml:space="preserve">domain. A statistical model with the original dataset was fit, and the</w:t>
       </w:r>
       <w:r>
         <w:t xml:space="preserve"> </w:t>
@@ -1417,7 +1472,19 @@
         <w:t xml:space="preserve"> </w:t>
       </w:r>
       <w:r>
-        <w:t xml:space="preserve">with additional data visualization and detailed R code. Since curtis_etal23a did not perform inferential tests, we directly compared each synthetic dataset to the original data with a zero-inflated beta multilevel model with the</w:t>
+        <w:t xml:space="preserve">with additional data visualization and detailed R code. Since</w:t>
+      </w:r>
+      <w:r>
+        <w:t xml:space="preserve"> </w:t>
+      </w:r>
+      <w:r>
+        <w:t xml:space="preserve">Curtis et al. (2023)</w:t>
+      </w:r>
+      <w:r>
+        <w:t xml:space="preserve"> </w:t>
+      </w:r>
+      <w:r>
+        <w:t xml:space="preserve">did not perform inferential tests, we directly compared each synthetic dataset to the original data with a zero-inflated beta multilevel model with the</w:t>
       </w:r>
       <w:r>
         <w:t xml:space="preserve"> </w:t>
@@ -1439,17 +1506,7 @@
         <w:t xml:space="preserve"> </w:t>
       </w:r>
       <w:r>
-        <w:t xml:space="preserve">(</w:t>
-      </w:r>
-      <w:r>
-        <w:rPr>
-          <w:bCs/>
-          <w:b/>
-        </w:rPr>
-        <w:t xml:space="preserve">stasinopoulosGeneralizedAdditiveModels2007?</w:t>
-      </w:r>
-      <w:r>
-        <w:t xml:space="preserve">)</w:t>
+        <w:t xml:space="preserve">(Stasinopoulos &amp; Rigby, 2007)</w:t>
       </w:r>
       <w:r>
         <w:t xml:space="preserve">. This model included fixed effects of dataset type (synthetic/original) and bolus consistency (thin liquid/extremely thick/regular) and a random intercept of participant. Due to issues with model convergence, the fixed effect structure was simplified to only include dataset type. The</w:t>
@@ -1482,43 +1539,6 @@
       </w:r>
       <w:r>
         <w:t xml:space="preserve">&lt; .05 was interpreted as evidence of no statistically significant difference between the synthetic and original dataset.</w:t>
-      </w:r>
-    </w:p>
-    <w:p>
-      <w:pPr>
-        <w:pStyle w:val="BodyText"/>
-      </w:pPr>
-      <w:r>
-        <w:t xml:space="preserve">The tutorial data and accompanying code can be accessed on the Open Science Framework (OSF:</w:t>
-      </w:r>
-      <w:r>
-        <w:t xml:space="preserve"> </w:t>
-      </w:r>
-      <w:r>
-        <w:rPr>
-          <w:bCs/>
-          <w:b/>
-        </w:rPr>
-        <w:t xml:space="preserve">add link</w:t>
-      </w:r>
-      <w:r>
-        <w:t xml:space="preserve">). To get started, download… Open the</w:t>
-      </w:r>
-      <w:r>
-        <w:t xml:space="preserve"> </w:t>
-      </w:r>
-      <w:r>
-        <w:rPr>
-          <w:iCs/>
-          <w:i/>
-        </w:rPr>
-        <w:t xml:space="preserve">open-and-synthetic-data.Rproj</w:t>
-      </w:r>
-      <w:r>
-        <w:t xml:space="preserve"> </w:t>
-      </w:r>
-      <w:r>
-        <w:t xml:space="preserve">file in RStudio and then X file.</w:t>
       </w:r>
     </w:p>
     <w:bookmarkEnd w:id="24"/>
@@ -1533,6 +1553,43 @@
         <w:t xml:space="preserve">Results</w:t>
       </w:r>
     </w:p>
+    <w:p>
+      <w:pPr>
+        <w:pStyle w:val="FirstParagraph"/>
+      </w:pPr>
+      <w:r>
+        <w:t xml:space="preserve">The tutorial data and accompanying code can be accessed on the Open Science Framework (OSF: https://osf.io/yhkqf/). To get started, download R (https://cran.r-project.org/) and an interface like RStudio (https://posit.co/download/rstudio-desktop/). Open the</w:t>
+      </w:r>
+      <w:r>
+        <w:t xml:space="preserve"> </w:t>
+      </w:r>
+      <w:r>
+        <w:rPr>
+          <w:iCs/>
+          <w:i/>
+        </w:rPr>
+        <w:t xml:space="preserve">open-and-synthetic-data.Rproj</w:t>
+      </w:r>
+      <w:r>
+        <w:t xml:space="preserve"> </w:t>
+      </w:r>
+      <w:r>
+        <w:t xml:space="preserve">file in RStudio and then X file.</w:t>
+      </w:r>
+      <w:r>
+        <w:t xml:space="preserve"> </w:t>
+      </w:r>
+      <w:r>
+        <w:rPr>
+          <w:bCs/>
+          <w:b/>
+        </w:rPr>
+        <w:t xml:space="preserve">Add more here about the tutorial scripts</w:t>
+      </w:r>
+      <w:r>
+        <w:t xml:space="preserve">.</w:t>
+      </w:r>
+    </w:p>
     <w:bookmarkStart w:id="27" w:name="X1716400c673c6b2a3875136098aa2cae081f9a7"/>
     <w:p>
       <w:pPr>
@@ -1571,19 +1628,19 @@
         <w:t xml:space="preserve"> </w:t>
       </w:r>
       <w:r>
-        <w:t xml:space="preserve">packages</w:t>
-      </w:r>
-      <w:r>
-        <w:t xml:space="preserve"> </w:t>
-      </w:r>
-      <w:r>
-        <w:t xml:space="preserve">Wickham et al. (2019)</w:t>
-      </w:r>
-      <w:r>
-        <w:t xml:space="preserve"> </w:t>
-      </w:r>
-      <w:r>
-        <w:t xml:space="preserve">and then create a synthetic dataset with the syn() function in the</w:t>
+        <w:t xml:space="preserve">collection of packages</w:t>
+      </w:r>
+      <w:r>
+        <w:t xml:space="preserve"> </w:t>
+      </w:r>
+      <w:r>
+        <w:t xml:space="preserve">(Wickham et al., 2019)</w:t>
+      </w:r>
+      <w:r>
+        <w:t xml:space="preserve"> </w:t>
+      </w:r>
+      <w:r>
+        <w:t xml:space="preserve">(v. 1.3.2) and then create a synthetic dataset with the syn() function in the</w:t>
       </w:r>
       <w:r>
         <w:t xml:space="preserve"> </w:t>
@@ -1599,7 +1656,465 @@
         <w:t xml:space="preserve"> </w:t>
       </w:r>
       <w:r>
-        <w:t xml:space="preserve">package. The data wrangling steps include loading required R packages, importing the original dataset csv file,</w:t>
+        <w:t xml:space="preserve">package. The data wrangling steps include (1) loading required R packages, (2) importing the original dataset csv file, (3) reformatting variable names for consistency and readability, (4) selecting the variables needed for the analysis, (4) converting appropriate categorical variables to factors, and (4) calculating the laryngeal vestibule severity rating as a percentage.</w:t>
+      </w:r>
+    </w:p>
+    <w:p>
+      <w:pPr>
+        <w:pStyle w:val="SourceCode"/>
+      </w:pPr>
+      <w:r>
+        <w:rPr>
+          <w:rStyle w:val="CommentTok"/>
+        </w:rPr>
+        <w:t xml:space="preserve"># load required packages</w:t>
+      </w:r>
+      <w:r>
+        <w:br/>
+      </w:r>
+      <w:r>
+        <w:rPr>
+          <w:rStyle w:val="FunctionTok"/>
+        </w:rPr>
+        <w:t xml:space="preserve">library</w:t>
+      </w:r>
+      <w:r>
+        <w:rPr>
+          <w:rStyle w:val="NormalTok"/>
+        </w:rPr>
+        <w:t xml:space="preserve">(tidyverse) </w:t>
+      </w:r>
+      <w:r>
+        <w:rPr>
+          <w:rStyle w:val="CommentTok"/>
+        </w:rPr>
+        <w:t xml:space="preserve"># data wrangling</w:t>
+      </w:r>
+      <w:r>
+        <w:br/>
+      </w:r>
+      <w:r>
+        <w:rPr>
+          <w:rStyle w:val="FunctionTok"/>
+        </w:rPr>
+        <w:t xml:space="preserve">library</w:t>
+      </w:r>
+      <w:r>
+        <w:rPr>
+          <w:rStyle w:val="NormalTok"/>
+        </w:rPr>
+        <w:t xml:space="preserve">(synthpop) </w:t>
+      </w:r>
+      <w:r>
+        <w:rPr>
+          <w:rStyle w:val="CommentTok"/>
+        </w:rPr>
+        <w:t xml:space="preserve"># R package to generate synthetic data</w:t>
+      </w:r>
+      <w:r>
+        <w:br/>
+      </w:r>
+      <w:r>
+        <w:br/>
+      </w:r>
+      <w:r>
+        <w:rPr>
+          <w:rStyle w:val="CommentTok"/>
+        </w:rPr>
+        <w:t xml:space="preserve"># load original data</w:t>
+      </w:r>
+      <w:r>
+        <w:br/>
+      </w:r>
+      <w:r>
+        <w:rPr>
+          <w:rStyle w:val="NormalTok"/>
+        </w:rPr>
+        <w:t xml:space="preserve">swallowing_original_data </w:t>
+      </w:r>
+      <w:r>
+        <w:rPr>
+          <w:rStyle w:val="OtherTok"/>
+        </w:rPr>
+        <w:t xml:space="preserve">&lt;-</w:t>
+      </w:r>
+      <w:r>
+        <w:br/>
+      </w:r>
+      <w:r>
+        <w:rPr>
+          <w:rStyle w:val="NormalTok"/>
+        </w:rPr>
+        <w:t xml:space="preserve">  </w:t>
+      </w:r>
+      <w:r>
+        <w:rPr>
+          <w:rStyle w:val="CommentTok"/>
+        </w:rPr>
+        <w:t xml:space="preserve"># read csv file from appropriate path</w:t>
+      </w:r>
+      <w:r>
+        <w:br/>
+      </w:r>
+      <w:r>
+        <w:rPr>
+          <w:rStyle w:val="NormalTok"/>
+        </w:rPr>
+        <w:t xml:space="preserve">  </w:t>
+      </w:r>
+      <w:r>
+        <w:rPr>
+          <w:rStyle w:val="FunctionTok"/>
+        </w:rPr>
+        <w:t xml:space="preserve">read.csv</w:t>
+      </w:r>
+      <w:r>
+        <w:rPr>
+          <w:rStyle w:val="NormalTok"/>
+        </w:rPr>
+        <w:t xml:space="preserve">(here</w:t>
+      </w:r>
+      <w:r>
+        <w:rPr>
+          <w:rStyle w:val="SpecialCharTok"/>
+        </w:rPr>
+        <w:t xml:space="preserve">::</w:t>
+      </w:r>
+      <w:r>
+        <w:rPr>
+          <w:rStyle w:val="FunctionTok"/>
+        </w:rPr>
+        <w:t xml:space="preserve">here</w:t>
+      </w:r>
+      <w:r>
+        <w:rPr>
+          <w:rStyle w:val="NormalTok"/>
+        </w:rPr>
+        <w:t xml:space="preserve">(</w:t>
+      </w:r>
+      <w:r>
+        <w:rPr>
+          <w:rStyle w:val="StringTok"/>
+        </w:rPr>
+        <w:t xml:space="preserve">"Data/01_Swallowing/norms_ratings.csv"</w:t>
+      </w:r>
+      <w:r>
+        <w:rPr>
+          <w:rStyle w:val="NormalTok"/>
+        </w:rPr>
+        <w:t xml:space="preserve">)) </w:t>
+      </w:r>
+      <w:r>
+        <w:rPr>
+          <w:rStyle w:val="SpecialCharTok"/>
+        </w:rPr>
+        <w:t xml:space="preserve">|&gt;</w:t>
+      </w:r>
+      <w:r>
+        <w:br/>
+      </w:r>
+      <w:r>
+        <w:rPr>
+          <w:rStyle w:val="NormalTok"/>
+        </w:rPr>
+        <w:t xml:space="preserve">  </w:t>
+      </w:r>
+      <w:r>
+        <w:rPr>
+          <w:rStyle w:val="CommentTok"/>
+        </w:rPr>
+        <w:t xml:space="preserve"># clean variable names</w:t>
+      </w:r>
+      <w:r>
+        <w:br/>
+      </w:r>
+      <w:r>
+        <w:rPr>
+          <w:rStyle w:val="NormalTok"/>
+        </w:rPr>
+        <w:t xml:space="preserve">  janitor</w:t>
+      </w:r>
+      <w:r>
+        <w:rPr>
+          <w:rStyle w:val="SpecialCharTok"/>
+        </w:rPr>
+        <w:t xml:space="preserve">::</w:t>
+      </w:r>
+      <w:r>
+        <w:rPr>
+          <w:rStyle w:val="FunctionTok"/>
+        </w:rPr>
+        <w:t xml:space="preserve">clean_names</w:t>
+      </w:r>
+      <w:r>
+        <w:rPr>
+          <w:rStyle w:val="NormalTok"/>
+        </w:rPr>
+        <w:t xml:space="preserve">() </w:t>
+      </w:r>
+      <w:r>
+        <w:rPr>
+          <w:rStyle w:val="SpecialCharTok"/>
+        </w:rPr>
+        <w:t xml:space="preserve">|&gt;</w:t>
+      </w:r>
+      <w:r>
+        <w:br/>
+      </w:r>
+      <w:r>
+        <w:rPr>
+          <w:rStyle w:val="NormalTok"/>
+        </w:rPr>
+        <w:t xml:space="preserve">  </w:t>
+      </w:r>
+      <w:r>
+        <w:rPr>
+          <w:rStyle w:val="CommentTok"/>
+        </w:rPr>
+        <w:t xml:space="preserve"># select only relevant variables from dataset</w:t>
+      </w:r>
+      <w:r>
+        <w:br/>
+      </w:r>
+      <w:r>
+        <w:rPr>
+          <w:rStyle w:val="NormalTok"/>
+        </w:rPr>
+        <w:t xml:space="preserve">  dplyr</w:t>
+      </w:r>
+      <w:r>
+        <w:rPr>
+          <w:rStyle w:val="SpecialCharTok"/>
+        </w:rPr>
+        <w:t xml:space="preserve">::</w:t>
+      </w:r>
+      <w:r>
+        <w:rPr>
+          <w:rStyle w:val="FunctionTok"/>
+        </w:rPr>
+        <w:t xml:space="preserve">select</w:t>
+      </w:r>
+      <w:r>
+        <w:rPr>
+          <w:rStyle w:val="NormalTok"/>
+        </w:rPr>
+        <w:t xml:space="preserve">(</w:t>
+      </w:r>
+      <w:r>
+        <w:rPr>
+          <w:rStyle w:val="FunctionTok"/>
+        </w:rPr>
+        <w:t xml:space="preserve">c</w:t>
+      </w:r>
+      <w:r>
+        <w:rPr>
+          <w:rStyle w:val="NormalTok"/>
+        </w:rPr>
+        <w:t xml:space="preserve">(study_id, bolus_consistency, </w:t>
+      </w:r>
+      <w:r>
+        <w:br/>
+      </w:r>
+      <w:r>
+        <w:rPr>
+          <w:rStyle w:val="NormalTok"/>
+        </w:rPr>
+        <w:t xml:space="preserve">                  laryngeal_vestibule_severity_rating)) </w:t>
+      </w:r>
+      <w:r>
+        <w:rPr>
+          <w:rStyle w:val="SpecialCharTok"/>
+        </w:rPr>
+        <w:t xml:space="preserve">|&gt;</w:t>
+      </w:r>
+      <w:r>
+        <w:rPr>
+          <w:rStyle w:val="NormalTok"/>
+        </w:rPr>
+        <w:t xml:space="preserve"> </w:t>
+      </w:r>
+      <w:r>
+        <w:br/>
+      </w:r>
+      <w:r>
+        <w:rPr>
+          <w:rStyle w:val="NormalTok"/>
+        </w:rPr>
+        <w:t xml:space="preserve">  </w:t>
+      </w:r>
+      <w:r>
+        <w:rPr>
+          <w:rStyle w:val="FunctionTok"/>
+        </w:rPr>
+        <w:t xml:space="preserve">mutate</w:t>
+      </w:r>
+      <w:r>
+        <w:rPr>
+          <w:rStyle w:val="NormalTok"/>
+        </w:rPr>
+        <w:t xml:space="preserve">(</w:t>
+      </w:r>
+      <w:r>
+        <w:br/>
+      </w:r>
+      <w:r>
+        <w:rPr>
+          <w:rStyle w:val="NormalTok"/>
+        </w:rPr>
+        <w:t xml:space="preserve">    </w:t>
+      </w:r>
+      <w:r>
+        <w:rPr>
+          <w:rStyle w:val="CommentTok"/>
+        </w:rPr>
+        <w:t xml:space="preserve"># convert study_id and bolus_consistency to factors</w:t>
+      </w:r>
+      <w:r>
+        <w:br/>
+      </w:r>
+      <w:r>
+        <w:rPr>
+          <w:rStyle w:val="NormalTok"/>
+        </w:rPr>
+        <w:t xml:space="preserve">    </w:t>
+      </w:r>
+      <w:r>
+        <w:rPr>
+          <w:rStyle w:val="AttributeTok"/>
+        </w:rPr>
+        <w:t xml:space="preserve">study_id =</w:t>
+      </w:r>
+      <w:r>
+        <w:rPr>
+          <w:rStyle w:val="NormalTok"/>
+        </w:rPr>
+        <w:t xml:space="preserve"> </w:t>
+      </w:r>
+      <w:r>
+        <w:rPr>
+          <w:rStyle w:val="FunctionTok"/>
+        </w:rPr>
+        <w:t xml:space="preserve">as.factor</w:t>
+      </w:r>
+      <w:r>
+        <w:rPr>
+          <w:rStyle w:val="NormalTok"/>
+        </w:rPr>
+        <w:t xml:space="preserve">(study_id),</w:t>
+      </w:r>
+      <w:r>
+        <w:br/>
+      </w:r>
+      <w:r>
+        <w:rPr>
+          <w:rStyle w:val="NormalTok"/>
+        </w:rPr>
+        <w:t xml:space="preserve">    </w:t>
+      </w:r>
+      <w:r>
+        <w:rPr>
+          <w:rStyle w:val="AttributeTok"/>
+        </w:rPr>
+        <w:t xml:space="preserve">bolus_consistency =</w:t>
+      </w:r>
+      <w:r>
+        <w:rPr>
+          <w:rStyle w:val="NormalTok"/>
+        </w:rPr>
+        <w:t xml:space="preserve"> </w:t>
+      </w:r>
+      <w:r>
+        <w:rPr>
+          <w:rStyle w:val="FunctionTok"/>
+        </w:rPr>
+        <w:t xml:space="preserve">as.factor</w:t>
+      </w:r>
+      <w:r>
+        <w:rPr>
+          <w:rStyle w:val="NormalTok"/>
+        </w:rPr>
+        <w:t xml:space="preserve">(bolus_consistency),</w:t>
+      </w:r>
+      <w:r>
+        <w:br/>
+      </w:r>
+      <w:r>
+        <w:rPr>
+          <w:rStyle w:val="NormalTok"/>
+        </w:rPr>
+        <w:t xml:space="preserve">    </w:t>
+      </w:r>
+      <w:r>
+        <w:rPr>
+          <w:rStyle w:val="CommentTok"/>
+        </w:rPr>
+        <w:t xml:space="preserve"># express laryngeal_vestibule_severity_rating as a %</w:t>
+      </w:r>
+      <w:r>
+        <w:br/>
+      </w:r>
+      <w:r>
+        <w:rPr>
+          <w:rStyle w:val="NormalTok"/>
+        </w:rPr>
+        <w:t xml:space="preserve">    </w:t>
+      </w:r>
+      <w:r>
+        <w:rPr>
+          <w:rStyle w:val="AttributeTok"/>
+        </w:rPr>
+        <w:t xml:space="preserve">laryngeal_vestibule_severity_rating =</w:t>
+      </w:r>
+      <w:r>
+        <w:rPr>
+          <w:rStyle w:val="NormalTok"/>
+        </w:rPr>
+        <w:t xml:space="preserve"> laryngeal_vestibule_severity_rating</w:t>
+      </w:r>
+      <w:r>
+        <w:rPr>
+          <w:rStyle w:val="SpecialCharTok"/>
+        </w:rPr>
+        <w:t xml:space="preserve">/</w:t>
+      </w:r>
+      <w:r>
+        <w:rPr>
+          <w:rStyle w:val="DecValTok"/>
+        </w:rPr>
+        <w:t xml:space="preserve">100</w:t>
+      </w:r>
+      <w:r>
+        <w:br/>
+      </w:r>
+      <w:r>
+        <w:rPr>
+          <w:rStyle w:val="NormalTok"/>
+        </w:rPr>
+        <w:t xml:space="preserve">         )</w:t>
+      </w:r>
+    </w:p>
+    <w:p>
+      <w:pPr>
+        <w:pStyle w:val="FirstParagraph"/>
+      </w:pPr>
+      <w:r>
+        <w:t xml:space="preserve">Next, we create a synthetic dataset with the syn() function from the</w:t>
+      </w:r>
+      <w:r>
+        <w:t xml:space="preserve"> </w:t>
+      </w:r>
+      <w:r>
+        <w:rPr>
+          <w:iCs/>
+          <w:i/>
+        </w:rPr>
+        <w:t xml:space="preserve">synthpop</w:t>
+      </w:r>
+      <w:r>
+        <w:t xml:space="preserve"> </w:t>
+      </w:r>
+      <w:r>
+        <w:t xml:space="preserve">package. Within the function,</w:t>
       </w:r>
       <w:r>
         <w:t xml:space="preserve"> </w:t>
@@ -1608,7 +2123,7 @@
         <w:t xml:space="preserve">‘</w:t>
       </w:r>
       <w:r>
-        <w:t xml:space="preserve">cleaning</w:t>
+        <w:t xml:space="preserve">method</w:t>
       </w:r>
       <w:r>
         <w:t xml:space="preserve">’</w:t>
@@ -1617,7 +2132,77 @@
         <w:t xml:space="preserve"> </w:t>
       </w:r>
       <w:r>
-        <w:t xml:space="preserve">variable names to ensure they are all lowercase, selecting only relevant variables in the dataset, converting relevant categorical variables to factors, and expressing the outcome variable as a percentage out of 100.</w:t>
+        <w:t xml:space="preserve">specifies the synthesising method for the data. The default in synthpop is</w:t>
+      </w:r>
+      <w:r>
+        <w:t xml:space="preserve"> </w:t>
+      </w:r>
+      <w:r>
+        <w:t xml:space="preserve">“</w:t>
+      </w:r>
+      <w:r>
+        <w:t xml:space="preserve">cart</w:t>
+      </w:r>
+      <w:r>
+        <w:t xml:space="preserve">”</w:t>
+      </w:r>
+      <w:r>
+        <w:t xml:space="preserve"> </w:t>
+      </w:r>
+      <w:r>
+        <w:t xml:space="preserve">(Classification and Regression Tree). If a synthetic dataset fails to generate with this method, Nowok et al. (2018) recommend an alternative implementation of the CART technique from package</w:t>
+      </w:r>
+      <w:r>
+        <w:t xml:space="preserve"> </w:t>
+      </w:r>
+      <w:r>
+        <w:rPr>
+          <w:iCs/>
+          <w:i/>
+        </w:rPr>
+        <w:t xml:space="preserve">party</w:t>
+      </w:r>
+      <w:r>
+        <w:t xml:space="preserve"> </w:t>
+      </w:r>
+      <w:r>
+        <w:t xml:space="preserve">(Hothorn et al., 2006)</w:t>
+      </w:r>
+      <w:r>
+        <w:t xml:space="preserve">. This dataset, for example, required the</w:t>
+      </w:r>
+      <w:r>
+        <w:t xml:space="preserve"> </w:t>
+      </w:r>
+      <w:r>
+        <w:t xml:space="preserve">‘</w:t>
+      </w:r>
+      <w:r>
+        <w:t xml:space="preserve">ctree</w:t>
+      </w:r>
+      <w:r>
+        <w:t xml:space="preserve">’</w:t>
+      </w:r>
+      <w:r>
+        <w:t xml:space="preserve"> </w:t>
+      </w:r>
+      <w:r>
+        <w:t xml:space="preserve">CART specification. Next, specify the number of synthetic datasets to generate within</w:t>
+      </w:r>
+      <w:r>
+        <w:t xml:space="preserve"> </w:t>
+      </w:r>
+      <w:r>
+        <w:t xml:space="preserve">‘</w:t>
+      </w:r>
+      <w:r>
+        <w:t xml:space="preserve">m</w:t>
+      </w:r>
+      <w:r>
+        <w:t xml:space="preserve">’</w:t>
+      </w:r>
+      <w:r>
+        <w:t xml:space="preserve">. Once the synthetic dataset is generated, extract and convert it to a dataframe for additional wrangling and visualization.</w:t>
       </w:r>
     </w:p>
     <w:p>
@@ -1628,61 +2213,307 @@
         <w:rPr>
           <w:rStyle w:val="CommentTok"/>
         </w:rPr>
-        <w:t xml:space="preserve"># load required packages</w:t>
+        <w:t xml:space="preserve"># Create a synthetic dataset</w:t>
       </w:r>
       <w:r>
         <w:br/>
       </w:r>
       <w:r>
         <w:rPr>
+          <w:rStyle w:val="NormalTok"/>
+        </w:rPr>
+        <w:t xml:space="preserve">synthetic_data </w:t>
+      </w:r>
+      <w:r>
+        <w:rPr>
+          <w:rStyle w:val="OtherTok"/>
+        </w:rPr>
+        <w:t xml:space="preserve">&lt;-</w:t>
+      </w:r>
+      <w:r>
+        <w:br/>
+      </w:r>
+      <w:r>
+        <w:rPr>
+          <w:rStyle w:val="NormalTok"/>
+        </w:rPr>
+        <w:t xml:space="preserve">  </w:t>
+      </w:r>
+      <w:r>
+        <w:rPr>
           <w:rStyle w:val="FunctionTok"/>
         </w:rPr>
-        <w:t xml:space="preserve">library</w:t>
-      </w:r>
-      <w:r>
-        <w:rPr>
-          <w:rStyle w:val="NormalTok"/>
-        </w:rPr>
-        <w:t xml:space="preserve">(tidyverse) </w:t>
+        <w:t xml:space="preserve">syn</w:t>
+      </w:r>
+      <w:r>
+        <w:rPr>
+          <w:rStyle w:val="NormalTok"/>
+        </w:rPr>
+        <w:t xml:space="preserve">(swallowing_original_data, </w:t>
       </w:r>
       <w:r>
         <w:rPr>
           <w:rStyle w:val="CommentTok"/>
         </w:rPr>
-        <w:t xml:space="preserve"># data wrangling</w:t>
+        <w:t xml:space="preserve"># name of the original data</w:t>
       </w:r>
       <w:r>
         <w:br/>
       </w:r>
       <w:r>
         <w:rPr>
+          <w:rStyle w:val="NormalTok"/>
+        </w:rPr>
+        <w:t xml:space="preserve">      </w:t>
+      </w:r>
+      <w:r>
+        <w:rPr>
+          <w:rStyle w:val="AttributeTok"/>
+        </w:rPr>
+        <w:t xml:space="preserve">method =</w:t>
+      </w:r>
+      <w:r>
+        <w:rPr>
+          <w:rStyle w:val="NormalTok"/>
+        </w:rPr>
+        <w:t xml:space="preserve"> </w:t>
+      </w:r>
+      <w:r>
+        <w:rPr>
+          <w:rStyle w:val="StringTok"/>
+        </w:rPr>
+        <w:t xml:space="preserve">"ctree"</w:t>
+      </w:r>
+      <w:r>
+        <w:rPr>
+          <w:rStyle w:val="NormalTok"/>
+        </w:rPr>
+        <w:t xml:space="preserve">, </w:t>
+      </w:r>
+      <w:r>
+        <w:rPr>
+          <w:rStyle w:val="CommentTok"/>
+        </w:rPr>
+        <w:t xml:space="preserve"># CART model to generate synthetic data</w:t>
+      </w:r>
+      <w:r>
+        <w:br/>
+      </w:r>
+      <w:r>
+        <w:rPr>
+          <w:rStyle w:val="NormalTok"/>
+        </w:rPr>
+        <w:t xml:space="preserve">      </w:t>
+      </w:r>
+      <w:r>
+        <w:rPr>
+          <w:rStyle w:val="AttributeTok"/>
+        </w:rPr>
+        <w:t xml:space="preserve">m =</w:t>
+      </w:r>
+      <w:r>
+        <w:rPr>
+          <w:rStyle w:val="NormalTok"/>
+        </w:rPr>
+        <w:t xml:space="preserve"> </w:t>
+      </w:r>
+      <w:r>
+        <w:rPr>
+          <w:rStyle w:val="DecValTok"/>
+        </w:rPr>
+        <w:t xml:space="preserve">1</w:t>
+      </w:r>
+      <w:r>
+        <w:rPr>
+          <w:rStyle w:val="NormalTok"/>
+        </w:rPr>
+        <w:t xml:space="preserve"> </w:t>
+      </w:r>
+      <w:r>
+        <w:rPr>
+          <w:rStyle w:val="CommentTok"/>
+        </w:rPr>
+        <w:t xml:space="preserve"># number of synthetic datasets to generate</w:t>
+      </w:r>
+      <w:r>
+        <w:br/>
+      </w:r>
+      <w:r>
+        <w:rPr>
+          <w:rStyle w:val="NormalTok"/>
+        </w:rPr>
+        <w:t xml:space="preserve">      )</w:t>
+      </w:r>
+    </w:p>
+    <w:p>
+      <w:pPr>
+        <w:pStyle w:val="SourceCode"/>
+      </w:pPr>
+      <w:r>
+        <w:br/>
+      </w:r>
+      <w:r>
+        <w:rPr>
+          <w:rStyle w:val="VerbatimChar"/>
+        </w:rPr>
+        <w:t xml:space="preserve">Synthesis</w:t>
+      </w:r>
+      <w:r>
+        <w:br/>
+      </w:r>
+      <w:r>
+        <w:rPr>
+          <w:rStyle w:val="VerbatimChar"/>
+        </w:rPr>
+        <w:t xml:space="preserve">-----------</w:t>
+      </w:r>
+      <w:r>
+        <w:br/>
+      </w:r>
+      <w:r>
+        <w:rPr>
+          <w:rStyle w:val="VerbatimChar"/>
+        </w:rPr>
+        <w:t xml:space="preserve"> study_id bolus_consistency laryngeal_vestibule_severity_rating</w:t>
+      </w:r>
+    </w:p>
+    <w:p>
+      <w:pPr>
+        <w:pStyle w:val="SourceCode"/>
+      </w:pPr>
+      <w:r>
+        <w:rPr>
+          <w:rStyle w:val="CommentTok"/>
+        </w:rPr>
+        <w:t xml:space="preserve"># Extract the synthetic dataset and convert into a data frame</w:t>
+      </w:r>
+      <w:r>
+        <w:br/>
+      </w:r>
+      <w:r>
+        <w:rPr>
+          <w:rStyle w:val="NormalTok"/>
+        </w:rPr>
+        <w:t xml:space="preserve">synthetic_dataset </w:t>
+      </w:r>
+      <w:r>
+        <w:rPr>
+          <w:rStyle w:val="OtherTok"/>
+        </w:rPr>
+        <w:t xml:space="preserve">&lt;-</w:t>
+      </w:r>
+      <w:r>
+        <w:rPr>
+          <w:rStyle w:val="NormalTok"/>
+        </w:rPr>
+        <w:t xml:space="preserve"> </w:t>
+      </w:r>
+      <w:r>
+        <w:rPr>
           <w:rStyle w:val="FunctionTok"/>
         </w:rPr>
-        <w:t xml:space="preserve">library</w:t>
-      </w:r>
-      <w:r>
-        <w:rPr>
-          <w:rStyle w:val="NormalTok"/>
-        </w:rPr>
-        <w:t xml:space="preserve">(synthpop) </w:t>
-      </w:r>
+        <w:t xml:space="preserve">as.data.frame</w:t>
+      </w:r>
+      <w:r>
+        <w:rPr>
+          <w:rStyle w:val="NormalTok"/>
+        </w:rPr>
+        <w:t xml:space="preserve">(synthetic_data</w:t>
+      </w:r>
+      <w:r>
+        <w:rPr>
+          <w:rStyle w:val="SpecialCharTok"/>
+        </w:rPr>
+        <w:t xml:space="preserve">$</w:t>
+      </w:r>
+      <w:r>
+        <w:rPr>
+          <w:rStyle w:val="NormalTok"/>
+        </w:rPr>
+        <w:t xml:space="preserve">syn)</w:t>
+      </w:r>
+    </w:p>
+    <w:p>
+      <w:pPr>
+        <w:pStyle w:val="FirstParagraph"/>
+      </w:pPr>
+      <w:r>
+        <w:t xml:space="preserve">An important step in the process is to assess the general utility of the synthetic dataset by visualizing any obvious differences compared to the original dataset. This can be easily accomplished with the compare() function in the</w:t>
+      </w:r>
+      <w:r>
+        <w:t xml:space="preserve"> </w:t>
+      </w:r>
+      <w:r>
+        <w:rPr>
+          <w:iCs/>
+          <w:i/>
+        </w:rPr>
+        <w:t xml:space="preserve">synthpop</w:t>
+      </w:r>
+      <w:r>
+        <w:t xml:space="preserve"> </w:t>
+      </w:r>
+      <w:r>
+        <w:t xml:space="preserve">package or manually with data wrangling and the ggplot package. Figure 1 suggests that the synthetic dataset demonstrated similar distributions for the variables of bolus consistency and laryngeal vestibule residue rating.</w:t>
+      </w:r>
+    </w:p>
+    <w:p>
+      <w:pPr>
+        <w:pStyle w:val="SourceCode"/>
+      </w:pPr>
       <w:r>
         <w:rPr>
           <w:rStyle w:val="CommentTok"/>
         </w:rPr>
-        <w:t xml:space="preserve"># R package to generate synthetic data</w:t>
+        <w:t xml:space="preserve"># Comparison of original and synthetic datasets with synthpop package</w:t>
       </w:r>
       <w:r>
         <w:br/>
       </w:r>
       <w:r>
+        <w:rPr>
+          <w:rStyle w:val="NormalTok"/>
+        </w:rPr>
+        <w:t xml:space="preserve">swallowing_comparison </w:t>
+      </w:r>
+      <w:r>
+        <w:rPr>
+          <w:rStyle w:val="OtherTok"/>
+        </w:rPr>
+        <w:t xml:space="preserve">&lt;-</w:t>
+      </w:r>
+      <w:r>
+        <w:rPr>
+          <w:rStyle w:val="NormalTok"/>
+        </w:rPr>
+        <w:t xml:space="preserve"> </w:t>
+      </w:r>
+      <w:r>
+        <w:rPr>
+          <w:rStyle w:val="FunctionTok"/>
+        </w:rPr>
+        <w:t xml:space="preserve">compare</w:t>
+      </w:r>
+      <w:r>
+        <w:rPr>
+          <w:rStyle w:val="NormalTok"/>
+        </w:rPr>
+        <w:t xml:space="preserve">(</w:t>
+      </w:r>
+      <w:r>
         <w:br/>
       </w:r>
       <w:r>
         <w:rPr>
+          <w:rStyle w:val="NormalTok"/>
+        </w:rPr>
+        <w:t xml:space="preserve">  synthetic_dataset, </w:t>
+      </w:r>
+      <w:r>
+        <w:rPr>
           <w:rStyle w:val="CommentTok"/>
         </w:rPr>
-        <w:t xml:space="preserve"># load original data</w:t>
+        <w:t xml:space="preserve"># synthetic dataset</w:t>
       </w:r>
       <w:r>
         <w:br/>
@@ -1691,13 +2522,13 @@
         <w:rPr>
           <w:rStyle w:val="NormalTok"/>
         </w:rPr>
-        <w:t xml:space="preserve">swallowing_original_data </w:t>
-      </w:r>
-      <w:r>
-        <w:rPr>
-          <w:rStyle w:val="OtherTok"/>
-        </w:rPr>
-        <w:t xml:space="preserve">&lt;-</w:t>
+        <w:t xml:space="preserve">  swallowing_original_data, </w:t>
+      </w:r>
+      <w:r>
+        <w:rPr>
+          <w:rStyle w:val="CommentTok"/>
+        </w:rPr>
+        <w:t xml:space="preserve"># original dataset</w:t>
       </w:r>
       <w:r>
         <w:br/>
@@ -1710,9 +2541,66 @@
       </w:r>
       <w:r>
         <w:rPr>
+          <w:rStyle w:val="AttributeTok"/>
+        </w:rPr>
+        <w:t xml:space="preserve">vars =</w:t>
+      </w:r>
+      <w:r>
+        <w:rPr>
+          <w:rStyle w:val="NormalTok"/>
+        </w:rPr>
+        <w:t xml:space="preserve"> </w:t>
+      </w:r>
+      <w:r>
+        <w:rPr>
+          <w:rStyle w:val="FunctionTok"/>
+        </w:rPr>
+        <w:t xml:space="preserve">c</w:t>
+      </w:r>
+      <w:r>
+        <w:rPr>
+          <w:rStyle w:val="NormalTok"/>
+        </w:rPr>
+        <w:t xml:space="preserve">(</w:t>
+      </w:r>
+      <w:r>
+        <w:rPr>
+          <w:rStyle w:val="StringTok"/>
+        </w:rPr>
+        <w:t xml:space="preserve">"bolus_consistency"</w:t>
+      </w:r>
+      <w:r>
+        <w:rPr>
+          <w:rStyle w:val="NormalTok"/>
+        </w:rPr>
+        <w:t xml:space="preserve">,</w:t>
+      </w:r>
+      <w:r>
+        <w:br/>
+      </w:r>
+      <w:r>
+        <w:rPr>
+          <w:rStyle w:val="NormalTok"/>
+        </w:rPr>
+        <w:t xml:space="preserve">           </w:t>
+      </w:r>
+      <w:r>
+        <w:rPr>
+          <w:rStyle w:val="StringTok"/>
+        </w:rPr>
+        <w:t xml:space="preserve">"laryngeal_vestibule_severity_rating"</w:t>
+      </w:r>
+      <w:r>
+        <w:rPr>
+          <w:rStyle w:val="NormalTok"/>
+        </w:rPr>
+        <w:t xml:space="preserve">), </w:t>
+      </w:r>
+      <w:r>
+        <w:rPr>
           <w:rStyle w:val="CommentTok"/>
         </w:rPr>
-        <w:t xml:space="preserve"># read csv file from appropriate path</w:t>
+        <w:t xml:space="preserve"># variables for comparison</w:t>
       </w:r>
       <w:r>
         <w:br/>
@@ -1725,27 +2613,60 @@
       </w:r>
       <w:r>
         <w:rPr>
+          <w:rStyle w:val="AttributeTok"/>
+        </w:rPr>
+        <w:t xml:space="preserve">stat =</w:t>
+      </w:r>
+      <w:r>
+        <w:rPr>
+          <w:rStyle w:val="NormalTok"/>
+        </w:rPr>
+        <w:t xml:space="preserve"> </w:t>
+      </w:r>
+      <w:r>
+        <w:rPr>
+          <w:rStyle w:val="StringTok"/>
+        </w:rPr>
+        <w:t xml:space="preserve">"counts"</w:t>
+      </w:r>
+      <w:r>
+        <w:rPr>
+          <w:rStyle w:val="NormalTok"/>
+        </w:rPr>
+        <w:t xml:space="preserve">, </w:t>
+      </w:r>
+      <w:r>
+        <w:rPr>
+          <w:rStyle w:val="CommentTok"/>
+        </w:rPr>
+        <w:t xml:space="preserve"># Present the raw counts for each variable</w:t>
+      </w:r>
+      <w:r>
+        <w:br/>
+      </w:r>
+      <w:r>
+        <w:rPr>
+          <w:rStyle w:val="NormalTok"/>
+        </w:rPr>
+        <w:t xml:space="preserve">  </w:t>
+      </w:r>
+      <w:r>
+        <w:rPr>
+          <w:rStyle w:val="AttributeTok"/>
+        </w:rPr>
+        <w:t xml:space="preserve">cols =</w:t>
+      </w:r>
+      <w:r>
+        <w:rPr>
+          <w:rStyle w:val="NormalTok"/>
+        </w:rPr>
+        <w:t xml:space="preserve"> </w:t>
+      </w:r>
+      <w:r>
+        <w:rPr>
           <w:rStyle w:val="FunctionTok"/>
         </w:rPr>
-        <w:t xml:space="preserve">read.csv</w:t>
-      </w:r>
-      <w:r>
-        <w:rPr>
-          <w:rStyle w:val="NormalTok"/>
-        </w:rPr>
-        <w:t xml:space="preserve">(here</w:t>
-      </w:r>
-      <w:r>
-        <w:rPr>
-          <w:rStyle w:val="SpecialCharTok"/>
-        </w:rPr>
-        <w:t xml:space="preserve">::</w:t>
-      </w:r>
-      <w:r>
-        <w:rPr>
-          <w:rStyle w:val="FunctionTok"/>
-        </w:rPr>
-        <w:t xml:space="preserve">here</w:t>
+        <w:t xml:space="preserve">c</w:t>
       </w:r>
       <w:r>
         <w:rPr>
@@ -1757,19 +2678,31 @@
         <w:rPr>
           <w:rStyle w:val="StringTok"/>
         </w:rPr>
-        <w:t xml:space="preserve">"Data/01_Swallowing/norms_ratings.csv"</w:t>
-      </w:r>
-      <w:r>
-        <w:rPr>
-          <w:rStyle w:val="NormalTok"/>
-        </w:rPr>
-        <w:t xml:space="preserve">)) </w:t>
-      </w:r>
-      <w:r>
-        <w:rPr>
-          <w:rStyle w:val="SpecialCharTok"/>
-        </w:rPr>
-        <w:t xml:space="preserve">|&gt;</w:t>
+        <w:t xml:space="preserve">"#62B6CB"</w:t>
+      </w:r>
+      <w:r>
+        <w:rPr>
+          <w:rStyle w:val="NormalTok"/>
+        </w:rPr>
+        <w:t xml:space="preserve">, </w:t>
+      </w:r>
+      <w:r>
+        <w:rPr>
+          <w:rStyle w:val="StringTok"/>
+        </w:rPr>
+        <w:t xml:space="preserve">"#1B4965"</w:t>
+      </w:r>
+      <w:r>
+        <w:rPr>
+          <w:rStyle w:val="NormalTok"/>
+        </w:rPr>
+        <w:t xml:space="preserve">) </w:t>
+      </w:r>
+      <w:r>
+        <w:rPr>
+          <w:rStyle w:val="CommentTok"/>
+        </w:rPr>
+        <w:t xml:space="preserve"># Setting the colours in the plot</w:t>
       </w:r>
       <w:r>
         <w:br/>
@@ -1778,280 +2711,7 @@
         <w:rPr>
           <w:rStyle w:val="NormalTok"/>
         </w:rPr>
-        <w:t xml:space="preserve">  </w:t>
-      </w:r>
-      <w:r>
-        <w:rPr>
-          <w:rStyle w:val="CommentTok"/>
-        </w:rPr>
-        <w:t xml:space="preserve"># clean variable names</w:t>
-      </w:r>
-      <w:r>
-        <w:br/>
-      </w:r>
-      <w:r>
-        <w:rPr>
-          <w:rStyle w:val="NormalTok"/>
-        </w:rPr>
-        <w:t xml:space="preserve">  janitor</w:t>
-      </w:r>
-      <w:r>
-        <w:rPr>
-          <w:rStyle w:val="SpecialCharTok"/>
-        </w:rPr>
-        <w:t xml:space="preserve">::</w:t>
-      </w:r>
-      <w:r>
-        <w:rPr>
-          <w:rStyle w:val="FunctionTok"/>
-        </w:rPr>
-        <w:t xml:space="preserve">clean_names</w:t>
-      </w:r>
-      <w:r>
-        <w:rPr>
-          <w:rStyle w:val="NormalTok"/>
-        </w:rPr>
-        <w:t xml:space="preserve">() </w:t>
-      </w:r>
-      <w:r>
-        <w:rPr>
-          <w:rStyle w:val="SpecialCharTok"/>
-        </w:rPr>
-        <w:t xml:space="preserve">|&gt;</w:t>
-      </w:r>
-      <w:r>
-        <w:br/>
-      </w:r>
-      <w:r>
-        <w:rPr>
-          <w:rStyle w:val="NormalTok"/>
-        </w:rPr>
-        <w:t xml:space="preserve">  </w:t>
-      </w:r>
-      <w:r>
-        <w:rPr>
-          <w:rStyle w:val="CommentTok"/>
-        </w:rPr>
-        <w:t xml:space="preserve"># select only relevant variables from dataset</w:t>
-      </w:r>
-      <w:r>
-        <w:br/>
-      </w:r>
-      <w:r>
-        <w:rPr>
-          <w:rStyle w:val="NormalTok"/>
-        </w:rPr>
-        <w:t xml:space="preserve">  dplyr</w:t>
-      </w:r>
-      <w:r>
-        <w:rPr>
-          <w:rStyle w:val="SpecialCharTok"/>
-        </w:rPr>
-        <w:t xml:space="preserve">::</w:t>
-      </w:r>
-      <w:r>
-        <w:rPr>
-          <w:rStyle w:val="FunctionTok"/>
-        </w:rPr>
-        <w:t xml:space="preserve">select</w:t>
-      </w:r>
-      <w:r>
-        <w:rPr>
-          <w:rStyle w:val="NormalTok"/>
-        </w:rPr>
-        <w:t xml:space="preserve">(</w:t>
-      </w:r>
-      <w:r>
-        <w:rPr>
-          <w:rStyle w:val="FunctionTok"/>
-        </w:rPr>
-        <w:t xml:space="preserve">c</w:t>
-      </w:r>
-      <w:r>
-        <w:rPr>
-          <w:rStyle w:val="NormalTok"/>
-        </w:rPr>
-        <w:t xml:space="preserve">(study_id, bolus_consistency, </w:t>
-      </w:r>
-      <w:r>
-        <w:br/>
-      </w:r>
-      <w:r>
-        <w:rPr>
-          <w:rStyle w:val="NormalTok"/>
-        </w:rPr>
-        <w:t xml:space="preserve">                  laryngeal_vestibule_severity_rating)) </w:t>
-      </w:r>
-      <w:r>
-        <w:rPr>
-          <w:rStyle w:val="SpecialCharTok"/>
-        </w:rPr>
-        <w:t xml:space="preserve">|&gt;</w:t>
-      </w:r>
-      <w:r>
-        <w:rPr>
-          <w:rStyle w:val="NormalTok"/>
-        </w:rPr>
-        <w:t xml:space="preserve"> </w:t>
-      </w:r>
-      <w:r>
-        <w:br/>
-      </w:r>
-      <w:r>
-        <w:rPr>
-          <w:rStyle w:val="NormalTok"/>
-        </w:rPr>
-        <w:t xml:space="preserve">  </w:t>
-      </w:r>
-      <w:r>
-        <w:rPr>
-          <w:rStyle w:val="FunctionTok"/>
-        </w:rPr>
-        <w:t xml:space="preserve">mutate</w:t>
-      </w:r>
-      <w:r>
-        <w:rPr>
-          <w:rStyle w:val="NormalTok"/>
-        </w:rPr>
-        <w:t xml:space="preserve">(</w:t>
-      </w:r>
-      <w:r>
-        <w:br/>
-      </w:r>
-      <w:r>
-        <w:rPr>
-          <w:rStyle w:val="NormalTok"/>
-        </w:rPr>
-        <w:t xml:space="preserve">    </w:t>
-      </w:r>
-      <w:r>
-        <w:rPr>
-          <w:rStyle w:val="CommentTok"/>
-        </w:rPr>
-        <w:t xml:space="preserve"># convert study_id and bolus_consistency to factors</w:t>
-      </w:r>
-      <w:r>
-        <w:br/>
-      </w:r>
-      <w:r>
-        <w:rPr>
-          <w:rStyle w:val="NormalTok"/>
-        </w:rPr>
-        <w:t xml:space="preserve">    </w:t>
-      </w:r>
-      <w:r>
-        <w:rPr>
-          <w:rStyle w:val="AttributeTok"/>
-        </w:rPr>
-        <w:t xml:space="preserve">study_id =</w:t>
-      </w:r>
-      <w:r>
-        <w:rPr>
-          <w:rStyle w:val="NormalTok"/>
-        </w:rPr>
-        <w:t xml:space="preserve"> </w:t>
-      </w:r>
-      <w:r>
-        <w:rPr>
-          <w:rStyle w:val="FunctionTok"/>
-        </w:rPr>
-        <w:t xml:space="preserve">as.factor</w:t>
-      </w:r>
-      <w:r>
-        <w:rPr>
-          <w:rStyle w:val="NormalTok"/>
-        </w:rPr>
-        <w:t xml:space="preserve">(study_id),</w:t>
-      </w:r>
-      <w:r>
-        <w:br/>
-      </w:r>
-      <w:r>
-        <w:rPr>
-          <w:rStyle w:val="NormalTok"/>
-        </w:rPr>
-        <w:t xml:space="preserve">    </w:t>
-      </w:r>
-      <w:r>
-        <w:rPr>
-          <w:rStyle w:val="AttributeTok"/>
-        </w:rPr>
-        <w:t xml:space="preserve">bolus_consistency =</w:t>
-      </w:r>
-      <w:r>
-        <w:rPr>
-          <w:rStyle w:val="NormalTok"/>
-        </w:rPr>
-        <w:t xml:space="preserve"> </w:t>
-      </w:r>
-      <w:r>
-        <w:rPr>
-          <w:rStyle w:val="FunctionTok"/>
-        </w:rPr>
-        <w:t xml:space="preserve">as.factor</w:t>
-      </w:r>
-      <w:r>
-        <w:rPr>
-          <w:rStyle w:val="NormalTok"/>
-        </w:rPr>
-        <w:t xml:space="preserve">(bolus_consistency),</w:t>
-      </w:r>
-      <w:r>
-        <w:br/>
-      </w:r>
-      <w:r>
-        <w:rPr>
-          <w:rStyle w:val="NormalTok"/>
-        </w:rPr>
-        <w:t xml:space="preserve">    </w:t>
-      </w:r>
-      <w:r>
-        <w:rPr>
-          <w:rStyle w:val="CommentTok"/>
-        </w:rPr>
-        <w:t xml:space="preserve"># express laryngeal_vestibule_severity_rating as a %</w:t>
-      </w:r>
-      <w:r>
-        <w:br/>
-      </w:r>
-      <w:r>
-        <w:rPr>
-          <w:rStyle w:val="NormalTok"/>
-        </w:rPr>
-        <w:t xml:space="preserve">    </w:t>
-      </w:r>
-      <w:r>
-        <w:rPr>
-          <w:rStyle w:val="AttributeTok"/>
-        </w:rPr>
-        <w:t xml:space="preserve">laryngeal_vestibule_severity_rating =</w:t>
-      </w:r>
-      <w:r>
-        <w:rPr>
-          <w:rStyle w:val="NormalTok"/>
-        </w:rPr>
-        <w:t xml:space="preserve"> laryngeal_vestibule_severity_rating</w:t>
-      </w:r>
-      <w:r>
-        <w:rPr>
-          <w:rStyle w:val="SpecialCharTok"/>
-        </w:rPr>
-        <w:t xml:space="preserve">/</w:t>
-      </w:r>
-      <w:r>
-        <w:rPr>
-          <w:rStyle w:val="DecValTok"/>
-        </w:rPr>
-        <w:t xml:space="preserve">100</w:t>
-      </w:r>
-      <w:r>
-        <w:br/>
-      </w:r>
-      <w:r>
-        <w:rPr>
-          <w:rStyle w:val="NormalTok"/>
-        </w:rPr>
-        <w:t xml:space="preserve">         )</w:t>
+        <w:t xml:space="preserve">)</w:t>
       </w:r>
     </w:p>
     <w:p>
@@ -2059,23 +2719,7 @@
         <w:pStyle w:val="FirstParagraph"/>
       </w:pPr>
       <w:r>
-        <w:t xml:space="preserve">Next, we create a synthetic dataset with the syn() function from the</w:t>
-      </w:r>
-      <w:r>
-        <w:t xml:space="preserve"> </w:t>
-      </w:r>
-      <w:r>
-        <w:rPr>
-          <w:iCs/>
-          <w:i/>
-        </w:rPr>
-        <w:t xml:space="preserve">synthpop</w:t>
-      </w:r>
-      <w:r>
-        <w:t xml:space="preserve"> </w:t>
-      </w:r>
-      <w:r>
-        <w:t xml:space="preserve">package. Within the function,</w:t>
+        <w:t xml:space="preserve">Descriptively, the synthetic dataset classified 72% of laryngeal vestibule ratings on thin liquid boluses as</w:t>
       </w:r>
       <w:r>
         <w:t xml:space="preserve"> </w:t>
@@ -2084,7 +2728,7 @@
         <w:t xml:space="preserve">‘</w:t>
       </w:r>
       <w:r>
-        <w:t xml:space="preserve">method</w:t>
+        <w:t xml:space="preserve">absent</w:t>
       </w:r>
       <w:r>
         <w:t xml:space="preserve">’</w:t>
@@ -2093,612 +2737,7 @@
         <w:t xml:space="preserve"> </w:t>
       </w:r>
       <w:r>
-        <w:t xml:space="preserve">specifies the synthesising method for the data. The default in synthpop is</w:t>
-      </w:r>
-      <w:r>
-        <w:t xml:space="preserve"> </w:t>
-      </w:r>
-      <w:r>
-        <w:t xml:space="preserve">“</w:t>
-      </w:r>
-      <w:r>
-        <w:t xml:space="preserve">cart</w:t>
-      </w:r>
-      <w:r>
-        <w:t xml:space="preserve">”</w:t>
-      </w:r>
-      <w:r>
-        <w:t xml:space="preserve"> </w:t>
-      </w:r>
-      <w:r>
-        <w:t xml:space="preserve">(Classification and Regression Tree). If a synthetic dataset fails to generate with this method, Nowok et al. (2018) recommend an alternative implementation of the CART technique from package</w:t>
-      </w:r>
-      <w:r>
-        <w:t xml:space="preserve"> </w:t>
-      </w:r>
-      <w:r>
-        <w:rPr>
-          <w:iCs/>
-          <w:i/>
-        </w:rPr>
-        <w:t xml:space="preserve">party</w:t>
-      </w:r>
-      <w:r>
-        <w:t xml:space="preserve"> </w:t>
-      </w:r>
-      <w:r>
-        <w:t xml:space="preserve">(Hothorn et al., 2006)</w:t>
-      </w:r>
-      <w:r>
-        <w:t xml:space="preserve">. This dataset, for example, required the</w:t>
-      </w:r>
-      <w:r>
-        <w:t xml:space="preserve"> </w:t>
-      </w:r>
-      <w:r>
-        <w:t xml:space="preserve">‘</w:t>
-      </w:r>
-      <w:r>
-        <w:t xml:space="preserve">ctree</w:t>
-      </w:r>
-      <w:r>
-        <w:t xml:space="preserve">’</w:t>
-      </w:r>
-      <w:r>
-        <w:t xml:space="preserve"> </w:t>
-      </w:r>
-      <w:r>
-        <w:t xml:space="preserve">CART specification. Next, specify the number of synthetic datasets to generate within</w:t>
-      </w:r>
-      <w:r>
-        <w:t xml:space="preserve"> </w:t>
-      </w:r>
-      <w:r>
-        <w:t xml:space="preserve">‘</w:t>
-      </w:r>
-      <w:r>
-        <w:t xml:space="preserve">m</w:t>
-      </w:r>
-      <w:r>
-        <w:t xml:space="preserve">’</w:t>
-      </w:r>
-      <w:r>
-        <w:t xml:space="preserve">. Once the synthetic dataset is generated, extract and convert it to a dataframe for additional wrangling and visualization.</w:t>
-      </w:r>
-    </w:p>
-    <w:p>
-      <w:pPr>
-        <w:pStyle w:val="SourceCode"/>
-      </w:pPr>
-      <w:r>
-        <w:rPr>
-          <w:rStyle w:val="CommentTok"/>
-        </w:rPr>
-        <w:t xml:space="preserve"># Create a synthetic dataset</w:t>
-      </w:r>
-      <w:r>
-        <w:br/>
-      </w:r>
-      <w:r>
-        <w:rPr>
-          <w:rStyle w:val="NormalTok"/>
-        </w:rPr>
-        <w:t xml:space="preserve">synthetic_data </w:t>
-      </w:r>
-      <w:r>
-        <w:rPr>
-          <w:rStyle w:val="OtherTok"/>
-        </w:rPr>
-        <w:t xml:space="preserve">&lt;-</w:t>
-      </w:r>
-      <w:r>
-        <w:br/>
-      </w:r>
-      <w:r>
-        <w:rPr>
-          <w:rStyle w:val="NormalTok"/>
-        </w:rPr>
-        <w:t xml:space="preserve">  </w:t>
-      </w:r>
-      <w:r>
-        <w:rPr>
-          <w:rStyle w:val="FunctionTok"/>
-        </w:rPr>
-        <w:t xml:space="preserve">syn</w:t>
-      </w:r>
-      <w:r>
-        <w:rPr>
-          <w:rStyle w:val="NormalTok"/>
-        </w:rPr>
-        <w:t xml:space="preserve">(swallowing_original_data, </w:t>
-      </w:r>
-      <w:r>
-        <w:rPr>
-          <w:rStyle w:val="CommentTok"/>
-        </w:rPr>
-        <w:t xml:space="preserve"># name of the original data</w:t>
-      </w:r>
-      <w:r>
-        <w:br/>
-      </w:r>
-      <w:r>
-        <w:rPr>
-          <w:rStyle w:val="NormalTok"/>
-        </w:rPr>
-        <w:t xml:space="preserve">      </w:t>
-      </w:r>
-      <w:r>
-        <w:rPr>
-          <w:rStyle w:val="AttributeTok"/>
-        </w:rPr>
-        <w:t xml:space="preserve">method =</w:t>
-      </w:r>
-      <w:r>
-        <w:rPr>
-          <w:rStyle w:val="NormalTok"/>
-        </w:rPr>
-        <w:t xml:space="preserve"> </w:t>
-      </w:r>
-      <w:r>
-        <w:rPr>
-          <w:rStyle w:val="StringTok"/>
-        </w:rPr>
-        <w:t xml:space="preserve">"ctree"</w:t>
-      </w:r>
-      <w:r>
-        <w:rPr>
-          <w:rStyle w:val="NormalTok"/>
-        </w:rPr>
-        <w:t xml:space="preserve">, </w:t>
-      </w:r>
-      <w:r>
-        <w:rPr>
-          <w:rStyle w:val="CommentTok"/>
-        </w:rPr>
-        <w:t xml:space="preserve"># CART model to generate synthetic data</w:t>
-      </w:r>
-      <w:r>
-        <w:br/>
-      </w:r>
-      <w:r>
-        <w:rPr>
-          <w:rStyle w:val="NormalTok"/>
-        </w:rPr>
-        <w:t xml:space="preserve">      </w:t>
-      </w:r>
-      <w:r>
-        <w:rPr>
-          <w:rStyle w:val="AttributeTok"/>
-        </w:rPr>
-        <w:t xml:space="preserve">m =</w:t>
-      </w:r>
-      <w:r>
-        <w:rPr>
-          <w:rStyle w:val="NormalTok"/>
-        </w:rPr>
-        <w:t xml:space="preserve"> </w:t>
-      </w:r>
-      <w:r>
-        <w:rPr>
-          <w:rStyle w:val="DecValTok"/>
-        </w:rPr>
-        <w:t xml:space="preserve">1</w:t>
-      </w:r>
-      <w:r>
-        <w:rPr>
-          <w:rStyle w:val="NormalTok"/>
-        </w:rPr>
-        <w:t xml:space="preserve"> </w:t>
-      </w:r>
-      <w:r>
-        <w:rPr>
-          <w:rStyle w:val="CommentTok"/>
-        </w:rPr>
-        <w:t xml:space="preserve"># number of synthetic datasets to generate</w:t>
-      </w:r>
-      <w:r>
-        <w:br/>
-      </w:r>
-      <w:r>
-        <w:rPr>
-          <w:rStyle w:val="NormalTok"/>
-        </w:rPr>
-        <w:t xml:space="preserve">      )</w:t>
-      </w:r>
-    </w:p>
-    <w:p>
-      <w:pPr>
-        <w:pStyle w:val="SourceCode"/>
-      </w:pPr>
-      <w:r>
-        <w:br/>
-      </w:r>
-      <w:r>
-        <w:rPr>
-          <w:rStyle w:val="VerbatimChar"/>
-        </w:rPr>
-        <w:t xml:space="preserve">Synthesis</w:t>
-      </w:r>
-      <w:r>
-        <w:br/>
-      </w:r>
-      <w:r>
-        <w:rPr>
-          <w:rStyle w:val="VerbatimChar"/>
-        </w:rPr>
-        <w:t xml:space="preserve">-----------</w:t>
-      </w:r>
-      <w:r>
-        <w:br/>
-      </w:r>
-      <w:r>
-        <w:rPr>
-          <w:rStyle w:val="VerbatimChar"/>
-        </w:rPr>
-        <w:t xml:space="preserve"> study_id bolus_consistency laryngeal_vestibule_severity_rating</w:t>
-      </w:r>
-    </w:p>
-    <w:p>
-      <w:pPr>
-        <w:pStyle w:val="SourceCode"/>
-      </w:pPr>
-      <w:r>
-        <w:rPr>
-          <w:rStyle w:val="CommentTok"/>
-        </w:rPr>
-        <w:t xml:space="preserve"># Extract the synthetic dataset and convert into a data frame</w:t>
-      </w:r>
-      <w:r>
-        <w:br/>
-      </w:r>
-      <w:r>
-        <w:rPr>
-          <w:rStyle w:val="NormalTok"/>
-        </w:rPr>
-        <w:t xml:space="preserve">synthetic_dataset </w:t>
-      </w:r>
-      <w:r>
-        <w:rPr>
-          <w:rStyle w:val="OtherTok"/>
-        </w:rPr>
-        <w:t xml:space="preserve">&lt;-</w:t>
-      </w:r>
-      <w:r>
-        <w:rPr>
-          <w:rStyle w:val="NormalTok"/>
-        </w:rPr>
-        <w:t xml:space="preserve"> </w:t>
-      </w:r>
-      <w:r>
-        <w:rPr>
-          <w:rStyle w:val="FunctionTok"/>
-        </w:rPr>
-        <w:t xml:space="preserve">as.data.frame</w:t>
-      </w:r>
-      <w:r>
-        <w:rPr>
-          <w:rStyle w:val="NormalTok"/>
-        </w:rPr>
-        <w:t xml:space="preserve">(synthetic_data</w:t>
-      </w:r>
-      <w:r>
-        <w:rPr>
-          <w:rStyle w:val="SpecialCharTok"/>
-        </w:rPr>
-        <w:t xml:space="preserve">$</w:t>
-      </w:r>
-      <w:r>
-        <w:rPr>
-          <w:rStyle w:val="NormalTok"/>
-        </w:rPr>
-        <w:t xml:space="preserve">syn)</w:t>
-      </w:r>
-    </w:p>
-    <w:p>
-      <w:pPr>
-        <w:pStyle w:val="FirstParagraph"/>
-      </w:pPr>
-      <w:r>
-        <w:t xml:space="preserve">An important step in the process is to assess the general utility of the synthetic dataset by visualizing any obvious differences compared to the original dataset. This can be easily accomplished with the compare() function in the</w:t>
-      </w:r>
-      <w:r>
-        <w:t xml:space="preserve"> </w:t>
-      </w:r>
-      <w:r>
-        <w:rPr>
-          <w:iCs/>
-          <w:i/>
-        </w:rPr>
-        <w:t xml:space="preserve">synthpop</w:t>
-      </w:r>
-      <w:r>
-        <w:t xml:space="preserve"> </w:t>
-      </w:r>
-      <w:r>
-        <w:t xml:space="preserve">package or manually with data wrangling and the ggplot package. Figure 1 suggests that the synthetic dataset demonstrated similar distributions for the variables of bolus consistency and laryngeal vestibule residue rating.</w:t>
-      </w:r>
-    </w:p>
-    <w:p>
-      <w:pPr>
-        <w:pStyle w:val="SourceCode"/>
-      </w:pPr>
-      <w:r>
-        <w:rPr>
-          <w:rStyle w:val="CommentTok"/>
-        </w:rPr>
-        <w:t xml:space="preserve"># Comparison of original and synthetic datasets with synthpop package</w:t>
-      </w:r>
-      <w:r>
-        <w:br/>
-      </w:r>
-      <w:r>
-        <w:rPr>
-          <w:rStyle w:val="NormalTok"/>
-        </w:rPr>
-        <w:t xml:space="preserve">swallowing_comparison </w:t>
-      </w:r>
-      <w:r>
-        <w:rPr>
-          <w:rStyle w:val="OtherTok"/>
-        </w:rPr>
-        <w:t xml:space="preserve">&lt;-</w:t>
-      </w:r>
-      <w:r>
-        <w:rPr>
-          <w:rStyle w:val="NormalTok"/>
-        </w:rPr>
-        <w:t xml:space="preserve"> </w:t>
-      </w:r>
-      <w:r>
-        <w:rPr>
-          <w:rStyle w:val="FunctionTok"/>
-        </w:rPr>
-        <w:t xml:space="preserve">compare</w:t>
-      </w:r>
-      <w:r>
-        <w:rPr>
-          <w:rStyle w:val="NormalTok"/>
-        </w:rPr>
-        <w:t xml:space="preserve">(</w:t>
-      </w:r>
-      <w:r>
-        <w:br/>
-      </w:r>
-      <w:r>
-        <w:rPr>
-          <w:rStyle w:val="NormalTok"/>
-        </w:rPr>
-        <w:t xml:space="preserve">  synthetic_dataset, </w:t>
-      </w:r>
-      <w:r>
-        <w:rPr>
-          <w:rStyle w:val="CommentTok"/>
-        </w:rPr>
-        <w:t xml:space="preserve"># synthetic dataset</w:t>
-      </w:r>
-      <w:r>
-        <w:br/>
-      </w:r>
-      <w:r>
-        <w:rPr>
-          <w:rStyle w:val="NormalTok"/>
-        </w:rPr>
-        <w:t xml:space="preserve">  swallowing_original_data, </w:t>
-      </w:r>
-      <w:r>
-        <w:rPr>
-          <w:rStyle w:val="CommentTok"/>
-        </w:rPr>
-        <w:t xml:space="preserve"># original dataset</w:t>
-      </w:r>
-      <w:r>
-        <w:br/>
-      </w:r>
-      <w:r>
-        <w:rPr>
-          <w:rStyle w:val="NormalTok"/>
-        </w:rPr>
-        <w:t xml:space="preserve">  </w:t>
-      </w:r>
-      <w:r>
-        <w:rPr>
-          <w:rStyle w:val="AttributeTok"/>
-        </w:rPr>
-        <w:t xml:space="preserve">vars =</w:t>
-      </w:r>
-      <w:r>
-        <w:rPr>
-          <w:rStyle w:val="NormalTok"/>
-        </w:rPr>
-        <w:t xml:space="preserve"> </w:t>
-      </w:r>
-      <w:r>
-        <w:rPr>
-          <w:rStyle w:val="FunctionTok"/>
-        </w:rPr>
-        <w:t xml:space="preserve">c</w:t>
-      </w:r>
-      <w:r>
-        <w:rPr>
-          <w:rStyle w:val="NormalTok"/>
-        </w:rPr>
-        <w:t xml:space="preserve">(</w:t>
-      </w:r>
-      <w:r>
-        <w:rPr>
-          <w:rStyle w:val="StringTok"/>
-        </w:rPr>
-        <w:t xml:space="preserve">"bolus_consistency"</w:t>
-      </w:r>
-      <w:r>
-        <w:rPr>
-          <w:rStyle w:val="NormalTok"/>
-        </w:rPr>
-        <w:t xml:space="preserve">,</w:t>
-      </w:r>
-      <w:r>
-        <w:br/>
-      </w:r>
-      <w:r>
-        <w:rPr>
-          <w:rStyle w:val="NormalTok"/>
-        </w:rPr>
-        <w:t xml:space="preserve">           </w:t>
-      </w:r>
-      <w:r>
-        <w:rPr>
-          <w:rStyle w:val="StringTok"/>
-        </w:rPr>
-        <w:t xml:space="preserve">"laryngeal_vestibule_severity_rating"</w:t>
-      </w:r>
-      <w:r>
-        <w:rPr>
-          <w:rStyle w:val="NormalTok"/>
-        </w:rPr>
-        <w:t xml:space="preserve">), </w:t>
-      </w:r>
-      <w:r>
-        <w:rPr>
-          <w:rStyle w:val="CommentTok"/>
-        </w:rPr>
-        <w:t xml:space="preserve"># variables for comparison</w:t>
-      </w:r>
-      <w:r>
-        <w:br/>
-      </w:r>
-      <w:r>
-        <w:rPr>
-          <w:rStyle w:val="NormalTok"/>
-        </w:rPr>
-        <w:t xml:space="preserve">  </w:t>
-      </w:r>
-      <w:r>
-        <w:rPr>
-          <w:rStyle w:val="AttributeTok"/>
-        </w:rPr>
-        <w:t xml:space="preserve">stat =</w:t>
-      </w:r>
-      <w:r>
-        <w:rPr>
-          <w:rStyle w:val="NormalTok"/>
-        </w:rPr>
-        <w:t xml:space="preserve"> </w:t>
-      </w:r>
-      <w:r>
-        <w:rPr>
-          <w:rStyle w:val="StringTok"/>
-        </w:rPr>
-        <w:t xml:space="preserve">"counts"</w:t>
-      </w:r>
-      <w:r>
-        <w:rPr>
-          <w:rStyle w:val="NormalTok"/>
-        </w:rPr>
-        <w:t xml:space="preserve">, </w:t>
-      </w:r>
-      <w:r>
-        <w:rPr>
-          <w:rStyle w:val="CommentTok"/>
-        </w:rPr>
-        <w:t xml:space="preserve"># Present the raw counts for each variable</w:t>
-      </w:r>
-      <w:r>
-        <w:br/>
-      </w:r>
-      <w:r>
-        <w:rPr>
-          <w:rStyle w:val="NormalTok"/>
-        </w:rPr>
-        <w:t xml:space="preserve">  </w:t>
-      </w:r>
-      <w:r>
-        <w:rPr>
-          <w:rStyle w:val="AttributeTok"/>
-        </w:rPr>
-        <w:t xml:space="preserve">cols =</w:t>
-      </w:r>
-      <w:r>
-        <w:rPr>
-          <w:rStyle w:val="NormalTok"/>
-        </w:rPr>
-        <w:t xml:space="preserve"> </w:t>
-      </w:r>
-      <w:r>
-        <w:rPr>
-          <w:rStyle w:val="FunctionTok"/>
-        </w:rPr>
-        <w:t xml:space="preserve">c</w:t>
-      </w:r>
-      <w:r>
-        <w:rPr>
-          <w:rStyle w:val="NormalTok"/>
-        </w:rPr>
-        <w:t xml:space="preserve">(</w:t>
-      </w:r>
-      <w:r>
-        <w:rPr>
-          <w:rStyle w:val="StringTok"/>
-        </w:rPr>
-        <w:t xml:space="preserve">"#62B6CB"</w:t>
-      </w:r>
-      <w:r>
-        <w:rPr>
-          <w:rStyle w:val="NormalTok"/>
-        </w:rPr>
-        <w:t xml:space="preserve">, </w:t>
-      </w:r>
-      <w:r>
-        <w:rPr>
-          <w:rStyle w:val="StringTok"/>
-        </w:rPr>
-        <w:t xml:space="preserve">"#1B4965"</w:t>
-      </w:r>
-      <w:r>
-        <w:rPr>
-          <w:rStyle w:val="NormalTok"/>
-        </w:rPr>
-        <w:t xml:space="preserve">) </w:t>
-      </w:r>
-      <w:r>
-        <w:rPr>
-          <w:rStyle w:val="CommentTok"/>
-        </w:rPr>
-        <w:t xml:space="preserve"># Setting the colours in the plot</w:t>
-      </w:r>
-      <w:r>
-        <w:br/>
-      </w:r>
-      <w:r>
-        <w:rPr>
-          <w:rStyle w:val="NormalTok"/>
-        </w:rPr>
-        <w:t xml:space="preserve">)</w:t>
-      </w:r>
-    </w:p>
-    <w:p>
-      <w:pPr>
-        <w:pStyle w:val="FirstParagraph"/>
-      </w:pPr>
-      <w:r>
-        <w:t xml:space="preserve">Descriptively, the synthetic dataset classified 64% of laryngeal vestibule ratings on thin liquid boluses as</w:t>
-      </w:r>
-      <w:r>
-        <w:t xml:space="preserve"> </w:t>
-      </w:r>
-      <w:r>
-        <w:t xml:space="preserve">‘</w:t>
-      </w:r>
-      <w:r>
-        <w:t xml:space="preserve">absent</w:t>
-      </w:r>
-      <w:r>
-        <w:t xml:space="preserve">’</w:t>
-      </w:r>
-      <w:r>
-        <w:t xml:space="preserve"> </w:t>
-      </w:r>
-      <w:r>
-        <w:t xml:space="preserve">(i.e., 0% residue) compared to 68% in the original dataset. In the synthetic dataset, the median value on thin liquids was 0.03 (IQR: 0.02 - 0.045) compared to 0.03 (IQR: 0.02 - 0.04) in the original dataset. 98.61% of extremely thick liquids were classified as having no laryngeal vestibule residue compared to 100% in the original dataset. A similar pattern was appreciated for regular solids (96.43% in synthetic vs. 100% in original dataset). Number of trials was lower for extremely thick (77 trials) and regular solid (78 trials) boluses compared to thin liquid (429 trials). When examined across 100 synthetic datasets, findings from the zero-inflated beta multilevel models indicate that 98% of synthetic datasets were not statistically significantly different than the original dataset for both the zero-inflated and beta portions of the model (Table 3). Additionally, effect size categorizations were maintained for 100% of both zero-inflated and beta portions of the model.</w:t>
+        <w:t xml:space="preserve">(i.e., 0% residue) compared to 68% in the original dataset. In the synthetic dataset, the median value on thin liquids was 0.02 (IQR: 0.02 - 0.04) compared to 0.03 (IQR: 0.02 - 0.04) in the original dataset. 98.39% of extremely thick liquids were classified as having no laryngeal vestibule residue compared to 100% in the original dataset. A similar pattern was appreciated for regular solids (97.26% in synthetic vs. 100% in original dataset). Number of trials was lower for extremely thick (77 trials) and regular solid (78 trials) boluses compared to thin liquid (429 trials). When examined across 100 synthetic datasets, findings from the zero-inflated beta multilevel models indicate that 100% of synthetic datasets were not statistically significantly different than the original dataset for both the zero-inflated and beta portions of the model (Table 3). Additionally, effect size categorizations were maintained for 100% of both zero-inflated and beta portions of the model.</w:t>
       </w:r>
     </w:p>
     <w:bookmarkEnd w:id="27"/>
@@ -2771,7 +2810,7 @@
         <w:pStyle w:val="BodyText"/>
       </w:pPr>
       <w:r>
-        <w:t xml:space="preserve">Below we import the original dataset, wrangle the data, and generate a synthetic data set. Data wrangling stpes include importing the original dataset, removing a string from the SpeakerID variable, and selecting only relevant variables.</w:t>
+        <w:t xml:space="preserve">Below we import the original dataset, wrangle the data, and generate a synthetic data set. The data wrangling steps include (1) importing the original dataset, (2) removing the reliability trials from the dataset, (3) removing a string character from the SpeakerID variable, and (4) selecting only the variables needed for the analysis.</w:t>
       </w:r>
     </w:p>
     <w:p>
@@ -3754,6 +3793,131 @@
       </w:pPr>
       <w:r>
         <w:t xml:space="preserve">Results for Studies 3 - 9</w:t>
+      </w:r>
+    </w:p>
+    <w:p>
+      <w:pPr>
+        <w:pStyle w:val="FirstParagraph"/>
+      </w:pPr>
+      <w:r>
+        <w:t xml:space="preserve">Studies in the domains of fluency, voice and resonance, communication modalities, receptive and expressive language, and social aspects of communication demonstrated more than 95%</w:t>
+      </w:r>
+      <w:r>
+        <w:t xml:space="preserve"> </w:t>
+      </w:r>
+      <w:r>
+        <w:rPr>
+          <w:iCs/>
+          <w:i/>
+        </w:rPr>
+        <w:t xml:space="preserve">p</w:t>
+      </w:r>
+      <w:r>
+        <w:t xml:space="preserve">-value agreement between the original and synthetic datasets (Table 3). Among studies that demonstrated lower agreement, the absolute mean difference between the synthetic</w:t>
+      </w:r>
+      <w:r>
+        <w:t xml:space="preserve"> </w:t>
+      </w:r>
+      <w:r>
+        <w:rPr>
+          <w:iCs/>
+          <w:i/>
+        </w:rPr>
+        <w:t xml:space="preserve">p</w:t>
+      </w:r>
+      <w:r>
+        <w:t xml:space="preserve">-values and the original</w:t>
+      </w:r>
+      <w:r>
+        <w:t xml:space="preserve"> </w:t>
+      </w:r>
+      <w:r>
+        <w:rPr>
+          <w:iCs/>
+          <w:i/>
+        </w:rPr>
+        <w:t xml:space="preserve">p</w:t>
+      </w:r>
+      <w:r>
+        <w:t xml:space="preserve">-value was 0.05 (</w:t>
+      </w:r>
+      <w:r>
+        <w:rPr>
+          <w:iCs/>
+          <w:i/>
+        </w:rPr>
+        <w:t xml:space="preserve">SD</w:t>
+      </w:r>
+      <w:r>
+        <w:t xml:space="preserve"> </w:t>
+      </w:r>
+      <w:r>
+        <w:t xml:space="preserve">= 0.1) for articulation, 0.03 (</w:t>
+      </w:r>
+      <w:r>
+        <w:rPr>
+          <w:iCs/>
+          <w:i/>
+        </w:rPr>
+        <w:t xml:space="preserve">SD</w:t>
+      </w:r>
+      <w:r>
+        <w:t xml:space="preserve"> </w:t>
+      </w:r>
+      <w:r>
+        <w:t xml:space="preserve">= 0.04) for hearing, and 0.25 (</w:t>
+      </w:r>
+      <w:r>
+        <w:rPr>
+          <w:iCs/>
+          <w:i/>
+        </w:rPr>
+        <w:t xml:space="preserve">SD</w:t>
+      </w:r>
+      <w:r>
+        <w:t xml:space="preserve"> </w:t>
+      </w:r>
+      <w:r>
+        <w:t xml:space="preserve">= 0.28) for cognitive aspects of communication (Figure 3). For effect size categorization agreement, studies in the domains of fluency, hearing, communication modalities, and cognitive aspects of communication maintained the effect size categorization of the original study. Among studies that demonstrated lower effect size cateogrization agreement, the absolute mean difference between the effect size from synthetic datasets and the original study’s effect size was 0.19 (SD = 0.12) for articulation, 0.09 (</w:t>
+      </w:r>
+      <w:r>
+        <w:rPr>
+          <w:iCs/>
+          <w:i/>
+        </w:rPr>
+        <w:t xml:space="preserve">SD</w:t>
+      </w:r>
+      <w:r>
+        <w:t xml:space="preserve"> </w:t>
+      </w:r>
+      <w:r>
+        <w:t xml:space="preserve">= 0.07) for voice and resonance, 0.06 (</w:t>
+      </w:r>
+      <w:r>
+        <w:rPr>
+          <w:iCs/>
+          <w:i/>
+        </w:rPr>
+        <w:t xml:space="preserve">SD</w:t>
+      </w:r>
+      <w:r>
+        <w:t xml:space="preserve"> </w:t>
+      </w:r>
+      <w:r>
+        <w:t xml:space="preserve">= 0.05) for receptive and expressive language, and 0.21 (</w:t>
+      </w:r>
+      <w:r>
+        <w:rPr>
+          <w:iCs/>
+          <w:i/>
+        </w:rPr>
+        <w:t xml:space="preserve">SD</w:t>
+      </w:r>
+      <w:r>
+        <w:t xml:space="preserve"> </w:t>
+      </w:r>
+      <w:r>
+        <w:t xml:space="preserve">= 0.2) for social aspects of communication.</w:t>
       </w:r>
     </w:p>
     <w:bookmarkStart w:id="29" w:name="table-3-here."/>
@@ -3809,13 +3973,13 @@
       </w:r>
     </w:p>
     <w:bookmarkEnd w:id="33"/>
-    <w:bookmarkStart w:id="34" w:name="preregistration-and-data-availability"/>
+    <w:bookmarkStart w:id="34" w:name="acknowledgements"/>
     <w:p>
       <w:pPr>
         <w:pStyle w:val="Heading1"/>
       </w:pPr>
       <w:r>
-        <w:t xml:space="preserve">Preregistration and Data Availability</w:t>
+        <w:t xml:space="preserve">Acknowledgements</w:t>
       </w:r>
     </w:p>
     <w:p>
@@ -3823,57 +3987,26 @@
         <w:pStyle w:val="FirstParagraph"/>
       </w:pPr>
       <w:r>
-        <w:t xml:space="preserve">Preregistration, data, and analysis scripts are publicly available on the Open Science Framework (https://osf.io/vhgq2 -</w:t>
-      </w:r>
-      <w:r>
-        <w:t xml:space="preserve"> </w:t>
-      </w:r>
-      <w:r>
-        <w:rPr>
-          <w:bCs/>
-          <w:b/>
-        </w:rPr>
-        <w:t xml:space="preserve">note: update this link when preregistration goes public</w:t>
-      </w:r>
-      <w:r>
-        <w:t xml:space="preserve">).</w:t>
+        <w:t xml:space="preserve">We would like to thank the authors of the studies included in this manuscript for making their data publicly available.</w:t>
+      </w:r>
+    </w:p>
+    <w:p>
+      <w:r>
+        <w:br w:type="page"/>
       </w:r>
     </w:p>
     <w:bookmarkEnd w:id="34"/>
-    <w:bookmarkStart w:id="35" w:name="acknowledgements"/>
+    <w:bookmarkStart w:id="86" w:name="references"/>
     <w:p>
       <w:pPr>
         <w:pStyle w:val="Heading1"/>
       </w:pPr>
       <w:r>
-        <w:t xml:space="preserve">Acknowledgements</w:t>
-      </w:r>
-    </w:p>
-    <w:p>
-      <w:pPr>
-        <w:pStyle w:val="FirstParagraph"/>
-      </w:pPr>
-      <w:r>
-        <w:t xml:space="preserve">We would like to thank the authors of the studies included in this manuscript for making their data publicly available.</w:t>
-      </w:r>
-    </w:p>
-    <w:p>
-      <w:r>
-        <w:br w:type="page"/>
-      </w:r>
-    </w:p>
-    <w:bookmarkEnd w:id="35"/>
-    <w:bookmarkStart w:id="82" w:name="references"/>
-    <w:p>
-      <w:pPr>
-        <w:pStyle w:val="Heading1"/>
-      </w:pPr>
-      <w:r>
         <w:t xml:space="preserve">References</w:t>
       </w:r>
     </w:p>
-    <w:bookmarkStart w:id="81" w:name="refs"/>
-    <w:bookmarkStart w:id="37" w:name="ref-battal_etal19"/>
+    <w:bookmarkStart w:id="85" w:name="refs"/>
+    <w:bookmarkStart w:id="36" w:name="ref-battal_etal19"/>
     <w:p>
       <w:pPr>
         <w:pStyle w:val="Bibliography"/>
@@ -3897,7 +4030,7 @@
       <w:r>
         <w:t xml:space="preserve"> </w:t>
       </w:r>
-      <w:hyperlink r:id="rId36">
+      <w:hyperlink r:id="rId35">
         <w:r>
           <w:rPr>
             <w:rStyle w:val="Hyperlink"/>
@@ -3906,8 +4039,8 @@
         </w:r>
       </w:hyperlink>
     </w:p>
-    <w:bookmarkEnd w:id="37"/>
-    <w:bookmarkStart w:id="39" w:name="ref-borders_etal22a"/>
+    <w:bookmarkEnd w:id="36"/>
+    <w:bookmarkStart w:id="38" w:name="ref-borders_etal22a"/>
     <w:p>
       <w:pPr>
         <w:pStyle w:val="Bibliography"/>
@@ -3973,7 +4106,7 @@
       <w:r>
         <w:t xml:space="preserve"> </w:t>
       </w:r>
-      <w:hyperlink r:id="rId38">
+      <w:hyperlink r:id="rId37">
         <w:r>
           <w:rPr>
             <w:rStyle w:val="Hyperlink"/>
@@ -3982,8 +4115,8 @@
         </w:r>
       </w:hyperlink>
     </w:p>
-    <w:bookmarkEnd w:id="39"/>
-    <w:bookmarkStart w:id="41" w:name="ref-chanchaochai_schwarz23"/>
+    <w:bookmarkEnd w:id="38"/>
+    <w:bookmarkStart w:id="40" w:name="ref-chanchaochai_schwarz23"/>
     <w:p>
       <w:pPr>
         <w:pStyle w:val="Bibliography"/>
@@ -4044,7 +4177,7 @@
       <w:r>
         <w:t xml:space="preserve"> </w:t>
       </w:r>
-      <w:hyperlink r:id="rId40">
+      <w:hyperlink r:id="rId39">
         <w:r>
           <w:rPr>
             <w:rStyle w:val="Hyperlink"/>
@@ -4053,13 +4186,101 @@
         </w:r>
       </w:hyperlink>
     </w:p>
-    <w:bookmarkEnd w:id="41"/>
-    <w:bookmarkStart w:id="43" w:name="ref-clough_etal23"/>
+    <w:bookmarkEnd w:id="40"/>
+    <w:bookmarkStart w:id="42" w:name="ref-chow_etal23"/>
     <w:p>
       <w:pPr>
         <w:pStyle w:val="Bibliography"/>
       </w:pPr>
       <w:r>
+        <w:t xml:space="preserve">Chow, J. C., Sandbank, M., &amp; Hampton, L. H. (2023). Guidance for</w:t>
+      </w:r>
+      <w:r>
+        <w:t xml:space="preserve"> </w:t>
+      </w:r>
+      <w:r>
+        <w:t xml:space="preserve">Increasing Primary Study Inclusion</w:t>
+      </w:r>
+      <w:r>
+        <w:t xml:space="preserve"> </w:t>
+      </w:r>
+      <w:r>
+        <w:t xml:space="preserve">and the</w:t>
+      </w:r>
+      <w:r>
+        <w:t xml:space="preserve"> </w:t>
+      </w:r>
+      <w:r>
+        <w:t xml:space="preserve">Usability</w:t>
+      </w:r>
+      <w:r>
+        <w:t xml:space="preserve"> </w:t>
+      </w:r>
+      <w:r>
+        <w:t xml:space="preserve">of</w:t>
+      </w:r>
+      <w:r>
+        <w:t xml:space="preserve"> </w:t>
+      </w:r>
+      <w:r>
+        <w:t xml:space="preserve">Data</w:t>
+      </w:r>
+      <w:r>
+        <w:t xml:space="preserve"> </w:t>
+      </w:r>
+      <w:r>
+        <w:t xml:space="preserve">in</w:t>
+      </w:r>
+      <w:r>
+        <w:t xml:space="preserve"> </w:t>
+      </w:r>
+      <w:r>
+        <w:t xml:space="preserve">Meta-Analysis</w:t>
+      </w:r>
+      <w:r>
+        <w:t xml:space="preserve">:</w:t>
+      </w:r>
+      <w:r>
+        <w:t xml:space="preserve"> </w:t>
+      </w:r>
+      <w:r>
+        <w:t xml:space="preserve">A Reporting Tutorial</w:t>
+      </w:r>
+      <w:r>
+        <w:t xml:space="preserve">.</w:t>
+      </w:r>
+      <w:r>
+        <w:t xml:space="preserve"> </w:t>
+      </w:r>
+      <w:r>
+        <w:rPr>
+          <w:iCs/>
+          <w:i/>
+        </w:rPr>
+        <w:t xml:space="preserve">Journal of Speech, Language, and Hearing Research</w:t>
+      </w:r>
+      <w:r>
+        <w:t xml:space="preserve">.</w:t>
+      </w:r>
+      <w:r>
+        <w:t xml:space="preserve"> </w:t>
+      </w:r>
+      <w:hyperlink r:id="rId41">
+        <w:r>
+          <w:rPr>
+            <w:rStyle w:val="Hyperlink"/>
+          </w:rPr>
+          <w:t xml:space="preserve">https://doi.org/10.1044/2023_JSLHR-22-00318</w:t>
+        </w:r>
+      </w:hyperlink>
+    </w:p>
+    <w:bookmarkEnd w:id="42"/>
+    <w:bookmarkStart w:id="44" w:name="ref-clough_etal23"/>
+    <w:p>
+      <w:pPr>
+        <w:pStyle w:val="Bibliography"/>
+      </w:pPr>
+      <w:r>
         <w:t xml:space="preserve">Clough, S., Morrow, E., Mutlu, B., Turkstra, L., &amp; Duff, M. C. (2023). Emotion recognition of faces and emoji in individuals with moderate-severe traumatic brain injury.</w:t>
       </w:r>
       <w:r>
@@ -4091,7 +4312,7 @@
       <w:r>
         <w:t xml:space="preserve"> </w:t>
       </w:r>
-      <w:hyperlink r:id="rId42">
+      <w:hyperlink r:id="rId43">
         <w:r>
           <w:rPr>
             <w:rStyle w:val="Hyperlink"/>
@@ -4100,8 +4321,8 @@
         </w:r>
       </w:hyperlink>
     </w:p>
-    <w:bookmarkEnd w:id="43"/>
-    <w:bookmarkStart w:id="45" w:name="ref-curtis_etal23a"/>
+    <w:bookmarkEnd w:id="44"/>
+    <w:bookmarkStart w:id="46" w:name="ref-curtis_etal23a"/>
     <w:p>
       <w:pPr>
         <w:pStyle w:val="Bibliography"/>
@@ -4188,7 +4409,7 @@
       <w:r>
         <w:t xml:space="preserve"> </w:t>
       </w:r>
-      <w:hyperlink r:id="rId44">
+      <w:hyperlink r:id="rId45">
         <w:r>
           <w:rPr>
             <w:rStyle w:val="Hyperlink"/>
@@ -4197,8 +4418,8 @@
         </w:r>
       </w:hyperlink>
     </w:p>
-    <w:bookmarkEnd w:id="45"/>
-    <w:bookmarkStart w:id="47" w:name="ref-drechsler_haensch24"/>
+    <w:bookmarkEnd w:id="46"/>
+    <w:bookmarkStart w:id="48" w:name="ref-drechsler_haensch24"/>
     <w:p>
       <w:pPr>
         <w:pStyle w:val="Bibliography"/>
@@ -4256,7 +4477,7 @@
       <w:r>
         <w:t xml:space="preserve"> </w:t>
       </w:r>
-      <w:hyperlink r:id="rId46">
+      <w:hyperlink r:id="rId47">
         <w:r>
           <w:rPr>
             <w:rStyle w:val="Hyperlink"/>
@@ -4265,8 +4486,8 @@
         </w:r>
       </w:hyperlink>
     </w:p>
-    <w:bookmarkEnd w:id="47"/>
-    <w:bookmarkStart w:id="49" w:name="ref-elamin_etal23"/>
+    <w:bookmarkEnd w:id="48"/>
+    <w:bookmarkStart w:id="50" w:name="ref-elamin_etal23"/>
     <w:p>
       <w:pPr>
         <w:pStyle w:val="Bibliography"/>
@@ -4345,7 +4566,7 @@
       <w:r>
         <w:t xml:space="preserve"> </w:t>
       </w:r>
-      <w:hyperlink r:id="rId48">
+      <w:hyperlink r:id="rId49">
         <w:r>
           <w:rPr>
             <w:rStyle w:val="Hyperlink"/>
@@ -4354,8 +4575,8 @@
         </w:r>
       </w:hyperlink>
     </w:p>
-    <w:bookmarkEnd w:id="49"/>
-    <w:bookmarkStart w:id="51" w:name="ref-elsherif_etal21"/>
+    <w:bookmarkEnd w:id="50"/>
+    <w:bookmarkStart w:id="52" w:name="ref-elsherif_etal21"/>
     <w:p>
       <w:pPr>
         <w:pStyle w:val="Bibliography"/>
@@ -4392,7 +4613,7 @@
       <w:r>
         <w:t xml:space="preserve"> </w:t>
       </w:r>
-      <w:hyperlink r:id="rId50">
+      <w:hyperlink r:id="rId51">
         <w:r>
           <w:rPr>
             <w:rStyle w:val="Hyperlink"/>
@@ -4401,8 +4622,8 @@
         </w:r>
       </w:hyperlink>
     </w:p>
-    <w:bookmarkEnd w:id="51"/>
-    <w:bookmarkStart w:id="53" w:name="ref-gaeta_brydges20"/>
+    <w:bookmarkEnd w:id="52"/>
+    <w:bookmarkStart w:id="54" w:name="ref-gaeta_brydges20"/>
     <w:p>
       <w:pPr>
         <w:pStyle w:val="Bibliography"/>
@@ -4502,7 +4723,7 @@
       <w:r>
         <w:t xml:space="preserve"> </w:t>
       </w:r>
-      <w:hyperlink r:id="rId52">
+      <w:hyperlink r:id="rId53">
         <w:r>
           <w:rPr>
             <w:rStyle w:val="Hyperlink"/>
@@ -4511,8 +4732,8 @@
         </w:r>
       </w:hyperlink>
     </w:p>
-    <w:bookmarkEnd w:id="53"/>
-    <w:bookmarkStart w:id="55" w:name="ref-hothorn_etal06"/>
+    <w:bookmarkEnd w:id="54"/>
+    <w:bookmarkStart w:id="56" w:name="ref-hothorn_etal06"/>
     <w:p>
       <w:pPr>
         <w:pStyle w:val="Bibliography"/>
@@ -4567,7 +4788,7 @@
       <w:r>
         <w:t xml:space="preserve"> </w:t>
       </w:r>
-      <w:hyperlink r:id="rId54">
+      <w:hyperlink r:id="rId55">
         <w:r>
           <w:rPr>
             <w:rStyle w:val="Hyperlink"/>
@@ -4576,8 +4797,8 @@
         </w:r>
       </w:hyperlink>
     </w:p>
-    <w:bookmarkEnd w:id="55"/>
-    <w:bookmarkStart w:id="57" w:name="ref-jarmin_etal14a"/>
+    <w:bookmarkEnd w:id="56"/>
+    <w:bookmarkStart w:id="58" w:name="ref-jarmin_etal14a"/>
     <w:p>
       <w:pPr>
         <w:pStyle w:val="Bibliography"/>
@@ -4709,7 +4930,7 @@
       <w:r>
         <w:t xml:space="preserve"> </w:t>
       </w:r>
-      <w:hyperlink r:id="rId56">
+      <w:hyperlink r:id="rId57">
         <w:r>
           <w:rPr>
             <w:rStyle w:val="Hyperlink"/>
@@ -4718,8 +4939,8 @@
         </w:r>
       </w:hyperlink>
     </w:p>
-    <w:bookmarkEnd w:id="57"/>
-    <w:bookmarkStart w:id="59" w:name="ref-kearney_etal23"/>
+    <w:bookmarkEnd w:id="58"/>
+    <w:bookmarkStart w:id="60" w:name="ref-kearney_etal23"/>
     <w:p>
       <w:pPr>
         <w:pStyle w:val="Bibliography"/>
@@ -4780,7 +5001,7 @@
       <w:r>
         <w:t xml:space="preserve"> </w:t>
       </w:r>
-      <w:hyperlink r:id="rId58">
+      <w:hyperlink r:id="rId59">
         <w:r>
           <w:rPr>
             <w:rStyle w:val="Hyperlink"/>
@@ -4789,8 +5010,8 @@
         </w:r>
       </w:hyperlink>
     </w:p>
-    <w:bookmarkEnd w:id="59"/>
-    <w:bookmarkStart w:id="61" w:name="ref-king_etal22"/>
+    <w:bookmarkEnd w:id="60"/>
+    <w:bookmarkStart w:id="62" w:name="ref-king_etal22"/>
     <w:p>
       <w:pPr>
         <w:pStyle w:val="Bibliography"/>
@@ -4893,7 +5114,7 @@
       <w:r>
         <w:t xml:space="preserve"> </w:t>
       </w:r>
-      <w:hyperlink r:id="rId60">
+      <w:hyperlink r:id="rId61">
         <w:r>
           <w:rPr>
             <w:rStyle w:val="Hyperlink"/>
@@ -4902,8 +5123,8 @@
         </w:r>
       </w:hyperlink>
     </w:p>
-    <w:bookmarkEnd w:id="61"/>
-    <w:bookmarkStart w:id="63" w:name="ref-novotny_etal16"/>
+    <w:bookmarkEnd w:id="62"/>
+    <w:bookmarkStart w:id="64" w:name="ref-novotny_etal16"/>
     <w:p>
       <w:pPr>
         <w:pStyle w:val="Bibliography"/>
@@ -4958,7 +5179,7 @@
       <w:r>
         <w:t xml:space="preserve"> </w:t>
       </w:r>
-      <w:hyperlink r:id="rId62">
+      <w:hyperlink r:id="rId63">
         <w:r>
           <w:rPr>
             <w:rStyle w:val="Hyperlink"/>
@@ -4967,8 +5188,8 @@
         </w:r>
       </w:hyperlink>
     </w:p>
-    <w:bookmarkEnd w:id="63"/>
-    <w:bookmarkStart w:id="65" w:name="ref-nowok_etal16"/>
+    <w:bookmarkEnd w:id="64"/>
+    <w:bookmarkStart w:id="66" w:name="ref-nowok_etal16"/>
     <w:p>
       <w:pPr>
         <w:pStyle w:val="Bibliography"/>
@@ -5038,7 +5259,7 @@
       <w:r>
         <w:t xml:space="preserve"> </w:t>
       </w:r>
-      <w:hyperlink r:id="rId64">
+      <w:hyperlink r:id="rId65">
         <w:r>
           <w:rPr>
             <w:rStyle w:val="Hyperlink"/>
@@ -5047,8 +5268,8 @@
         </w:r>
       </w:hyperlink>
     </w:p>
-    <w:bookmarkEnd w:id="65"/>
-    <w:bookmarkStart w:id="67" w:name="ref-pfeiffer_etal24"/>
+    <w:bookmarkEnd w:id="66"/>
+    <w:bookmarkStart w:id="68" w:name="ref-pfeiffer_etal24"/>
     <w:p>
       <w:pPr>
         <w:pStyle w:val="Bibliography"/>
@@ -5184,7 +5405,7 @@
       <w:r>
         <w:t xml:space="preserve"> </w:t>
       </w:r>
-      <w:hyperlink r:id="rId66">
+      <w:hyperlink r:id="rId67">
         <w:r>
           <w:rPr>
             <w:rStyle w:val="Hyperlink"/>
@@ -5193,8 +5414,8 @@
         </w:r>
       </w:hyperlink>
     </w:p>
-    <w:bookmarkEnd w:id="67"/>
-    <w:bookmarkStart w:id="69" w:name="ref-quintana20"/>
+    <w:bookmarkEnd w:id="68"/>
+    <w:bookmarkStart w:id="70" w:name="ref-quintana20"/>
     <w:p>
       <w:pPr>
         <w:pStyle w:val="Bibliography"/>
@@ -5231,7 +5452,7 @@
       <w:r>
         <w:t xml:space="preserve"> </w:t>
       </w:r>
-      <w:hyperlink r:id="rId68">
+      <w:hyperlink r:id="rId69">
         <w:r>
           <w:rPr>
             <w:rStyle w:val="Hyperlink"/>
@@ -5240,13 +5461,75 @@
         </w:r>
       </w:hyperlink>
     </w:p>
-    <w:bookmarkEnd w:id="69"/>
-    <w:bookmarkStart w:id="71" w:name="ref-rocher_etal19"/>
+    <w:bookmarkEnd w:id="70"/>
+    <w:bookmarkStart w:id="72" w:name="ref-rcoreteam22"/>
     <w:p>
       <w:pPr>
         <w:pStyle w:val="Bibliography"/>
       </w:pPr>
       <w:r>
+        <w:t xml:space="preserve">R Core Team. (2022).</w:t>
+      </w:r>
+      <w:r>
+        <w:t xml:space="preserve"> </w:t>
+      </w:r>
+      <w:r>
+        <w:rPr>
+          <w:iCs/>
+          <w:i/>
+        </w:rPr>
+        <w:t xml:space="preserve">R:</w:t>
+      </w:r>
+      <w:r>
+        <w:rPr>
+          <w:iCs/>
+          <w:i/>
+        </w:rPr>
+        <w:t xml:space="preserve"> </w:t>
+      </w:r>
+      <w:r>
+        <w:rPr>
+          <w:iCs/>
+          <w:i/>
+        </w:rPr>
+        <w:t xml:space="preserve">A</w:t>
+      </w:r>
+      <w:r>
+        <w:rPr>
+          <w:iCs/>
+          <w:i/>
+        </w:rPr>
+        <w:t xml:space="preserve"> </w:t>
+      </w:r>
+      <w:r>
+        <w:rPr>
+          <w:iCs/>
+          <w:i/>
+        </w:rPr>
+        <w:t xml:space="preserve">language and environment for statistical computing</w:t>
+      </w:r>
+      <w:r>
+        <w:t xml:space="preserve">. R Foundation for Statistical Computing.</w:t>
+      </w:r>
+      <w:r>
+        <w:t xml:space="preserve"> </w:t>
+      </w:r>
+      <w:hyperlink r:id="rId71">
+        <w:r>
+          <w:rPr>
+            <w:rStyle w:val="Hyperlink"/>
+          </w:rPr>
+          <w:t xml:space="preserve">https://www.R-project.org/</w:t>
+        </w:r>
+      </w:hyperlink>
+    </w:p>
+    <w:bookmarkEnd w:id="72"/>
+    <w:bookmarkStart w:id="74" w:name="ref-rocher_etal19"/>
+    <w:p>
+      <w:pPr>
+        <w:pStyle w:val="Bibliography"/>
+      </w:pPr>
+      <w:r>
         <w:t xml:space="preserve">Rocher, L., Hendrickx, J. M., &amp; de Montjoye, Y.-A. (2019). Estimating the success of re-identifications in incomplete datasets using generative models.</w:t>
       </w:r>
       <w:r>
@@ -5278,7 +5561,7 @@
       <w:r>
         <w:t xml:space="preserve"> </w:t>
       </w:r>
-      <w:hyperlink r:id="rId70">
+      <w:hyperlink r:id="rId73">
         <w:r>
           <w:rPr>
             <w:rStyle w:val="Hyperlink"/>
@@ -5287,8 +5570,8 @@
         </w:r>
       </w:hyperlink>
     </w:p>
-    <w:bookmarkEnd w:id="71"/>
-    <w:bookmarkStart w:id="72" w:name="ref-rubin93"/>
+    <w:bookmarkEnd w:id="74"/>
+    <w:bookmarkStart w:id="75" w:name="ref-rubin93"/>
     <w:p>
       <w:pPr>
         <w:pStyle w:val="Bibliography"/>
@@ -5323,13 +5606,64 @@
         <w:t xml:space="preserve">, 462–468.</w:t>
       </w:r>
     </w:p>
-    <w:bookmarkEnd w:id="72"/>
-    <w:bookmarkStart w:id="74" w:name="ref-thompson_etal23"/>
+    <w:bookmarkEnd w:id="75"/>
+    <w:bookmarkStart w:id="76" w:name="ref-stasinopoulos_rigby07"/>
     <w:p>
       <w:pPr>
         <w:pStyle w:val="Bibliography"/>
       </w:pPr>
       <w:r>
+        <w:t xml:space="preserve">Stasinopoulos, D. M., &amp; Rigby, R. A. (2007). Generalized additive models for location scale and shape (</w:t>
+      </w:r>
+      <w:r>
+        <w:t xml:space="preserve">GAMLSS</w:t>
+      </w:r>
+      <w:r>
+        <w:t xml:space="preserve">) in</w:t>
+      </w:r>
+      <w:r>
+        <w:t xml:space="preserve"> </w:t>
+      </w:r>
+      <w:r>
+        <w:t xml:space="preserve">R</w:t>
+      </w:r>
+      <w:r>
+        <w:t xml:space="preserve">.</w:t>
+      </w:r>
+      <w:r>
+        <w:t xml:space="preserve"> </w:t>
+      </w:r>
+      <w:r>
+        <w:rPr>
+          <w:iCs/>
+          <w:i/>
+        </w:rPr>
+        <w:t xml:space="preserve">Journal of Statistical Software</w:t>
+      </w:r>
+      <w:r>
+        <w:t xml:space="preserve">,</w:t>
+      </w:r>
+      <w:r>
+        <w:t xml:space="preserve"> </w:t>
+      </w:r>
+      <w:r>
+        <w:rPr>
+          <w:iCs/>
+          <w:i/>
+        </w:rPr>
+        <w:t xml:space="preserve">23</w:t>
+      </w:r>
+      <w:r>
+        <w:t xml:space="preserve">(7), 1–46.</w:t>
+      </w:r>
+    </w:p>
+    <w:bookmarkEnd w:id="76"/>
+    <w:bookmarkStart w:id="78" w:name="ref-thompson_etal23"/>
+    <w:p>
+      <w:pPr>
+        <w:pStyle w:val="Bibliography"/>
+      </w:pPr>
+      <w:r>
         <w:t xml:space="preserve">Thompson, A., Hirsch, M. E., Lansford, K. L., &amp; Kim, Y. (2023). Vowel</w:t>
       </w:r>
       <w:r>
@@ -5406,7 +5740,7 @@
       <w:r>
         <w:t xml:space="preserve"> </w:t>
       </w:r>
-      <w:hyperlink r:id="rId73">
+      <w:hyperlink r:id="rId77">
         <w:r>
           <w:rPr>
             <w:rStyle w:val="Hyperlink"/>
@@ -5415,8 +5749,8 @@
         </w:r>
       </w:hyperlink>
     </w:p>
-    <w:bookmarkEnd w:id="74"/>
-    <w:bookmarkStart w:id="76" w:name="ref-watson_etal23"/>
+    <w:bookmarkEnd w:id="78"/>
+    <w:bookmarkStart w:id="80" w:name="ref-watson_etal23"/>
     <w:p>
       <w:pPr>
         <w:pStyle w:val="Bibliography"/>
@@ -5486,7 +5820,7 @@
       <w:r>
         <w:t xml:space="preserve"> </w:t>
       </w:r>
-      <w:hyperlink r:id="rId75">
+      <w:hyperlink r:id="rId79">
         <w:r>
           <w:rPr>
             <w:rStyle w:val="Hyperlink"/>
@@ -5495,8 +5829,8 @@
         </w:r>
       </w:hyperlink>
     </w:p>
-    <w:bookmarkEnd w:id="76"/>
-    <w:bookmarkStart w:id="78" w:name="ref-wickham_etal19"/>
+    <w:bookmarkEnd w:id="80"/>
+    <w:bookmarkStart w:id="82" w:name="ref-wickham_etal19"/>
     <w:p>
       <w:pPr>
         <w:pStyle w:val="Bibliography"/>
@@ -5542,7 +5876,7 @@
       <w:r>
         <w:t xml:space="preserve"> </w:t>
       </w:r>
-      <w:hyperlink r:id="rId77">
+      <w:hyperlink r:id="rId81">
         <w:r>
           <w:rPr>
             <w:rStyle w:val="Hyperlink"/>
@@ -5551,8 +5885,8 @@
         </w:r>
       </w:hyperlink>
     </w:p>
-    <w:bookmarkEnd w:id="78"/>
-    <w:bookmarkStart w:id="80" w:name="ref-wilkinson_etal16"/>
+    <w:bookmarkEnd w:id="82"/>
+    <w:bookmarkStart w:id="84" w:name="ref-wilkinson_etal16"/>
     <w:p>
       <w:pPr>
         <w:pStyle w:val="Bibliography"/>
@@ -5601,7 +5935,7 @@
       <w:r>
         <w:t xml:space="preserve"> </w:t>
       </w:r>
-      <w:hyperlink r:id="rId79">
+      <w:hyperlink r:id="rId83">
         <w:r>
           <w:rPr>
             <w:rStyle w:val="Hyperlink"/>
@@ -5610,15 +5944,15 @@
         </w:r>
       </w:hyperlink>
     </w:p>
-    <w:bookmarkEnd w:id="80"/>
-    <w:bookmarkEnd w:id="81"/>
+    <w:bookmarkEnd w:id="84"/>
+    <w:bookmarkEnd w:id="85"/>
     <w:p>
       <w:r>
         <w:br w:type="page"/>
       </w:r>
     </w:p>
-    <w:bookmarkEnd w:id="82"/>
-    <w:bookmarkStart w:id="83" w:name="table-and-figure-captions"/>
+    <w:bookmarkEnd w:id="86"/>
+    <w:bookmarkStart w:id="87" w:name="table-and-figure-captions"/>
     <w:p>
       <w:pPr>
         <w:pStyle w:val="Heading1"/>
@@ -5639,12 +5973,19 @@
       <w:pPr>
         <w:pStyle w:val="noIndentParagraph"/>
       </w:pPr>
+    </w:p>
+    <w:p>
+      <w:pPr>
+        <w:pStyle w:val="noIndentParagraph"/>
+      </w:pPr>
       <w:r>
         <w:t xml:space="preserve">Figure 1. Visualization of data distributions from synthetic and original data for Study #1 (Curtis et al., 2023).</w:t>
       </w:r>
-      <w:r>
-        <w:t xml:space="preserve"> </w:t>
-      </w:r>
+    </w:p>
+    <w:p>
+      <w:pPr>
+        <w:pStyle w:val="noIndentParagraph"/>
+      </w:pPr>
       <w:r>
         <w:rPr>
           <w:iCs/>
@@ -5656,7 +5997,91 @@
         <w:t xml:space="preserve">: Panel A displays the overall distribution of laryngeal vestibule residue. Panel B displays the frequency of values by bolus consistency.</w:t>
       </w:r>
     </w:p>
-    <w:bookmarkEnd w:id="83"/>
+    <w:p>
+      <w:pPr>
+        <w:pStyle w:val="noIndentParagraph"/>
+      </w:pPr>
+    </w:p>
+    <w:p>
+      <w:pPr>
+        <w:pStyle w:val="noIndentParagraph"/>
+      </w:pPr>
+      <w:r>
+        <w:t xml:space="preserve">Figure 2. Visualization of data distributions from synthetic and original data for Study #2 (Thompson et al., 2023).</w:t>
+      </w:r>
+    </w:p>
+    <w:p>
+      <w:pPr>
+        <w:pStyle w:val="noIndentParagraph"/>
+      </w:pPr>
+      <w:r>
+        <w:rPr>
+          <w:iCs/>
+          <w:i/>
+        </w:rPr>
+        <w:t xml:space="preserve">Caption</w:t>
+      </w:r>
+      <w:r>
+        <w:t xml:space="preserve">: Panel A displays the distribution of vowel space area and panel B displays the distribution of speech intelligibility.</w:t>
+      </w:r>
+    </w:p>
+    <w:p>
+      <w:pPr>
+        <w:pStyle w:val="noIndentParagraph"/>
+      </w:pPr>
+    </w:p>
+    <w:p>
+      <w:pPr>
+        <w:pStyle w:val="noIndentParagraph"/>
+      </w:pPr>
+      <w:r>
+        <w:t xml:space="preserve">Figure 3. Distribution of log-transformed p-values in synthetic datasets across ASHA domains.</w:t>
+      </w:r>
+    </w:p>
+    <w:p>
+      <w:pPr>
+        <w:pStyle w:val="noIndentParagraph"/>
+      </w:pPr>
+      <w:r>
+        <w:rPr>
+          <w:iCs/>
+          <w:i/>
+        </w:rPr>
+        <w:t xml:space="preserve">Caption</w:t>
+      </w:r>
+      <w:r>
+        <w:t xml:space="preserve">: Each panel displays the distribution of log-transformed p-values across 100 synthetic datasets for a given ASHA domain. The dashed line indicates the threshold for statistical significance from the original study. Shaded green areas indicate synthetic p-values that maintained the statistical inferential result of the original study. The mean difference and standard deviation of raw p-values compared to the p-value reported in the original study is shown below each panel’s title.</w:t>
+      </w:r>
+    </w:p>
+    <w:p>
+      <w:pPr>
+        <w:pStyle w:val="noIndentParagraph"/>
+      </w:pPr>
+    </w:p>
+    <w:p>
+      <w:pPr>
+        <w:pStyle w:val="noIndentParagraph"/>
+      </w:pPr>
+      <w:r>
+        <w:t xml:space="preserve">Figure 4. Distribution of effect sizes in synthetic datasets across ASHA domains.</w:t>
+      </w:r>
+    </w:p>
+    <w:p>
+      <w:pPr>
+        <w:pStyle w:val="noIndentParagraph"/>
+      </w:pPr>
+      <w:r>
+        <w:rPr>
+          <w:iCs/>
+          <w:i/>
+        </w:rPr>
+        <w:t xml:space="preserve">Caption</w:t>
+      </w:r>
+      <w:r>
+        <w:t xml:space="preserve">: Each panel displays the distribution of effect sizes across 100 synthetic datasets for a given ASHA domain. The dashed line indicates the effect size reported in the original study. The mean difference and standard deviation of the effect size compared to the result reported in the original study is shown below each panel’s title.</w:t>
+      </w:r>
+    </w:p>
+    <w:bookmarkEnd w:id="87"/>
     <w:sectPr>
       <w:headerReference r:id="rId10" w:type="even"/>
       <w:headerReference r:id="rId9" w:type="default"/>

</xml_diff>

<commit_message>
update figures and outline of discussion
</commit_message>
<xml_diff>
--- a/Manuscript/synthetic_manuscript.docx
+++ b/Manuscript/synthetic_manuscript.docx
@@ -815,7 +815,7 @@
         <w:t xml:space="preserve">Purpose</w:t>
       </w:r>
       <w:r>
-        <w:t xml:space="preserve">: Reproducibility is a core principle of science and access to a study’s data is required to reproduce its findings. However, data sharing is uncommon in the field of Communication Sciences and Disorders and exacerbated by concerns related to privacy and disclosure risks. Synthetic data offers a potential solution to this barrier by generating artificial datasets that do not represent real individuals yet retain statistical properties and relationships from the original data. The present study evaluates the performance of synthetic data generation using open data from previously published studies across the</w:t>
+        <w:t xml:space="preserve">: Reproducibility is a core principle of science and access to a study’s data is essential for reproducing its findings. However, data sharing is uncommon in the field of Communication Sciences and Disorders, often due to concerns related to privacy and disclosure risks. Synthetic data offers a potential solution to this barrier by generating artificial datasets that do not represent real individuals yet retain statistical properties and relationships from the original data. This study evaluates the performance of synthetic data generation using open data from previously published studies across the</w:t>
       </w:r>
       <w:r>
         <w:t xml:space="preserve"> </w:t>
@@ -848,7 +848,7 @@
         <w:t xml:space="preserve">Method</w:t>
       </w:r>
       <w:r>
-        <w:t xml:space="preserve">: Open datasets were obtained from previously published research across the domains of Articulation, Cognition, Communication, Fluency, Hearing, Language, Social Communication, Voice and Resonance, and Swallowing. Synthetic datasets were generated with the</w:t>
+        <w:t xml:space="preserve">: Open datasets were obtained from previously published research within the ASHA domains of Articulation, Cognition, Communication, Fluency, Hearing, Language, Social Communication, Voice and Resonance, and Swallowing. Synthetic datasets were generated with the</w:t>
       </w:r>
       <w:r>
         <w:t xml:space="preserve"> </w:t>
@@ -864,7 +864,7 @@
         <w:t xml:space="preserve"> </w:t>
       </w:r>
       <w:r>
-        <w:t xml:space="preserve">R package. Inferential (</w:t>
+        <w:t xml:space="preserve">R package. Results from synthetic datasets, including inferential statistics (</w:t>
       </w:r>
       <w:r>
         <w:rPr>
@@ -874,7 +874,7 @@
         <w:t xml:space="preserve">p</w:t>
       </w:r>
       <w:r>
-        <w:t xml:space="preserve">-values) and effect size results from synthetic datasets were compared to those from the original published datasets.</w:t>
+        <w:t xml:space="preserve">-values) and effect size, were compared to those from the original datasets.</w:t>
       </w:r>
     </w:p>
     <w:p>
@@ -902,7 +902,7 @@
         <w:t xml:space="preserve">p</w:t>
       </w:r>
       <w:r>
-        <w:t xml:space="preserve">-values in six studies and effect size categorizations in five out of nine studies. Among studies that did not maintain 95% of inferential or effect size results with synthetic datasets, the absolute mean difference between synthetic and original results was relatively low.</w:t>
+        <w:t xml:space="preserve">-values in six studies and effect size categorizations in five out of nine studies. In cases where synthetic datasets did not maintain 95% of the inferential or effect size results, the absolute mean difference between synthetic and original results was relatively low.</w:t>
       </w:r>
     </w:p>
     <w:p>
@@ -917,7 +917,7 @@
         <w:t xml:space="preserve">Conclusion</w:t>
       </w:r>
       <w:r>
-        <w:t xml:space="preserve">: Findings indicate that synthetic data maintained the statistical properties and relationships of the original data. Studies with a lower number of observations tended to demonstrate lower agreement and more variability in</w:t>
+        <w:t xml:space="preserve">: Findings suggest that synthetic data can effectively maintain the statistical properties and relationships of data commonly seen in the field of Communication Sciences and Disorders. While some studies with fewer observations showed lower agreement and greater variability in</w:t>
       </w:r>
       <w:r>
         <w:t xml:space="preserve"> </w:t>
@@ -930,7 +930,7 @@
         <w:t xml:space="preserve">p</w:t>
       </w:r>
       <w:r>
-        <w:t xml:space="preserve">-values and effect size estimates. Studies that generate synthetic data as a means to share their data should evaluate the stability of synthetic data to maintain their findings. We provide a general framework to promote sharing open data to facilitate computational reproducibility and a cumulative science in the field of Communication Sciences and Disorders.</w:t>
+        <w:t xml:space="preserve">-values and effect size estimates, this was not consistently appreciated across studies. Therefore, researchers who use synthetic data should assess its stability in preserving their results. This study provides a general framework to promote sharing open data to facilitate computational reproducibility and foster a cumulative science in the field of Communication Sciences and Disorders.</w:t>
       </w:r>
     </w:p>
     <w:bookmarkEnd w:id="20"/>
@@ -1369,7 +1369,20 @@
         <w:t xml:space="preserve">p</w:t>
       </w:r>
       <w:r>
-        <w:t xml:space="preserve">-value and effect size were recorded. If 95% of p-values and effect sizes from the synthetic datasets demonstrated a similar result as the original study, then this indicated that synthetic data maintained the statistical relationship. Specifically, we further defined this as a similar inferential result for</w:t>
+        <w:t xml:space="preserve">-value and effect size were recorded. If 95% of</w:t>
+      </w:r>
+      <w:r>
+        <w:t xml:space="preserve"> </w:t>
+      </w:r>
+      <w:r>
+        <w:rPr>
+          <w:iCs/>
+          <w:i/>
+        </w:rPr>
+        <w:t xml:space="preserve">p</w:t>
+      </w:r>
+      <w:r>
+        <w:t xml:space="preserve">-values and effect sizes from the synthetic datasets demonstrated a similar result as the original study, then this indicated that synthetic data maintained the statistical relationship. Specifically, we further defined this as a similar inferential result for</w:t>
       </w:r>
       <w:r>
         <w:t xml:space="preserve"> </w:t>
@@ -2719,7 +2732,7 @@
         <w:pStyle w:val="FirstParagraph"/>
       </w:pPr>
       <w:r>
-        <w:t xml:space="preserve">Descriptively, the synthetic dataset classified 72% of laryngeal vestibule ratings on thin liquid boluses as</w:t>
+        <w:t xml:space="preserve">Descriptively, the synthetic dataset classified 64% of laryngeal vestibule ratings on thin liquid boluses as</w:t>
       </w:r>
       <w:r>
         <w:t xml:space="preserve"> </w:t>
@@ -2737,7 +2750,7 @@
         <w:t xml:space="preserve"> </w:t>
       </w:r>
       <w:r>
-        <w:t xml:space="preserve">(i.e., 0% residue) compared to 68% in the original dataset. In the synthetic dataset, the median value on thin liquids was 0.02 (IQR: 0.02 - 0.04) compared to 0.03 (IQR: 0.02 - 0.04) in the original dataset. 98.39% of extremely thick liquids were classified as having no laryngeal vestibule residue compared to 100% in the original dataset. A similar pattern was appreciated for regular solids (97.26% in synthetic vs. 100% in original dataset). Number of trials was lower for extremely thick (77 trials) and regular solid (78 trials) boluses compared to thin liquid (429 trials). When examined across 100 synthetic datasets, findings from the zero-inflated beta multilevel models indicate that 100% of synthetic datasets were not statistically significantly different than the original dataset for both the zero-inflated and beta portions of the model (Table 3). Additionally, effect size categorizations were maintained for 100% of both zero-inflated and beta portions of the model.</w:t>
+        <w:t xml:space="preserve">(i.e., 0% residue) compared to 68% in the original dataset. In the synthetic dataset, the median value on thin liquids was 0.03 (IQR: 0.02 - 0.045) compared to 0.03 (IQR: 0.02 - 0.04) in the original dataset. 98.61% of extremely thick liquids were classified as having no laryngeal vestibule residue compared to 100% in the original dataset. A similar pattern was appreciated for regular solids (96.43% in synthetic vs. 100% in original dataset). Number of trials was lower for extremely thick (77 trials) and regular solid (78 trials) boluses compared to thin liquid (429 trials). When examined across 100 synthetic datasets, findings from the zero-inflated beta multilevel models indicate that 100% and 98% of synthetic datasets were not statistically significantly different than the original dataset for the zero-inflated and beta portions of the model, respectively (Table 3). Additionally, effect size categorizations were maintained for 100% of both zero-inflated and beta portions of the model.</w:t>
       </w:r>
     </w:p>
     <w:bookmarkEnd w:id="27"/>
@@ -3946,7 +3959,187 @@
         <w:pStyle w:val="FirstParagraph"/>
       </w:pPr>
       <w:r>
-        <w:t xml:space="preserve">XXX</w:t>
+        <w:t xml:space="preserve">Majority of studies demonstrated high levels of</w:t>
+      </w:r>
+      <w:r>
+        <w:t xml:space="preserve"> </w:t>
+      </w:r>
+      <w:r>
+        <w:rPr>
+          <w:iCs/>
+          <w:i/>
+        </w:rPr>
+        <w:t xml:space="preserve">p</w:t>
+      </w:r>
+      <w:r>
+        <w:t xml:space="preserve">-value and effect size categorization agreement compared to original study’s results. Lower agreement was not uniformly explained by lower number of observations than</w:t>
+      </w:r>
+      <w:r>
+        <w:t xml:space="preserve"> </w:t>
+      </w:r>
+      <w:r>
+        <w:rPr>
+          <w:iCs/>
+          <w:i/>
+        </w:rPr>
+        <w:t xml:space="preserve">synthpop</w:t>
+      </w:r>
+      <w:r>
+        <w:t xml:space="preserve"> </w:t>
+      </w:r>
+      <w:r>
+        <w:t xml:space="preserve">recommends (&gt; 130), suggesting that researchers should confirm the accuracy of synthetic data and provide this comparison in supplemental manuscript materials.</w:t>
+      </w:r>
+    </w:p>
+    <w:p>
+      <w:pPr>
+        <w:pStyle w:val="BodyText"/>
+      </w:pPr>
+      <w:r>
+        <w:t xml:space="preserve">Data sharing exists on a continuum (eg fully closed, available upon request, restricted access to select researchers, partial/analytic dataset, fully open dataset).</w:t>
+      </w:r>
+    </w:p>
+    <w:p>
+      <w:pPr>
+        <w:pStyle w:val="BodyText"/>
+      </w:pPr>
+      <w:r>
+        <w:t xml:space="preserve">Important emphasis: de-identified data should be shared whenever possible from ethical/IRB perspective. Synthetic data should be reserved for situations where the data cannot be de-identified and participants did not consent for identifiable data to be shared. Since synthetic data</w:t>
+      </w:r>
+    </w:p>
+    <w:p>
+      <w:pPr>
+        <w:pStyle w:val="BodyText"/>
+      </w:pPr>
+      <w:r>
+        <w:rPr>
+          <w:iCs/>
+          <w:i/>
+        </w:rPr>
+        <w:t xml:space="preserve">Study Limitations</w:t>
+      </w:r>
+      <w:r>
+        <w:t xml:space="preserve">: We relied on a priori thresholds (e.g.,</w:t>
+      </w:r>
+      <w:r>
+        <w:t xml:space="preserve"> </w:t>
+      </w:r>
+      <w:r>
+        <w:t xml:space="preserve">‘</w:t>
+      </w:r>
+      <w:r>
+        <w:t xml:space="preserve">significant</w:t>
+      </w:r>
+      <w:r>
+        <w:t xml:space="preserve">’</w:t>
+      </w:r>
+      <w:r>
+        <w:t xml:space="preserve"> </w:t>
+      </w:r>
+      <w:r>
+        <w:t xml:space="preserve">p-values and effect size categories) to determine whether synthetic data maintained relationships from the original study.</w:t>
+      </w:r>
+    </w:p>
+    <w:p>
+      <w:pPr>
+        <w:pStyle w:val="BodyText"/>
+      </w:pPr>
+      <w:r>
+        <w:t xml:space="preserve">Tutorial</w:t>
+      </w:r>
+    </w:p>
+    <w:p>
+      <w:pPr>
+        <w:pStyle w:val="BodyText"/>
+      </w:pPr>
+      <w:r>
+        <w:t xml:space="preserve">Steps to ensure data is open and reproducible (Howard et al., 2024)</w:t>
+      </w:r>
+      <w:r>
+        <w:t xml:space="preserve"> </w:t>
+      </w:r>
+      <w:r>
+        <w:t xml:space="preserve">* Store data files in a freely downloadable or protected access repository (e.g., https://osf.io, https://nda.nih.gov, https:// www.ldbase.org, https://www.icpsr.umich.edu).</w:t>
+      </w:r>
+      <w:r>
+        <w:t xml:space="preserve"> </w:t>
+      </w:r>
+      <w:r>
+        <w:t xml:space="preserve">* Include enough data to reproduce all elements of a study, including variables used for descriptive statistics and item-level data behind composite-scale scores.</w:t>
+      </w:r>
+      <w:r>
+        <w:br/>
+      </w:r>
+      <w:r>
+        <w:t xml:space="preserve">* Provide a data dictionary or codebook.</w:t>
+      </w:r>
+      <w:r>
+        <w:br/>
+      </w:r>
+      <w:r>
+        <w:t xml:space="preserve">* Provide syntax files that document all statistical analyses (and ensure the files referenced in syntax match the files included with open data).</w:t>
+      </w:r>
+      <w:r>
+        <w:t xml:space="preserve"> </w:t>
+      </w:r>
+      <w:r>
+        <w:t xml:space="preserve">* As possible and practical, statistical analyses should be performed in freely available software for maximal reproducibility. Otherwise, include copies of data and syntax files from proprietary software in a generic format (e.g., .csv files for data; .txt or .pdf for syntax).</w:t>
+      </w:r>
+      <w:r>
+        <w:br/>
+      </w:r>
+      <w:r>
+        <w:t xml:space="preserve">* In the repository in which data and/or materials are stored, include detailed instructions (e.g., a</w:t>
+      </w:r>
+      <w:r>
+        <w:t xml:space="preserve"> </w:t>
+      </w:r>
+      <w:r>
+        <w:t xml:space="preserve">“</w:t>
+      </w:r>
+      <w:r>
+        <w:t xml:space="preserve">Read Me</w:t>
+      </w:r>
+      <w:r>
+        <w:t xml:space="preserve">”</w:t>
+      </w:r>
+      <w:r>
+        <w:t xml:space="preserve"> </w:t>
+      </w:r>
+      <w:r>
+        <w:t xml:space="preserve">file) to help visitors navigate and use the provided files.</w:t>
+      </w:r>
+    </w:p>
+    <w:p>
+      <w:pPr>
+        <w:pStyle w:val="BodyText"/>
+      </w:pPr>
+      <w:r>
+        <w:t xml:space="preserve">Decision-tree (eg diagram that Austin created)</w:t>
+      </w:r>
+      <w:r>
+        <w:t xml:space="preserve"> </w:t>
+      </w:r>
+      <w:r>
+        <w:t xml:space="preserve">* Guidance on when to obtain IRB approval, how to define</w:t>
+      </w:r>
+      <w:r>
+        <w:t xml:space="preserve"> </w:t>
+      </w:r>
+      <w:r>
+        <w:t xml:space="preserve">‘</w:t>
+      </w:r>
+      <w:r>
+        <w:t xml:space="preserve">de-identified</w:t>
+      </w:r>
+      <w:r>
+        <w:t xml:space="preserve">’</w:t>
+      </w:r>
+      <w:r>
+        <w:t xml:space="preserve"> </w:t>
+      </w:r>
+      <w:r>
+        <w:t xml:space="preserve">data, etc.</w:t>
       </w:r>
     </w:p>
     <w:bookmarkEnd w:id="32"/>
@@ -6035,7 +6228,20 @@
         <w:pStyle w:val="noIndentParagraph"/>
       </w:pPr>
       <w:r>
-        <w:t xml:space="preserve">Figure 3. Distribution of log-transformed p-values in synthetic datasets across ASHA domains.</w:t>
+        <w:t xml:space="preserve">Figure 3. Distribution of log-transformed</w:t>
+      </w:r>
+      <w:r>
+        <w:t xml:space="preserve"> </w:t>
+      </w:r>
+      <w:r>
+        <w:rPr>
+          <w:iCs/>
+          <w:i/>
+        </w:rPr>
+        <w:t xml:space="preserve">p</w:t>
+      </w:r>
+      <w:r>
+        <w:t xml:space="preserve">-values in synthetic datasets across ASHA domains.</w:t>
       </w:r>
     </w:p>
     <w:p>
@@ -6050,7 +6256,59 @@
         <w:t xml:space="preserve">Caption</w:t>
       </w:r>
       <w:r>
-        <w:t xml:space="preserve">: Each panel displays the distribution of log-transformed p-values across 100 synthetic datasets for a given ASHA domain. The dashed line indicates the threshold for statistical significance from the original study. Shaded green areas indicate synthetic p-values that maintained the statistical inferential result of the original study. The mean difference and standard deviation of raw p-values compared to the p-value reported in the original study is shown below each panel’s title.</w:t>
+        <w:t xml:space="preserve">: Each panel displays the distribution of log-transformed</w:t>
+      </w:r>
+      <w:r>
+        <w:t xml:space="preserve"> </w:t>
+      </w:r>
+      <w:r>
+        <w:rPr>
+          <w:iCs/>
+          <w:i/>
+        </w:rPr>
+        <w:t xml:space="preserve">p</w:t>
+      </w:r>
+      <w:r>
+        <w:t xml:space="preserve">-values across 100 synthetic datasets for a given ASHA domain. The dashed line indicates the threshold for statistical significance from the original study. Shaded green areas indicate synthetic</w:t>
+      </w:r>
+      <w:r>
+        <w:t xml:space="preserve"> </w:t>
+      </w:r>
+      <w:r>
+        <w:rPr>
+          <w:iCs/>
+          <w:i/>
+        </w:rPr>
+        <w:t xml:space="preserve">p</w:t>
+      </w:r>
+      <w:r>
+        <w:t xml:space="preserve">-values that maintained the statistical inferential result of the original study. The mean difference and standard deviation of raw</w:t>
+      </w:r>
+      <w:r>
+        <w:t xml:space="preserve"> </w:t>
+      </w:r>
+      <w:r>
+        <w:rPr>
+          <w:iCs/>
+          <w:i/>
+        </w:rPr>
+        <w:t xml:space="preserve">p</w:t>
+      </w:r>
+      <w:r>
+        <w:t xml:space="preserve">-values compared to the</w:t>
+      </w:r>
+      <w:r>
+        <w:t xml:space="preserve"> </w:t>
+      </w:r>
+      <w:r>
+        <w:rPr>
+          <w:iCs/>
+          <w:i/>
+        </w:rPr>
+        <w:t xml:space="preserve">p</w:t>
+      </w:r>
+      <w:r>
+        <w:t xml:space="preserve">-value reported in the original study is shown below each panel’s title.</w:t>
       </w:r>
     </w:p>
     <w:p>
@@ -6078,7 +6336,7 @@
         <w:t xml:space="preserve">Caption</w:t>
       </w:r>
       <w:r>
-        <w:t xml:space="preserve">: Each panel displays the distribution of effect sizes across 100 synthetic datasets for a given ASHA domain. The dashed line indicates the effect size reported in the original study. The mean difference and standard deviation of the effect size compared to the result reported in the original study is shown below each panel’s title.</w:t>
+        <w:t xml:space="preserve">: Each panel displays the distribution of effect sizes across 100 synthetic datasets for a given ASHA domain. The dashed line indicates the effect size reported in the original study and the light blue shaded area indicates the range of the effect size categorization. The mean difference and standard deviation of the effect size compared to the result reported in the original study is shown below each panel’s title.</w:t>
       </w:r>
     </w:p>
     <w:bookmarkEnd w:id="87"/>

</xml_diff>

<commit_message>
Updated intro & discussion
- Incorporated AT's intro edits
- Drafted first section of framework in discussion.
</commit_message>
<xml_diff>
--- a/Manuscript/synthetic_manuscript.docx
+++ b/Manuscript/synthetic_manuscript.docx
@@ -949,7 +949,7 @@
         <w:br w:type="page"/>
       </w:r>
     </w:p>
-    <w:bookmarkStart w:id="21" w:name="introduction"/>
+    <w:bookmarkStart w:id="22" w:name="introduction"/>
     <w:p>
       <w:pPr>
         <w:pStyle w:val="Heading1"/>
@@ -972,7 +972,15 @@
         <w:t xml:space="preserve">(Watson et al., 2023; Wilkinson et al., 2016)</w:t>
       </w:r>
       <w:r>
-        <w:t xml:space="preserve">. Providing open, publicly available data benefits scientists, funding bodies, and society at large by enabling researchers to verify results, generate new knowledge (e.g., meta-analyses, secondary analyses), develop hypotheses, and minimize redundant data collection</w:t>
+        <w:t xml:space="preserve">.</w:t>
+      </w:r>
+    </w:p>
+    <w:p>
+      <w:pPr>
+        <w:pStyle w:val="BodyText"/>
+      </w:pPr>
+      <w:r>
+        <w:t xml:space="preserve">Providing open, publicly available data benefits scientists, funding bodies, and society at large by enabling researchers to verify results, generate new knowledge (e.g., meta-analyses, secondary analyses), develop hypotheses, and minimize redundant data collection</w:t>
       </w:r>
       <w:r>
         <w:t xml:space="preserve"> </w:t>
@@ -981,7 +989,25 @@
         <w:t xml:space="preserve">(Chow et al., 2023)</w:t>
       </w:r>
       <w:r>
-        <w:t xml:space="preserve">. In this sense, sharing data promotes a cumulative and self-correcting science.</w:t>
+        <w:t xml:space="preserve">. In this sense, sharing data promotes a cumulative and self-correcting science. Despite the clear benefits of open data and its growing adoption in other fields like psychology and the biobehavioral sciences</w:t>
+      </w:r>
+      <w:r>
+        <w:t xml:space="preserve"> </w:t>
+      </w:r>
+      <w:r>
+        <w:t xml:space="preserve">(Quintana, 2020)</w:t>
+      </w:r>
+      <w:r>
+        <w:t xml:space="preserve">, only 26% of a sample of researchers in the field of Communication Sciences and Disorders (CSD) reported sharing their data publicly at least once</w:t>
+      </w:r>
+      <w:r>
+        <w:t xml:space="preserve"> </w:t>
+      </w:r>
+      <w:r>
+        <w:t xml:space="preserve">(El Amin et al., 2023)</w:t>
+      </w:r>
+      <w:r>
+        <w:t xml:space="preserve">.</w:t>
       </w:r>
     </w:p>
     <w:p>
@@ -989,25 +1015,7 @@
         <w:pStyle w:val="BodyText"/>
       </w:pPr>
       <w:r>
-        <w:t xml:space="preserve">Despite the clear benefits of open data and its growing adoption in other fields like psychology and the biobehavioral sciences</w:t>
-      </w:r>
-      <w:r>
-        <w:t xml:space="preserve"> </w:t>
-      </w:r>
-      <w:r>
-        <w:t xml:space="preserve">(Quintana, 2020)</w:t>
-      </w:r>
-      <w:r>
-        <w:t xml:space="preserve">, only 26% of a sample of researchers in the field of Communication Sciences and Disorders (CSD) reported sharing their data publicly at least once</w:t>
-      </w:r>
-      <w:r>
-        <w:t xml:space="preserve"> </w:t>
-      </w:r>
-      <w:r>
-        <w:t xml:space="preserve">(El Amin et al., 2023)</w:t>
-      </w:r>
-      <w:r>
-        <w:t xml:space="preserve">. Both individual and system-level barriers hinder data sharing, including a lack of time, knowledge, support from colleagues, and perceived incentives. Privacy and confidentiality concerns, particularly in low-incidence populations, also pose significant challenges</w:t>
+        <w:t xml:space="preserve">Understanding the nuances of data sharing requires a closer look at the different types of data generated throughout a research project’s life cycle. These include raw collected data, processed intermediate data, and final analysis data (Table 1). However, a common misconception is that open data refers solely to sharing raw data (e.g., audio recordings, videos, MRI data)</w:t>
       </w:r>
       <w:r>
         <w:t xml:space="preserve"> </w:t>
@@ -1016,7 +1024,33 @@
         <w:t xml:space="preserve">(Pfeiffer et al., 2024)</w:t>
       </w:r>
       <w:r>
-        <w:t xml:space="preserve">. Researchers have traditionally attempted to minimize disclosure risks by anonymizing datasets, aggregating results, or releasing a subset of the data; however, these practices do not fully eliminate the risk of identification in low-incidence populations. For example, re-identifying an individual in an incomplete dataset requires only a few demographic attributes</w:t>
+        <w:t xml:space="preserve">. In reality, sharing intermediate or analysis data can also support reproducibility while reducing privacy and confidentiality concerns associated with sharing raw data. However, these different types of data offer varying levels of utility: sharing raw data enables maximum reproducibility and secondary research opportunities, while analysis data (although easier to share) primarily supports computational reproducibility.</w:t>
+      </w:r>
+    </w:p>
+    <w:bookmarkStart w:id="21" w:name="table-1-here."/>
+    <w:p>
+      <w:pPr>
+        <w:pStyle w:val="Heading5"/>
+      </w:pPr>
+      <w:r>
+        <w:t xml:space="preserve">Table 1 here.</w:t>
+      </w:r>
+    </w:p>
+    <w:p>
+      <w:pPr>
+        <w:pStyle w:val="FirstParagraph"/>
+      </w:pPr>
+      <w:r>
+        <w:t xml:space="preserve">Both individual and system-level barriers hinder data sharing, including a lack of time, knowledge, support from colleagues, and perceived incentives</w:t>
+      </w:r>
+      <w:r>
+        <w:t xml:space="preserve"> </w:t>
+      </w:r>
+      <w:r>
+        <w:t xml:space="preserve">(Pfeiffer et al., 2024)</w:t>
+      </w:r>
+      <w:r>
+        <w:t xml:space="preserve">. Furthermore, each type of data comes with unique challenges regarding data sharing. For raw data, it is common that researchers often do not obtain consent to share data or cannot contact participants after data collection. Additionally, sharing de-identified raw or intermediate data may require additional approval from the institutional review board. Even when de-identification is possible, anonymized intermediate or analysis datasets can still carry re-identification risks, especially in small samples or vulnerable populations where indirect identifiers (e.g., gender, age, or race) may compromise participant confidentiality</w:t>
       </w:r>
       <w:r>
         <w:t xml:space="preserve"> </w:t>
@@ -1025,13 +1059,48 @@
         <w:t xml:space="preserve">(Rocher et al., 2019)</w:t>
       </w:r>
       <w:r>
-        <w:t xml:space="preserve">. A further challenge in sharing data can occur when researchers do not prospectively obtain consent to share data and may not be able to contact participants after data collection</w:t>
-      </w:r>
-      <w:r>
-        <w:t xml:space="preserve"> </w:t>
-      </w:r>
-      <w:r>
-        <w:t xml:space="preserve">(Pfeiffer et al., 2024)</w:t>
+        <w:t xml:space="preserve">. Therefore, although sharing de-identified analysis data is the minimum requirement for ensuring computational reproducibility and promoting cumulative science, concerns about privacy and confidentiality may persist.</w:t>
+      </w:r>
+    </w:p>
+    <w:p>
+      <w:pPr>
+        <w:pStyle w:val="BodyText"/>
+      </w:pPr>
+      <w:r>
+        <w:t xml:space="preserve">Synthetic data generation offers a potential solution to maintaining participants’ privacy and confidentiality in publicly available datasets</w:t>
+      </w:r>
+      <w:r>
+        <w:t xml:space="preserve"> </w:t>
+      </w:r>
+      <w:r>
+        <w:t xml:space="preserve">(Drechsler &amp; Haensch, 2024; Rubin, 1993)</w:t>
+      </w:r>
+      <w:r>
+        <w:t xml:space="preserve">. Synthetic data involves creating an artificial dataset that does not represent real individuals, ensuring no risk of disclosure since participants in the synthetic dataset do not correspond to real individuals. Importantly, synthetic data retains the statistical properties and relationships of the original data, allowing researchers to reproduce study findings, explore the dataset, and develop new questions and hypotheses. Synthetic data generation is widely used across medical research, industry, and government agencies, most notably by the United States Census Bureau</w:t>
+      </w:r>
+      <w:r>
+        <w:t xml:space="preserve"> </w:t>
+      </w:r>
+      <w:r>
+        <w:t xml:space="preserve">(Jarmin et al., 2014)</w:t>
+      </w:r>
+      <w:r>
+        <w:t xml:space="preserve">. Though synthetic data methods were first proposed more than 30 years ago</w:t>
+      </w:r>
+      <w:r>
+        <w:t xml:space="preserve"> </w:t>
+      </w:r>
+      <w:r>
+        <w:t xml:space="preserve">(Rubin, 1993)</w:t>
+      </w:r>
+      <w:r>
+        <w:t xml:space="preserve">, recent analytic and software developments have made it easier and more efficient to generate high-quality synthetic data</w:t>
+      </w:r>
+      <w:r>
+        <w:t xml:space="preserve"> </w:t>
+      </w:r>
+      <w:r>
+        <w:t xml:space="preserve">(Nowok et al., 2016)</w:t>
       </w:r>
       <w:r>
         <w:t xml:space="preserve">.</w:t>
@@ -1042,34 +1111,245 @@
         <w:pStyle w:val="BodyText"/>
       </w:pPr>
       <w:r>
-        <w:t xml:space="preserve">Synthetic data generation offers a potential solution to maintaining participants’ privacy and confidentiality in publicly available datasets</w:t>
-      </w:r>
-      <w:r>
-        <w:t xml:space="preserve"> </w:t>
-      </w:r>
-      <w:r>
-        <w:t xml:space="preserve">(Drechsler &amp; Haensch, 2024; Rubin, 1993)</w:t>
-      </w:r>
-      <w:r>
-        <w:t xml:space="preserve">. Synthetic data involves creating an artificial dataset that does not represent real individuals, ensuring no risk of disclosure since participants in the synthetic dataset do not correspond to real individuals. Importantly, synthetic data retains the statistical properties and relationships of the original data, allowing researchers to reproduce study findings, explore the dataset, and develop new questions and hypotheses. Synthetic data generation is widely used across medical research, industry, and government agencies, most notably by the United States Census Bureau</w:t>
-      </w:r>
-      <w:r>
-        <w:t xml:space="preserve"> </w:t>
-      </w:r>
-      <w:r>
-        <w:t xml:space="preserve">(Jarmin et al., 2014)</w:t>
-      </w:r>
-      <w:r>
-        <w:t xml:space="preserve">. Though synthetic data methods were first proposed more than 30 years ago</w:t>
-      </w:r>
-      <w:r>
-        <w:t xml:space="preserve"> </w:t>
-      </w:r>
-      <w:r>
-        <w:t xml:space="preserve">(Rubin, 1993)</w:t>
-      </w:r>
-      <w:r>
-        <w:t xml:space="preserve">, recent analytic and software developments have made it easier and more efficient to generate high-quality synthetic data</w:t>
+        <w:t xml:space="preserve">Despite the potential utility of synthetic data to promote data sharing in the field of CSD, this approach is not widely known or adopted in the field. Data commonly collected in CSD research poses unique challenges, including smaller sample sizes than are typically recommended for synthetic data generation and a wide range of outcomes and analyses</w:t>
+      </w:r>
+      <w:r>
+        <w:t xml:space="preserve"> </w:t>
+      </w:r>
+      <w:r>
+        <w:t xml:space="preserve">(Borders et al., 2022; Gaeta &amp; Brydges, 2020)</w:t>
+      </w:r>
+      <w:r>
+        <w:t xml:space="preserve">. Therefore, the present study aimed to examine the utility of synthetic data generation with open datasets from the</w:t>
+      </w:r>
+      <w:r>
+        <w:t xml:space="preserve"> </w:t>
+      </w:r>
+      <w:r>
+        <w:t xml:space="preserve">‘</w:t>
+      </w:r>
+      <w:r>
+        <w:t xml:space="preserve">Big Nine</w:t>
+      </w:r>
+      <w:r>
+        <w:t xml:space="preserve">’</w:t>
+      </w:r>
+      <w:r>
+        <w:t xml:space="preserve"> </w:t>
+      </w:r>
+      <w:r>
+        <w:t xml:space="preserve">American Speech-Language-Hearing Association (ASHA) domains. We hypothesized that synthetic datasets would maintain the statistical properties and relationships (i.e.,</w:t>
+      </w:r>
+      <w:r>
+        <w:t xml:space="preserve"> </w:t>
+      </w:r>
+      <w:r>
+        <w:rPr>
+          <w:iCs/>
+          <w:i/>
+        </w:rPr>
+        <w:t xml:space="preserve">p</w:t>
+      </w:r>
+      <w:r>
+        <w:t xml:space="preserve">-value and effect size) of the original datasets, and that synthetic data would remain stable when generating multiple datasets. A secondary goal was to provide a framework to describe considerations when sharing data, thereby addressing concerns regarding researcher knowledge and participant confidentiality in open data.</w:t>
+      </w:r>
+    </w:p>
+    <w:bookmarkEnd w:id="21"/>
+    <w:bookmarkEnd w:id="22"/>
+    <w:bookmarkStart w:id="27" w:name="method"/>
+    <w:p>
+      <w:pPr>
+        <w:pStyle w:val="Heading1"/>
+      </w:pPr>
+      <w:r>
+        <w:t xml:space="preserve">Method</w:t>
+      </w:r>
+    </w:p>
+    <w:bookmarkStart w:id="24" w:name="X271cef0a554159f2824d9093061aaf2e0da82cb"/>
+    <w:p>
+      <w:pPr>
+        <w:pStyle w:val="Heading2"/>
+      </w:pPr>
+      <w:r>
+        <w:t xml:space="preserve">Description of Original Datasets from ASHA</w:t>
+      </w:r>
+      <w:r>
+        <w:t xml:space="preserve"> </w:t>
+      </w:r>
+      <w:r>
+        <w:t xml:space="preserve">‘</w:t>
+      </w:r>
+      <w:r>
+        <w:t xml:space="preserve">Big Nine</w:t>
+      </w:r>
+      <w:r>
+        <w:t xml:space="preserve">’</w:t>
+      </w:r>
+      <w:r>
+        <w:t xml:space="preserve"> </w:t>
+      </w:r>
+      <w:r>
+        <w:t xml:space="preserve">Domains</w:t>
+      </w:r>
+    </w:p>
+    <w:p>
+      <w:pPr>
+        <w:pStyle w:val="FirstParagraph"/>
+      </w:pPr>
+      <w:r>
+        <w:t xml:space="preserve">Authors performed a manual search to obtain publicly available datasets from previously published research articles related to the</w:t>
+      </w:r>
+      <w:r>
+        <w:t xml:space="preserve"> </w:t>
+      </w:r>
+      <w:r>
+        <w:t xml:space="preserve">‘</w:t>
+      </w:r>
+      <w:r>
+        <w:t xml:space="preserve">Big Nine</w:t>
+      </w:r>
+      <w:r>
+        <w:t xml:space="preserve">’</w:t>
+      </w:r>
+      <w:r>
+        <w:t xml:space="preserve"> </w:t>
+      </w:r>
+      <w:r>
+        <w:t xml:space="preserve">ASHA domains: swallowing</w:t>
+      </w:r>
+      <w:r>
+        <w:t xml:space="preserve"> </w:t>
+      </w:r>
+      <w:r>
+        <w:t xml:space="preserve">(Curtis et al., 2023)</w:t>
+      </w:r>
+      <w:r>
+        <w:t xml:space="preserve">, articulation</w:t>
+      </w:r>
+      <w:r>
+        <w:t xml:space="preserve"> </w:t>
+      </w:r>
+      <w:r>
+        <w:t xml:space="preserve">(Thompson et al., 2023)</w:t>
+      </w:r>
+      <w:r>
+        <w:t xml:space="preserve">, fluency</w:t>
+      </w:r>
+      <w:r>
+        <w:t xml:space="preserve"> </w:t>
+      </w:r>
+      <w:r>
+        <w:t xml:space="preserve">(Elsherif et al., 2021)</w:t>
+      </w:r>
+      <w:r>
+        <w:t xml:space="preserve">, voice and resonance</w:t>
+      </w:r>
+      <w:r>
+        <w:t xml:space="preserve"> </w:t>
+      </w:r>
+      <w:r>
+        <w:t xml:space="preserve">(Novotný et al., 2016)</w:t>
+      </w:r>
+      <w:r>
+        <w:t xml:space="preserve">, hearing</w:t>
+      </w:r>
+      <w:r>
+        <w:t xml:space="preserve"> </w:t>
+      </w:r>
+      <w:r>
+        <w:t xml:space="preserve">(Battal et al., 2019)</w:t>
+      </w:r>
+      <w:r>
+        <w:t xml:space="preserve">, communication modalities</w:t>
+      </w:r>
+      <w:r>
+        <w:t xml:space="preserve"> </w:t>
+      </w:r>
+      <w:r>
+        <w:t xml:space="preserve">(King et al., 2022)</w:t>
+      </w:r>
+      <w:r>
+        <w:t xml:space="preserve">, receptive and expressive language</w:t>
+      </w:r>
+      <w:r>
+        <w:t xml:space="preserve"> </w:t>
+      </w:r>
+      <w:r>
+        <w:t xml:space="preserve">(Kearney et al., 2023)</w:t>
+      </w:r>
+      <w:r>
+        <w:t xml:space="preserve">, cognitive aspects of communication</w:t>
+      </w:r>
+      <w:r>
+        <w:t xml:space="preserve"> </w:t>
+      </w:r>
+      <w:r>
+        <w:t xml:space="preserve">(Clough et al., 2023)</w:t>
+      </w:r>
+      <w:r>
+        <w:t xml:space="preserve">, and social aspects of communication</w:t>
+      </w:r>
+      <w:r>
+        <w:t xml:space="preserve"> </w:t>
+      </w:r>
+      <w:r>
+        <w:t xml:space="preserve">(Chanchaochai &amp; Schwarz, 2023)</w:t>
+      </w:r>
+      <w:r>
+        <w:t xml:space="preserve">. Authors then reproduced an analysis from each study. Table 2 provides a description of the population, analysis, and open materials for each study.</w:t>
+      </w:r>
+    </w:p>
+    <w:bookmarkStart w:id="23" w:name="table-2-here."/>
+    <w:p>
+      <w:pPr>
+        <w:pStyle w:val="Heading5"/>
+      </w:pPr>
+      <w:r>
+        <w:t xml:space="preserve">Table 2 here.</w:t>
+      </w:r>
+    </w:p>
+    <w:bookmarkEnd w:id="23"/>
+    <w:bookmarkEnd w:id="24"/>
+    <w:bookmarkStart w:id="26" w:name="X321e19ec81b75917a55c1464328791a1d343239"/>
+    <w:p>
+      <w:pPr>
+        <w:pStyle w:val="Heading2"/>
+      </w:pPr>
+      <w:r>
+        <w:t xml:space="preserve">Generation of Synthetic Datasets and Comparison with Original Dataset</w:t>
+      </w:r>
+    </w:p>
+    <w:p>
+      <w:pPr>
+        <w:pStyle w:val="FirstParagraph"/>
+      </w:pPr>
+      <w:r>
+        <w:t xml:space="preserve">Synthetic data generation and statistical analyses were conducted in R version 4.2.1</w:t>
+      </w:r>
+      <w:r>
+        <w:t xml:space="preserve"> </w:t>
+      </w:r>
+      <w:r>
+        <w:t xml:space="preserve">(R Core Team, 2022)</w:t>
+      </w:r>
+      <w:r>
+        <w:t xml:space="preserve">. Synthetic data was generated with the</w:t>
+      </w:r>
+      <w:r>
+        <w:t xml:space="preserve"> </w:t>
+      </w:r>
+      <w:r>
+        <w:rPr>
+          <w:iCs/>
+          <w:i/>
+        </w:rPr>
+        <w:t xml:space="preserve">synthpop</w:t>
+      </w:r>
+      <w:r>
+        <w:t xml:space="preserve"> </w:t>
+      </w:r>
+      <w:r>
+        <w:t xml:space="preserve">R package (version 1.8.0)</w:t>
       </w:r>
       <w:r>
         <w:t xml:space="preserve"> </w:t>
@@ -1078,24 +1358,23 @@
         <w:t xml:space="preserve">(Nowok et al., 2016)</w:t>
       </w:r>
       <w:r>
-        <w:t xml:space="preserve">.</w:t>
-      </w:r>
-    </w:p>
-    <w:p>
-      <w:pPr>
-        <w:pStyle w:val="BodyText"/>
-      </w:pPr>
-      <w:r>
-        <w:t xml:space="preserve">Despite the potential utility of synthetic data to promote data sharing in the field of CSD, this approach is not widely known or adopted in the field. Data commonly collected in CSD research poses unique challenges, including smaller sample sizes than are typically recommended for synthetic data generation and a wide range of outcomes and analyses</w:t>
-      </w:r>
-      <w:r>
-        <w:t xml:space="preserve"> </w:t>
-      </w:r>
-      <w:r>
-        <w:t xml:space="preserve">(Borders et al., 2022; Gaeta &amp; Brydges, 2020)</w:t>
-      </w:r>
-      <w:r>
-        <w:t xml:space="preserve">. Therefore, the present study aimed to examine the utility of synthetic data generation with open datasets from the</w:t>
+        <w:t xml:space="preserve">. Specifically,</w:t>
+      </w:r>
+      <w:r>
+        <w:t xml:space="preserve"> </w:t>
+      </w:r>
+      <w:r>
+        <w:rPr>
+          <w:iCs/>
+          <w:i/>
+        </w:rPr>
+        <w:t xml:space="preserve">synthpop</w:t>
+      </w:r>
+      <w:r>
+        <w:t xml:space="preserve"> </w:t>
+      </w:r>
+      <w:r>
+        <w:t xml:space="preserve">uses a non-parametric classification and regression tree approach that generates data by sampling from a probability distribution and can handle any type of data. Our aims were twofold: (1) to determine whether a synthetic dataset maintained the statistical properties and relationships of the original dataset and (2) to examine whether this remained stable when generating multiple synthetic datasets. In light of these aims, our approach involved generating 100 different synthetic datasets for each original dataset from an ASHA</w:t>
       </w:r>
       <w:r>
         <w:t xml:space="preserve"> </w:t>
@@ -1113,7 +1392,7 @@
         <w:t xml:space="preserve"> </w:t>
       </w:r>
       <w:r>
-        <w:t xml:space="preserve">American Speech-Language-Hearing Association (ASHA) domains. We hypothesized that synthetic datasets would maintain the statistical properties and relationships (i.e.,</w:t>
+        <w:t xml:space="preserve">domain. A statistical model with the original dataset was fit, and the</w:t>
       </w:r>
       <w:r>
         <w:t xml:space="preserve"> </w:t>
@@ -1126,26 +1405,33 @@
         <w:t xml:space="preserve">p</w:t>
       </w:r>
       <w:r>
-        <w:t xml:space="preserve">-value and effect size) of the original datasets, and that synthetic data would remain stable when generating multiple datasets. A secondary goal was to provide a framework to describe considerations when sharing data, thereby addressing concerns regarding researcher knowledge and participant confidentiality in open data.</w:t>
-      </w:r>
-    </w:p>
-    <w:bookmarkEnd w:id="21"/>
-    <w:bookmarkStart w:id="26" w:name="method"/>
-    <w:p>
-      <w:pPr>
-        <w:pStyle w:val="Heading1"/>
-      </w:pPr>
-      <w:r>
-        <w:t xml:space="preserve">Method</w:t>
-      </w:r>
-    </w:p>
-    <w:bookmarkStart w:id="23" w:name="X271cef0a554159f2824d9093061aaf2e0da82cb"/>
-    <w:p>
-      <w:pPr>
-        <w:pStyle w:val="Heading2"/>
-      </w:pPr>
-      <w:r>
-        <w:t xml:space="preserve">Description of Original Datasets from ASHA</w:t>
+        <w:t xml:space="preserve">-value and effect size were recorded. If 95% of</w:t>
+      </w:r>
+      <w:r>
+        <w:t xml:space="preserve"> </w:t>
+      </w:r>
+      <w:r>
+        <w:rPr>
+          <w:iCs/>
+          <w:i/>
+        </w:rPr>
+        <w:t xml:space="preserve">p</w:t>
+      </w:r>
+      <w:r>
+        <w:t xml:space="preserve">-values and effect sizes from the synthetic datasets demonstrated a similar result as the original study, then this indicated that synthetic data maintained the statistical relationship. Specifically, we further defined this as a similar inferential result for</w:t>
+      </w:r>
+      <w:r>
+        <w:t xml:space="preserve"> </w:t>
+      </w:r>
+      <w:r>
+        <w:rPr>
+          <w:iCs/>
+          <w:i/>
+        </w:rPr>
+        <w:t xml:space="preserve">p</w:t>
+      </w:r>
+      <w:r>
+        <w:t xml:space="preserve">-values (i.e., a</w:t>
       </w:r>
       <w:r>
         <w:t xml:space="preserve"> </w:t>
@@ -1154,7 +1440,7 @@
         <w:t xml:space="preserve">‘</w:t>
       </w:r>
       <w:r>
-        <w:t xml:space="preserve">Big Nine</w:t>
+        <w:t xml:space="preserve">significant</w:t>
       </w:r>
       <w:r>
         <w:t xml:space="preserve">’</w:t>
@@ -1163,7 +1449,59 @@
         <w:t xml:space="preserve"> </w:t>
       </w:r>
       <w:r>
-        <w:t xml:space="preserve">Domains</w:t>
+        <w:t xml:space="preserve">or</w:t>
+      </w:r>
+      <w:r>
+        <w:t xml:space="preserve"> </w:t>
+      </w:r>
+      <w:r>
+        <w:t xml:space="preserve">‘</w:t>
+      </w:r>
+      <w:r>
+        <w:t xml:space="preserve">non-significant</w:t>
+      </w:r>
+      <w:r>
+        <w:t xml:space="preserve">’</w:t>
+      </w:r>
+      <w:r>
+        <w:t xml:space="preserve"> </w:t>
+      </w:r>
+      <w:r>
+        <w:rPr>
+          <w:iCs/>
+          <w:i/>
+        </w:rPr>
+        <w:t xml:space="preserve">p</w:t>
+      </w:r>
+      <w:r>
+        <w:t xml:space="preserve">-value based on the original study’s alpha level) and effect sizes that maintained their categorization based on conventional thresholds (e.g., a</w:t>
+      </w:r>
+      <w:r>
+        <w:t xml:space="preserve"> </w:t>
+      </w:r>
+      <w:r>
+        <w:t xml:space="preserve">‘</w:t>
+      </w:r>
+      <w:r>
+        <w:t xml:space="preserve">medium</w:t>
+      </w:r>
+      <w:r>
+        <w:t xml:space="preserve">’</w:t>
+      </w:r>
+      <w:r>
+        <w:t xml:space="preserve"> </w:t>
+      </w:r>
+      <w:r>
+        <w:t xml:space="preserve">effect size). Measures of effect size and their interpretation for each study are provided in Table 3. If variability between the 100 synthetic datasets was appreciated, we visualized and described the dispersion of this distribution. The analysis plan for this study was preregistered on the Open Science Framework (https://osf.io/vhgq2).</w:t>
+      </w:r>
+    </w:p>
+    <w:bookmarkStart w:id="25" w:name="table-3-here."/>
+    <w:p>
+      <w:pPr>
+        <w:pStyle w:val="Heading5"/>
+      </w:pPr>
+      <w:r>
+        <w:t xml:space="preserve">Table 3 here.</w:t>
       </w:r>
     </w:p>
     <w:p>
@@ -1171,202 +1509,56 @@
         <w:pStyle w:val="FirstParagraph"/>
       </w:pPr>
       <w:r>
-        <w:t xml:space="preserve">Authors performed a manual search to obtain publicly available datasets from previously published research articles related to the</w:t>
-      </w:r>
-      <w:r>
-        <w:t xml:space="preserve"> </w:t>
-      </w:r>
-      <w:r>
-        <w:t xml:space="preserve">‘</w:t>
-      </w:r>
-      <w:r>
-        <w:t xml:space="preserve">Big Nine</w:t>
-      </w:r>
-      <w:r>
-        <w:t xml:space="preserve">’</w:t>
-      </w:r>
-      <w:r>
-        <w:t xml:space="preserve"> </w:t>
-      </w:r>
-      <w:r>
-        <w:t xml:space="preserve">ASHA domains: swallowing</w:t>
-      </w:r>
-      <w:r>
-        <w:t xml:space="preserve"> </w:t>
-      </w:r>
-      <w:r>
-        <w:t xml:space="preserve">(Curtis et al., 2023)</w:t>
-      </w:r>
-      <w:r>
-        <w:t xml:space="preserve">, articulation</w:t>
-      </w:r>
-      <w:r>
-        <w:t xml:space="preserve"> </w:t>
-      </w:r>
-      <w:r>
-        <w:t xml:space="preserve">(Thompson et al., 2023)</w:t>
-      </w:r>
-      <w:r>
-        <w:t xml:space="preserve">, fluency</w:t>
-      </w:r>
-      <w:r>
-        <w:t xml:space="preserve"> </w:t>
-      </w:r>
-      <w:r>
-        <w:t xml:space="preserve">(Elsherif et al., 2021)</w:t>
-      </w:r>
-      <w:r>
-        <w:t xml:space="preserve">, voice and resonance</w:t>
-      </w:r>
-      <w:r>
-        <w:t xml:space="preserve"> </w:t>
-      </w:r>
-      <w:r>
-        <w:t xml:space="preserve">(Novotný et al., 2016)</w:t>
-      </w:r>
-      <w:r>
-        <w:t xml:space="preserve">, hearing</w:t>
-      </w:r>
-      <w:r>
-        <w:t xml:space="preserve"> </w:t>
-      </w:r>
-      <w:r>
-        <w:t xml:space="preserve">(Battal et al., 2019)</w:t>
-      </w:r>
-      <w:r>
-        <w:t xml:space="preserve">, communication modalities</w:t>
-      </w:r>
-      <w:r>
-        <w:t xml:space="preserve"> </w:t>
-      </w:r>
-      <w:r>
-        <w:t xml:space="preserve">(King et al., 2022)</w:t>
-      </w:r>
-      <w:r>
-        <w:t xml:space="preserve">, receptive and expressive language</w:t>
-      </w:r>
-      <w:r>
-        <w:t xml:space="preserve"> </w:t>
-      </w:r>
-      <w:r>
-        <w:t xml:space="preserve">(Kearney et al., 2023)</w:t>
-      </w:r>
-      <w:r>
-        <w:t xml:space="preserve">, cognitive aspects of communication</w:t>
-      </w:r>
-      <w:r>
-        <w:t xml:space="preserve"> </w:t>
-      </w:r>
-      <w:r>
-        <w:t xml:space="preserve">(Clough et al., 2023)</w:t>
-      </w:r>
-      <w:r>
-        <w:t xml:space="preserve">, and social aspects of communication</w:t>
-      </w:r>
-      <w:r>
-        <w:t xml:space="preserve"> </w:t>
-      </w:r>
-      <w:r>
-        <w:t xml:space="preserve">(Chanchaochai &amp; Schwarz, 2023)</w:t>
-      </w:r>
-      <w:r>
-        <w:t xml:space="preserve">. Authors then reproduced an analysis from each study. Table 1 provides a description of the population, analysis, and open materials for each study.</w:t>
-      </w:r>
-    </w:p>
-    <w:bookmarkStart w:id="22" w:name="table-1-here."/>
-    <w:p>
-      <w:pPr>
-        <w:pStyle w:val="Heading5"/>
-      </w:pPr>
-      <w:r>
-        <w:t xml:space="preserve">Table 1 here.</w:t>
-      </w:r>
-    </w:p>
-    <w:bookmarkEnd w:id="22"/>
-    <w:bookmarkEnd w:id="23"/>
-    <w:bookmarkStart w:id="25" w:name="X321e19ec81b75917a55c1464328791a1d343239"/>
-    <w:p>
-      <w:pPr>
-        <w:pStyle w:val="Heading2"/>
-      </w:pPr>
-      <w:r>
-        <w:t xml:space="preserve">Generation of Synthetic Datasets and Comparison with Original Dataset</w:t>
-      </w:r>
-    </w:p>
-    <w:p>
-      <w:pPr>
-        <w:pStyle w:val="FirstParagraph"/>
-      </w:pPr>
-      <w:r>
-        <w:t xml:space="preserve">Synthetic data generation and statistical analyses were conducted in R version 4.2.1</w:t>
-      </w:r>
-      <w:r>
-        <w:t xml:space="preserve"> </w:t>
-      </w:r>
-      <w:r>
-        <w:t xml:space="preserve">(R Core Team, 2022)</w:t>
-      </w:r>
-      <w:r>
-        <w:t xml:space="preserve">. Synthetic data was generated with the</w:t>
-      </w:r>
-      <w:r>
-        <w:t xml:space="preserve"> </w:t>
-      </w:r>
-      <w:r>
-        <w:rPr>
-          <w:iCs/>
-          <w:i/>
-        </w:rPr>
-        <w:t xml:space="preserve">synthpop</w:t>
-      </w:r>
-      <w:r>
-        <w:t xml:space="preserve"> </w:t>
-      </w:r>
-      <w:r>
-        <w:t xml:space="preserve">R package (version 1.8.0)</w:t>
-      </w:r>
-      <w:r>
-        <w:t xml:space="preserve"> </w:t>
-      </w:r>
-      <w:r>
-        <w:t xml:space="preserve">(Nowok et al., 2016)</w:t>
-      </w:r>
-      <w:r>
-        <w:t xml:space="preserve">. Specifically,</w:t>
-      </w:r>
-      <w:r>
-        <w:t xml:space="preserve"> </w:t>
-      </w:r>
-      <w:r>
-        <w:rPr>
-          <w:iCs/>
-          <w:i/>
-        </w:rPr>
-        <w:t xml:space="preserve">synthpop</w:t>
-      </w:r>
-      <w:r>
-        <w:t xml:space="preserve"> </w:t>
-      </w:r>
-      <w:r>
-        <w:t xml:space="preserve">uses a non-parametric classification and regression tree approach that generates data by sampling from a probability distribution and can handle any type of data. Our aims were twofold: (1) to determine whether a synthetic dataset maintained the statistical properties and relationships of the original dataset and (2) to examine whether this remained stable when generating multiple synthetic datasets. In light of these aims, our approach involved generating 100 different synthetic datasets for each original dataset from an ASHA</w:t>
-      </w:r>
-      <w:r>
-        <w:t xml:space="preserve"> </w:t>
-      </w:r>
-      <w:r>
-        <w:t xml:space="preserve">‘</w:t>
-      </w:r>
-      <w:r>
-        <w:t xml:space="preserve">Big Nine</w:t>
-      </w:r>
-      <w:r>
-        <w:t xml:space="preserve">’</w:t>
-      </w:r>
-      <w:r>
-        <w:t xml:space="preserve"> </w:t>
-      </w:r>
-      <w:r>
-        <w:t xml:space="preserve">domain. A statistical model with the original dataset was fit, and the</w:t>
+        <w:t xml:space="preserve">In addition to these inferential comparisons, we provide a brief tutorial to guide the reader through the required steps to generate synthetic data. This is accomplished in the context of two datasets</w:t>
+      </w:r>
+      <w:r>
+        <w:t xml:space="preserve"> </w:t>
+      </w:r>
+      <w:r>
+        <w:t xml:space="preserve">(Curtis et al., 2023; Thompson et al., 2023)</w:t>
+      </w:r>
+      <w:r>
+        <w:t xml:space="preserve"> </w:t>
+      </w:r>
+      <w:r>
+        <w:t xml:space="preserve">with additional data visualization and detailed R code. Since</w:t>
+      </w:r>
+      <w:r>
+        <w:t xml:space="preserve"> </w:t>
+      </w:r>
+      <w:r>
+        <w:t xml:space="preserve">Curtis et al. (2023)</w:t>
+      </w:r>
+      <w:r>
+        <w:t xml:space="preserve"> </w:t>
+      </w:r>
+      <w:r>
+        <w:t xml:space="preserve">did not perform inferential tests, we directly compared each synthetic dataset to the original data with a zero-inflated beta multilevel model with the</w:t>
+      </w:r>
+      <w:r>
+        <w:t xml:space="preserve"> </w:t>
+      </w:r>
+      <w:r>
+        <w:rPr>
+          <w:iCs/>
+          <w:i/>
+        </w:rPr>
+        <w:t xml:space="preserve">gamlss</w:t>
+      </w:r>
+      <w:r>
+        <w:t xml:space="preserve"> </w:t>
+      </w:r>
+      <w:r>
+        <w:t xml:space="preserve">package (version 5.4.3)</w:t>
+      </w:r>
+      <w:r>
+        <w:t xml:space="preserve"> </w:t>
+      </w:r>
+      <w:r>
+        <w:t xml:space="preserve">(Stasinopoulos &amp; Rigby, 2007)</w:t>
+      </w:r>
+      <w:r>
+        <w:t xml:space="preserve">. This model included fixed effects of dataset type (synthetic/original) and bolus consistency (thin liquid/extremely thick/regular), and a random intercept of participant. Due to issues with model convergence, the fixed effect structure was simplified to only include dataset type. The</w:t>
       </w:r>
       <w:r>
         <w:t xml:space="preserve"> </w:t>
@@ -1379,7 +1571,7 @@
         <w:t xml:space="preserve">p</w:t>
       </w:r>
       <w:r>
-        <w:t xml:space="preserve">-value and effect size were recorded. If 95% of</w:t>
+        <w:t xml:space="preserve">-value from both zero-inflated and beta portions of the model were evaluated and</w:t>
       </w:r>
       <w:r>
         <w:t xml:space="preserve"> </w:t>
@@ -1392,182 +1584,16 @@
         <w:t xml:space="preserve">p</w:t>
       </w:r>
       <w:r>
-        <w:t xml:space="preserve">-values and effect sizes from the synthetic datasets demonstrated a similar result as the original study, then this indicated that synthetic data maintained the statistical relationship. Specifically, we further defined this as a similar inferential result for</w:t>
-      </w:r>
-      <w:r>
-        <w:t xml:space="preserve"> </w:t>
-      </w:r>
-      <w:r>
-        <w:rPr>
-          <w:iCs/>
-          <w:i/>
-        </w:rPr>
-        <w:t xml:space="preserve">p</w:t>
-      </w:r>
-      <w:r>
-        <w:t xml:space="preserve">-values (i.e., a</w:t>
-      </w:r>
-      <w:r>
-        <w:t xml:space="preserve"> </w:t>
-      </w:r>
-      <w:r>
-        <w:t xml:space="preserve">‘</w:t>
-      </w:r>
-      <w:r>
-        <w:t xml:space="preserve">significant</w:t>
-      </w:r>
-      <w:r>
-        <w:t xml:space="preserve">’</w:t>
-      </w:r>
-      <w:r>
-        <w:t xml:space="preserve"> </w:t>
-      </w:r>
-      <w:r>
-        <w:t xml:space="preserve">or</w:t>
-      </w:r>
-      <w:r>
-        <w:t xml:space="preserve"> </w:t>
-      </w:r>
-      <w:r>
-        <w:t xml:space="preserve">‘</w:t>
-      </w:r>
-      <w:r>
-        <w:t xml:space="preserve">non-significant</w:t>
-      </w:r>
-      <w:r>
-        <w:t xml:space="preserve">’</w:t>
-      </w:r>
-      <w:r>
-        <w:t xml:space="preserve"> </w:t>
-      </w:r>
-      <w:r>
-        <w:rPr>
-          <w:iCs/>
-          <w:i/>
-        </w:rPr>
-        <w:t xml:space="preserve">p</w:t>
-      </w:r>
-      <w:r>
-        <w:t xml:space="preserve">-value based on the original study’s alpha level) and effect sizes that maintained their categorization based on conventional thresholds (e.g., a</w:t>
-      </w:r>
-      <w:r>
-        <w:t xml:space="preserve"> </w:t>
-      </w:r>
-      <w:r>
-        <w:t xml:space="preserve">‘</w:t>
-      </w:r>
-      <w:r>
-        <w:t xml:space="preserve">medium</w:t>
-      </w:r>
-      <w:r>
-        <w:t xml:space="preserve">’</w:t>
-      </w:r>
-      <w:r>
-        <w:t xml:space="preserve"> </w:t>
-      </w:r>
-      <w:r>
-        <w:t xml:space="preserve">effect size). Measures of effect size and their interpretation for each study are provided in Table 2. If variability between the 100 synthetic datasets was appreciated, we visualized and described the dispersion of this distribution. The analysis plan for this study was preregistered on the Open Science Framework (https://osf.io/vhgq2).</w:t>
-      </w:r>
-    </w:p>
-    <w:bookmarkStart w:id="24" w:name="table-2-here."/>
-    <w:p>
-      <w:pPr>
-        <w:pStyle w:val="Heading5"/>
-      </w:pPr>
-      <w:r>
-        <w:t xml:space="preserve">Table 2 here.</w:t>
-      </w:r>
-    </w:p>
-    <w:p>
-      <w:pPr>
-        <w:pStyle w:val="FirstParagraph"/>
-      </w:pPr>
-      <w:r>
-        <w:t xml:space="preserve">In addition to these inferential comparisons, we provide a brief tutorial to guide the reader through the required steps to generate synthetic data. This is accomplished in the context of two datasets</w:t>
-      </w:r>
-      <w:r>
-        <w:t xml:space="preserve"> </w:t>
-      </w:r>
-      <w:r>
-        <w:t xml:space="preserve">(Curtis et al., 2023; Thompson et al., 2023)</w:t>
-      </w:r>
-      <w:r>
-        <w:t xml:space="preserve"> </w:t>
-      </w:r>
-      <w:r>
-        <w:t xml:space="preserve">with additional data visualization and detailed R code. Since</w:t>
-      </w:r>
-      <w:r>
-        <w:t xml:space="preserve"> </w:t>
-      </w:r>
-      <w:r>
-        <w:t xml:space="preserve">Curtis et al. (2023)</w:t>
-      </w:r>
-      <w:r>
-        <w:t xml:space="preserve"> </w:t>
-      </w:r>
-      <w:r>
-        <w:t xml:space="preserve">did not perform inferential tests, we directly compared each synthetic dataset to the original data with a zero-inflated beta multilevel model with the</w:t>
-      </w:r>
-      <w:r>
-        <w:t xml:space="preserve"> </w:t>
-      </w:r>
-      <w:r>
-        <w:rPr>
-          <w:iCs/>
-          <w:i/>
-        </w:rPr>
-        <w:t xml:space="preserve">gamlss</w:t>
-      </w:r>
-      <w:r>
-        <w:t xml:space="preserve"> </w:t>
-      </w:r>
-      <w:r>
-        <w:t xml:space="preserve">package (version 5.4.3)</w:t>
-      </w:r>
-      <w:r>
-        <w:t xml:space="preserve"> </w:t>
-      </w:r>
-      <w:r>
-        <w:t xml:space="preserve">(Stasinopoulos &amp; Rigby, 2007)</w:t>
-      </w:r>
-      <w:r>
-        <w:t xml:space="preserve">. This model included fixed effects of dataset type (synthetic/original) and bolus consistency (thin liquid/extremely thick/regular), and a random intercept of participant. Due to issues with model convergence, the fixed effect structure was simplified to only include dataset type. The</w:t>
-      </w:r>
-      <w:r>
-        <w:t xml:space="preserve"> </w:t>
-      </w:r>
-      <w:r>
-        <w:rPr>
-          <w:iCs/>
-          <w:i/>
-        </w:rPr>
-        <w:t xml:space="preserve">p</w:t>
-      </w:r>
-      <w:r>
-        <w:t xml:space="preserve">-value from both zero-inflated and beta portions of the model were evaluated and</w:t>
-      </w:r>
-      <w:r>
-        <w:t xml:space="preserve"> </w:t>
-      </w:r>
-      <w:r>
-        <w:rPr>
-          <w:iCs/>
-          <w:i/>
-        </w:rPr>
-        <w:t xml:space="preserve">p</w:t>
-      </w:r>
-      <w:r>
         <w:t xml:space="preserve"> </w:t>
       </w:r>
       <w:r>
         <w:t xml:space="preserve">&lt; .05 was interpreted as evidence of no statistically significant difference between the synthetic and original dataset.</w:t>
       </w:r>
     </w:p>
-    <w:bookmarkEnd w:id="24"/>
     <w:bookmarkEnd w:id="25"/>
     <w:bookmarkEnd w:id="26"/>
-    <w:bookmarkStart w:id="31" w:name="results"/>
+    <w:bookmarkEnd w:id="27"/>
+    <w:bookmarkStart w:id="32" w:name="results"/>
     <w:p>
       <w:pPr>
         <w:pStyle w:val="Heading1"/>
@@ -1613,7 +1639,7 @@
         <w:t xml:space="preserve">.</w:t>
       </w:r>
     </w:p>
-    <w:bookmarkStart w:id="27" w:name="X1716400c673c6b2a3875136098aa2cae081f9a7"/>
+    <w:bookmarkStart w:id="28" w:name="X1716400c673c6b2a3875136098aa2cae081f9a7"/>
     <w:p>
       <w:pPr>
         <w:pStyle w:val="Heading3"/>
@@ -2760,11 +2786,11 @@
         <w:t xml:space="preserve"> </w:t>
       </w:r>
       <w:r>
-        <w:t xml:space="preserve">(i.e., 0% residue) compared to 68% in the original dataset. In the synthetic dataset, the median value on thin liquids was 0.03 (IQR: 0.02 - 0.045) compared to 0.03 (IQR: 0.02 - 0.04) in the original dataset. 98.61% of extremely thick liquids were classified as having no laryngeal vestibule residue compared to 100% in the original dataset. A similar pattern was appreciated for regular solids (96.43% in synthetic vs. 100% in original dataset). When examined across 100 synthetic datasets, findings from the zero-inflated beta multilevel models indicate that 100% and 98% of synthetic datasets were not statistically significantly different than the original dataset for the zero-inflated and beta portions of the model, respectively (Table 3). Additionally, effect size categorizations were maintained for 100% of both zero-inflated and beta portions of the model.</w:t>
-      </w:r>
-    </w:p>
-    <w:bookmarkEnd w:id="27"/>
-    <w:bookmarkStart w:id="28" w:name="Xad1b62d3e68ad7e317afaf8751ff3120474d94a"/>
+        <w:t xml:space="preserve">(i.e., 0% residue) compared to 68% in the original dataset. In the synthetic dataset, the median value on thin liquids was 0.03 (IQR: 0.02 - 0.045) compared to 0.03 (IQR: 0.02 - 0.04) in the original dataset. 98.61% of extremely thick liquids were classified as having no laryngeal vestibule residue compared to 100% in the original dataset. A similar pattern was appreciated for regular solids (96.43% in synthetic vs. 100% in original dataset). When examined across 100 synthetic datasets, findings from the zero-inflated beta multilevel models indicate that 100% and 98% of synthetic datasets were not statistically significantly different than the original dataset for the zero-inflated and beta portions of the model, respectively (Table 4). Additionally, effect size categorizations were maintained for 100% of both zero-inflated and beta portions of the model.</w:t>
+      </w:r>
+    </w:p>
+    <w:bookmarkEnd w:id="28"/>
+    <w:bookmarkStart w:id="29" w:name="Xad1b62d3e68ad7e317afaf8751ff3120474d94a"/>
     <w:p>
       <w:pPr>
         <w:pStyle w:val="Heading3"/>
@@ -2825,7 +2851,7 @@
         <w:t xml:space="preserve"> </w:t>
       </w:r>
       <w:r>
-        <w:t xml:space="preserve">effect size (Table 2).</w:t>
+        <w:t xml:space="preserve">effect size (Table 3).</w:t>
       </w:r>
     </w:p>
     <w:p>
@@ -3808,8 +3834,8 @@
         <w:t xml:space="preserve">effect size categorization.</w:t>
       </w:r>
     </w:p>
-    <w:bookmarkEnd w:id="28"/>
-    <w:bookmarkStart w:id="30" w:name="results-for-studies-3---9"/>
+    <w:bookmarkEnd w:id="29"/>
+    <w:bookmarkStart w:id="31" w:name="results-for-studies-3---9"/>
     <w:p>
       <w:pPr>
         <w:pStyle w:val="Heading3"/>
@@ -3943,19 +3969,19 @@
         <w:t xml:space="preserve">= 0.2) for social aspects of communication.</w:t>
       </w:r>
     </w:p>
-    <w:bookmarkStart w:id="29" w:name="table-3-here."/>
+    <w:bookmarkStart w:id="30" w:name="table-4-here."/>
     <w:p>
       <w:pPr>
         <w:pStyle w:val="Heading5"/>
       </w:pPr>
       <w:r>
-        <w:t xml:space="preserve">Table 3 here.</w:t>
-      </w:r>
-    </w:p>
-    <w:bookmarkEnd w:id="29"/>
+        <w:t xml:space="preserve">Table 4 here.</w:t>
+      </w:r>
+    </w:p>
     <w:bookmarkEnd w:id="30"/>
     <w:bookmarkEnd w:id="31"/>
-    <w:bookmarkStart w:id="33" w:name="discussion"/>
+    <w:bookmarkEnd w:id="32"/>
+    <w:bookmarkStart w:id="36" w:name="discussion"/>
     <w:p>
       <w:pPr>
         <w:pStyle w:val="Heading1"/>
@@ -3978,7 +4004,7 @@
         <w:t xml:space="preserve">(Pfeiffer et al., 2024)</w:t>
       </w:r>
       <w:r>
-        <w:t xml:space="preserve">. This study demonstrates the utility of synthetic datasets to protect participant confidentiality while preserving the statistical properties and relationships of the original data. The utility of synthetic data is further strengthened by the range of datasets included in the current study, which varied by domain (across nine ASHA domains), sample size (from 40 to &gt;8,000 data points), statistical models (from simple correlations to multilevel model with 3-way interactions), and effect sizes (from conventionally</w:t>
+        <w:t xml:space="preserve">. This study demonstrates the utility of synthetic datasets to protect participant confidentiality while preserving the statistical properties and relationships of the original analysis data. The utility of synthetic data is further strengthened by the range of datasets included in the current study, which varied by domain (across nine ASHA domains), sample size (from 40 to &gt;8,000 data points), statistical models (from simple correlations to multilevel model with 3-way interactions), and effect sizes (from conventionally</w:t>
       </w:r>
       <w:r>
         <w:t xml:space="preserve"> </w:t>
@@ -4011,7 +4037,7 @@
         <w:t xml:space="preserve">”</w:t>
       </w:r>
       <w:r>
-        <w:t xml:space="preserve">). These results suggest that synthetic datasets can be effectively used across a wide range of studies in the field of CSD.</w:t>
+        <w:t xml:space="preserve">). These results suggest that synthetic datasets can be effectively used across a wide range of studies in the field of CSD to preserve participant confidentiality when sharing data.</w:t>
       </w:r>
     </w:p>
     <w:p>
@@ -4019,7 +4045,7 @@
         <w:pStyle w:val="BodyText"/>
       </w:pPr>
       <w:r>
-        <w:t xml:space="preserve">One key finding is that lower agreement between synthetic and original datasets was not consistently due to having fewer observations than recommended by the</w:t>
+        <w:t xml:space="preserve">One key finding is that lower agreement between synthetic and original datasets was not attributed to sample size, despite the</w:t>
       </w:r>
       <w:r>
         <w:t xml:space="preserve"> </w:t>
@@ -4035,7 +4061,81 @@
         <w:t xml:space="preserve"> </w:t>
       </w:r>
       <w:r>
-        <w:t xml:space="preserve">package (i.e., fewer than 130). This highlights the importance of verifying the accuracy of synthetic datasets and providing these comparisons in supplemental manuscript materials. Since synthetic datasets are intended for sharing sensitive or identifiable data, researchers should generate multiple versions of a synthetic dataset and select the one that most closely reproduces the statistical findings of the original analysis. If the synthetic dataset fails to sufficiently maintain these relationships, it should not be shared.</w:t>
+        <w:t xml:space="preserve">package’s recommendation of a minimum of 130 observations for generating synthetic datasets</w:t>
+      </w:r>
+      <w:r>
+        <w:t xml:space="preserve"> </w:t>
+      </w:r>
+      <w:r>
+        <w:t xml:space="preserve">(Nowok et al., 2016)</w:t>
+      </w:r>
+      <w:r>
+        <w:t xml:space="preserve">. For example, in the original study from the cognition domain, which included over 8,000 observations, only 35% of synthetic datasets maintained the same inferential result as the original dataset. Instead,</w:t>
+      </w:r>
+      <w:r>
+        <w:t xml:space="preserve"> </w:t>
+      </w:r>
+      <w:r>
+        <w:rPr>
+          <w:iCs/>
+          <w:i/>
+        </w:rPr>
+        <w:t xml:space="preserve">p</w:t>
+      </w:r>
+      <w:r>
+        <w:t xml:space="preserve">-value and effect size agreement between the synthetic and original datasets was influenced by the original data’s proximity to the statistical significance or effect size thresholds. For example, the original cognition study reported a</w:t>
+      </w:r>
+      <w:r>
+        <w:t xml:space="preserve"> </w:t>
+      </w:r>
+      <w:r>
+        <w:rPr>
+          <w:iCs/>
+          <w:i/>
+        </w:rPr>
+        <w:t xml:space="preserve">p</w:t>
+      </w:r>
+      <w:r>
+        <w:t xml:space="preserve">-value of .013, resulting in a 35% agreement rate for synthetic datasets. Conversely, studies that reported an original</w:t>
+      </w:r>
+      <w:r>
+        <w:t xml:space="preserve"> </w:t>
+      </w:r>
+      <w:r>
+        <w:rPr>
+          <w:iCs/>
+          <w:i/>
+        </w:rPr>
+        <w:t xml:space="preserve">p</w:t>
+      </w:r>
+      <w:r>
+        <w:t xml:space="preserve">-value of &lt;.001 showed a</w:t>
+      </w:r>
+      <w:r>
+        <w:t xml:space="preserve"> </w:t>
+      </w:r>
+      <w:r>
+        <w:rPr>
+          <w:iCs/>
+          <w:i/>
+        </w:rPr>
+        <w:t xml:space="preserve">p</w:t>
+      </w:r>
+      <w:r>
+        <w:t xml:space="preserve">-value agreement rate of 97-100%, with the exception of the articulation study, which had a</w:t>
+      </w:r>
+      <w:r>
+        <w:t xml:space="preserve"> </w:t>
+      </w:r>
+      <w:r>
+        <w:rPr>
+          <w:iCs/>
+          <w:i/>
+        </w:rPr>
+        <w:t xml:space="preserve">p</w:t>
+      </w:r>
+      <w:r>
+        <w:t xml:space="preserve">-value agreement of 71%.</w:t>
       </w:r>
     </w:p>
     <w:p>
@@ -4043,37 +4143,181 @@
         <w:pStyle w:val="BodyText"/>
       </w:pPr>
       <w:r>
-        <w:t xml:space="preserve">Data sharing exists on a continuum, from fully closed to fully open access. To ensure computational reproducibility and promote a cumulative science, de-identified data should be shared whenever ethically permissible. Synthetic data should be reserved for instances where the data cannot be de-identified, and participants did not consent to sharing identifiable data. Data availability statements like</w:t>
-      </w:r>
-      <w:r>
-        <w:t xml:space="preserve"> </w:t>
-      </w:r>
-      <w:r>
-        <w:rPr>
-          <w:iCs/>
-          <w:i/>
-        </w:rPr>
+        <w:t xml:space="preserve">These findings highlight the importance of verifying the accuracy of synthetic datasets and providing these comparisons in supplemental manuscript materials. To ensure synthetic data quality, researchers should generate multiple versions of a synthetic dataset and select the one that most closely reproduces the statistical findings of the original analysis. If the synthetic dataset fails to sufficiently maintain these relationships, it should not be shared.</w:t>
+      </w:r>
+    </w:p>
+    <w:p>
+      <w:pPr>
+        <w:pStyle w:val="BodyText"/>
+      </w:pPr>
+      <w:r>
+        <w:t xml:space="preserve">This study is not without limitations. We used predetermined thresholds (e.g.,</w:t>
+      </w:r>
+      <w:r>
+        <w:t xml:space="preserve"> </w:t>
+      </w:r>
+      <w:r>
+        <w:t xml:space="preserve">‘</w:t>
+      </w:r>
+      <w:r>
+        <w:t xml:space="preserve">significant</w:t>
+      </w:r>
+      <w:r>
+        <w:t xml:space="preserve">’</w:t>
+      </w:r>
+      <w:r>
+        <w:t xml:space="preserve"> </w:t>
+      </w:r>
+      <w:r>
+        <w:rPr>
+          <w:iCs/>
+          <w:i/>
+        </w:rPr>
+        <w:t xml:space="preserve">p</w:t>
+      </w:r>
+      <w:r>
+        <w:t xml:space="preserve">-values and effect size categories) to evaluate whether synthetic data maintained the relationships observed in the original study. When the original analyses had</w:t>
+      </w:r>
+      <w:r>
+        <w:t xml:space="preserve"> </w:t>
+      </w:r>
+      <w:r>
+        <w:rPr>
+          <w:iCs/>
+          <w:i/>
+        </w:rPr>
+        <w:t xml:space="preserve">p</w:t>
+      </w:r>
+      <w:r>
+        <w:t xml:space="preserve">-values near the threshold for significance (e.g., .01 &lt;</w:t>
+      </w:r>
+      <w:r>
+        <w:t xml:space="preserve"> </w:t>
+      </w:r>
+      <w:r>
+        <w:rPr>
+          <w:iCs/>
+          <w:i/>
+        </w:rPr>
+        <w:t xml:space="preserve">p</w:t>
+      </w:r>
+      <w:r>
+        <w:t xml:space="preserve"> </w:t>
+      </w:r>
+      <w:r>
+        <w:t xml:space="preserve">&lt; .05) or effect sizes near the boundary of a category, lower agreement was more likely. This likely reflects the distribution of synthetic data across both sides of these thresholds rather than actual poor agreement (Figures 3 &amp; 4). Additionally, it’s important to recognize that synthetic data is inherently a proxy and cannot entirely preserve all statistical properties of the original dataset. Therefore, researchers should provide de-identified (or identifiable when ethical approval is obtained) data whenever possible, as well as evaluate the utility of the synthetic dataset in the context of their own study. Finally, open data alone does not ensure computational reproducibility. Instead, both open data and accompanied code or syntax is required to reproduce analyses. In fact, recent research showed that a high percentage of findings from registered reports that provided open data were unable to be reproduced</w:t>
+      </w:r>
+      <w:r>
+        <w:t xml:space="preserve"> </w:t>
+      </w:r>
+      <w:r>
+        <w:t xml:space="preserve">(Obels et al., 2020)</w:t>
+      </w:r>
+      <w:r>
+        <w:t xml:space="preserve">. Reproducible workflows in languages like R have been proposed and warrant consideration</w:t>
+      </w:r>
+      <w:r>
+        <w:t xml:space="preserve"> </w:t>
+      </w:r>
+      <w:r>
+        <w:t xml:space="preserve">(Peikert et al., 2021)</w:t>
+      </w:r>
+      <w:r>
+        <w:t xml:space="preserve">.</w:t>
+      </w:r>
+    </w:p>
+    <w:bookmarkStart w:id="35" w:name="data-sharing-framework"/>
+    <w:p>
+      <w:pPr>
+        <w:pStyle w:val="Heading2"/>
+      </w:pPr>
+      <w:r>
+        <w:t xml:space="preserve">Data Sharing Framework</w:t>
+      </w:r>
+    </w:p>
+    <w:p>
+      <w:pPr>
+        <w:pStyle w:val="FirstParagraph"/>
+      </w:pPr>
+      <w:r>
+        <w:t xml:space="preserve">Sharing data is not a trivial task and requires careful planning from the beginning of a project. Unfortunately, researchers lack formal data management training, and doctoral coursework on best practices is uncommon. Fortunately, an abundance of resources exist that outline each step of data sharing in detail (e.g.,</w:t>
+      </w:r>
+      <w:r>
+        <w:t xml:space="preserve"> </w:t>
+      </w:r>
+      <w:r>
+        <w:t xml:space="preserve">(Lewis, 2024; Meyer, 2018; Shero &amp; Hart, 2020)</w:t>
+      </w:r>
+      <w:r>
+        <w:t xml:space="preserve">). Here we provide a framework to briefly discuss the benefits of data sharing, how to decide when and what type of data to share, and recommendations on steps to move towards data sharing as the norm in CSD. This framework is by no means meant to be exhaustive; instead, we hope this framework will foster discussion on the merits and current barriers of data sharing in CSD.</w:t>
+      </w:r>
+    </w:p>
+    <w:bookmarkStart w:id="33" w:name="benefits-of-data-sharing"/>
+    <w:p>
+      <w:pPr>
+        <w:pStyle w:val="Heading3"/>
+      </w:pPr>
+      <w:r>
+        <w:t xml:space="preserve">Benefits of Data Sharing</w:t>
+      </w:r>
+    </w:p>
+    <w:p>
+      <w:pPr>
+        <w:pStyle w:val="FirstParagraph"/>
+      </w:pPr>
+      <w:r>
+        <w:t xml:space="preserve">Sharing data offers substantial benefits for both the scientific community and the researcher collecting the data. Open data enables researchers to verify results during peer review or after publication, leading to a more transparent and reliable scientific record. Publicly available data also allows researchers to generate new knowledge through secondary analyses or meta-analysis, accelerating scientific discoveries and the implementation of research in clinical practice. Access to data is critical for meta-analyses, since traditional meta-analyses that rely on studies with aggregate data or slight variations in statistical methods can be especially challenging to conduct. Specifically, open data allows for a higher-quality synthesis of data across studies via individual participant data (IPD) meta-analyses, yielding more precise and robust estimates. Moreover, open data minimizes redundant data collection. For instance, normative data or control groups can serve as historical comparisons for studies with patient populations, saving valuable time and resources. Lastly, sharing data benefits researchers directly, as studies have shown that openly shared data are associated with higher citation rates for the original work</w:t>
+      </w:r>
+      <w:r>
+        <w:t xml:space="preserve"> </w:t>
+      </w:r>
+      <w:r>
+        <w:t xml:space="preserve">(Drachen et al., 2016; Piwowar et al., 2007; Piwowar &amp; Vision, 2013)</w:t>
+      </w:r>
+      <w:r>
+        <w:t xml:space="preserve">.</w:t>
+      </w:r>
+    </w:p>
+    <w:p>
+      <w:pPr>
+        <w:pStyle w:val="BodyText"/>
+      </w:pPr>
+      <w:r>
+        <w:t xml:space="preserve">Closed data is not only inefficient and counterproductive to cumulative science, but also conflicts with research ethics. Researchers hold an ethical responsibility to maximize the use of clinical data and patients agree to participate in research studies with the understanding that their data will help answer important public health questions. However, many research questions cannot be fully addressed in a single study, often due to factors like low statistical power or unrepresentative samples. Data sharing extends the value and longevity of collected data. Alternatively, keeping data closed places an undue burden on future participants. Many research methodologies are invasive and pose additional risk to the participant (e.g., radiation from videofluroscopic swallow studies) or requires extensive travel and time to participate. If previously collected data are not made open, future participants may be unnecessarily subjected to the same procedures.</w:t>
+      </w:r>
+    </w:p>
+    <w:p>
+      <w:pPr>
+        <w:pStyle w:val="BodyText"/>
+      </w:pPr>
+      <w:r>
+        <w:t xml:space="preserve">Beyond the advantages of open data for the scientific community, researcher, and participant, data sharing also fulfills an important ethical obligation to society. Researchers conducting publicly funded studies have a responsibility to return the data to the public that financed their research - a sentiment that has recently been emphasized by funding agencies like the National Institutes of Health and the National Science Foundation (Watson et al., 2023; Wilkinson et al., 2016). Even in cases where research is not publicly funded, participants arguably have the right to see their data shared and used to its fullest potential. In our experience, when participants are informed during the consent process about the potential for their data to be shared and reused, they overwhelmingly support data sharing to maximize the impact of their contribution.</w:t>
+      </w:r>
+    </w:p>
+    <w:p>
+      <w:pPr>
+        <w:pStyle w:val="BodyText"/>
+      </w:pPr>
+      <w:r>
+        <w:t xml:space="preserve">Although some researchers may consider data availability statements like</w:t>
+      </w:r>
+      <w:r>
+        <w:t xml:space="preserve"> </w:t>
+      </w:r>
+      <w:r>
         <w:t xml:space="preserve">“</w:t>
       </w:r>
       <w:r>
-        <w:rPr>
-          <w:iCs/>
-          <w:i/>
-        </w:rPr>
         <w:t xml:space="preserve">available upon reasonable request</w:t>
       </w:r>
       <w:r>
-        <w:rPr>
-          <w:iCs/>
-          <w:i/>
-        </w:rPr>
         <w:t xml:space="preserve">”</w:t>
       </w:r>
       <w:r>
         <w:t xml:space="preserve"> </w:t>
       </w:r>
       <w:r>
-        <w:t xml:space="preserve">are ubiquitous, despite recent research in related fields shows poor compliance with less than half of studies providing requested data</w:t>
+        <w:t xml:space="preserve">as a step toward data sharing, recent research has shown poor compliance with less than half of studies providing requested data</w:t>
       </w:r>
       <w:r>
         <w:t xml:space="preserve"> </w:t>
@@ -4082,7 +4326,61 @@
         <w:t xml:space="preserve">(Tedersoo et al., 2021)</w:t>
       </w:r>
       <w:r>
-        <w:t xml:space="preserve">. Although ASHA currently lists this as an acceptable data availability statement for authors, it is evident that this statement is not transparent (i.e., the availability of the data is purposefully vague and unclear) and may even exacerbate inequities. For instance, researchers using this statement may not devote the time to properly organize their data, thereby hindering its availability when requested, or may restrict access to unnecessarily protect their data from reuse. This not only limits access for others with fewer resources or opportunities, but also is a direct barrier to a cumulative and transparent scientific literature. Synthetic data can help mitigate these concerns since the original data remains private, while still providing a version of the dataset that maintains the statistical properties necessary for computational reproducibility. Therefore, it is our hope that ASHA will consider removing this statement and instead provide synthetic data as an alternative option to data sharing.</w:t>
+        <w:t xml:space="preserve">. Moreover, purposefully vague and unclear data availability statements may exacerbate inequities in the field. Researchers may not devote the time to properly organize their data, thereby hindering its availability when requested, or may restrict access to unnecessarily protect their data from reuse. This practice limits access, particularly for those with fewer resources or opportunities, and poses a direct barrier to a cumulative and transparent scientific literature. In cases where data is identifiable or where informed consent cannot be obtained, synthetic data offers a solution by preserving the privacy of the original data while maintaining the statistical properties necessary for computational reproducibility. Consequently, some degree of data sharing is achievable, suggesting that data sharing becoming the norm in CSD, not the exception.</w:t>
+      </w:r>
+    </w:p>
+    <w:bookmarkEnd w:id="33"/>
+    <w:bookmarkStart w:id="34" w:name="X933f1a06cb1c0e9787afb6f3ed58fe42af74fe3"/>
+    <w:p>
+      <w:pPr>
+        <w:pStyle w:val="Heading3"/>
+      </w:pPr>
+      <w:r>
+        <w:t xml:space="preserve">Considerations for Deciding When and What Data to Share</w:t>
+      </w:r>
+    </w:p>
+    <w:p>
+      <w:pPr>
+        <w:pStyle w:val="FirstParagraph"/>
+      </w:pPr>
+      <w:r>
+        <w:t xml:space="preserve">Then, we can walk the reader through identifying what type of data to share using the</w:t>
+      </w:r>
+      <w:r>
+        <w:t xml:space="preserve"> </w:t>
+      </w:r>
+      <w:r>
+        <w:t xml:space="preserve">“</w:t>
+      </w:r>
+      <w:r>
+        <w:t xml:space="preserve">Can I share my data</w:t>
+      </w:r>
+      <w:r>
+        <w:t xml:space="preserve">”</w:t>
+      </w:r>
+      <w:r>
+        <w:t xml:space="preserve"> </w:t>
+      </w:r>
+      <w:r>
+        <w:t xml:space="preserve">flowchart.</w:t>
+      </w:r>
+      <w:r>
+        <w:t xml:space="preserve"> </w:t>
+      </w:r>
+      <w:r>
+        <w:t xml:space="preserve">In the introduction, we discussed the challenges with sharing each type of data. However, here, we can discuss the benefits of sharing each type of data.</w:t>
+      </w:r>
+      <w:r>
+        <w:t xml:space="preserve"> </w:t>
+      </w:r>
+      <w:r>
+        <w:t xml:space="preserve">Sharing analysis data/synthetic data can help researchers conduct meta-analyses, which has implications for cumulative science.</w:t>
+      </w:r>
+      <w:r>
+        <w:t xml:space="preserve"> </w:t>
+      </w:r>
+      <w:r>
+        <w:t xml:space="preserve">Sharing raw and/or intermediate data can relieve the burden of each research team collecting data in their silos, therefore, speeding up our ability to investigate these populations, which can be especially helpful for these low-incidence/less well-understood populations.</w:t>
       </w:r>
     </w:p>
     <w:p>
@@ -4090,359 +4388,227 @@
         <w:pStyle w:val="BodyText"/>
       </w:pPr>
       <w:r>
-        <w:t xml:space="preserve">Sharing data offers significant benefits for both the scientific community and the researcher collecting the data. From the perspective of scientific progress, open data enables researchers to verify results during peer review or after publication, leading to a more transparent and reliable scientific record. Open data also facilitates the generation of new knowledge through secondary analyses or meta-analysis. This is especially important since traditional meta-analyses that rely on studies with aggregate data or slight variations in statistical methods can be challenging to conduct. Open data allows for a higher-quality synthesis of data across studies, such as individual participant data (IPD) meta-analyses, yielding more precise and robust estimates. Moreover, open data minimizes redundant data collection. For instance, normative data or control groups can serve as historical comparisons for studies with patient populations, saving valuable time and resources. Lastly, sharing data benefits researchers directly, as studies have shown that openly shared data are associated with higher citation rates for the original work</w:t>
-      </w:r>
-      <w:r>
-        <w:t xml:space="preserve"> </w:t>
-      </w:r>
-      <w:r>
-        <w:t xml:space="preserve">(Drachen et al., 2016; Piwowar et al., 2007; Piwowar &amp; Vision, 2013)</w:t>
+        <w:t xml:space="preserve">Ideas:</w:t>
+      </w:r>
+      <w:r>
+        <w:t xml:space="preserve"> </w:t>
+      </w:r>
+      <w:r>
+        <w:t xml:space="preserve">- planning what data you’d like to share (raw vs analyzed)</w:t>
+      </w:r>
+      <w:r>
+        <w:t xml:space="preserve"> </w:t>
+      </w:r>
+      <w:r>
+        <w:t xml:space="preserve">- obtaining approval from an institutional review board</w:t>
+      </w:r>
+      <w:r>
+        <w:t xml:space="preserve"> </w:t>
+      </w:r>
+      <w:r>
+        <w:t xml:space="preserve">- creating a data dictionary or codebook to describe the data</w:t>
+      </w:r>
+      <w:r>
+        <w:t xml:space="preserve"> </w:t>
+      </w:r>
+      <w:r>
+        <w:t xml:space="preserve">- providing code to reproduce analyses</w:t>
+      </w:r>
+      <w:r>
+        <w:t xml:space="preserve"> </w:t>
+      </w:r>
+      <w:r>
+        <w:t xml:space="preserve">- selecting repositories to store the data</w:t>
+      </w:r>
+    </w:p>
+    <w:p>
+      <w:pPr>
+        <w:pStyle w:val="BodyText"/>
+      </w:pPr>
+      <w:r>
+        <w:rPr>
+          <w:iCs/>
+          <w:i/>
+        </w:rPr>
+        <w:t xml:space="preserve">SCRAP</w:t>
+      </w:r>
+      <w:r>
+        <w:t xml:space="preserve"> </w:t>
+      </w:r>
+      <w:r>
+        <w:t xml:space="preserve">Steps to ensure data is open and reproducible (Howard et al., 2024)</w:t>
+      </w:r>
+      <w:r>
+        <w:t xml:space="preserve"> </w:t>
+      </w:r>
+      <w:r>
+        <w:t xml:space="preserve">* Store data files in a freely downloadable or protected access repository (e.g., https://osf.io, https://nda.nih.gov, https:// www.ldbase.org, https://www.icpsr.umich.edu).</w:t>
+      </w:r>
+      <w:r>
+        <w:t xml:space="preserve"> </w:t>
+      </w:r>
+      <w:r>
+        <w:t xml:space="preserve">* Include enough data to reproduce all elements of a study, including variables used for descriptive statistics and item-level data behind composite-scale scores.</w:t>
+      </w:r>
+      <w:r>
+        <w:br/>
+      </w:r>
+      <w:r>
+        <w:t xml:space="preserve">* Provide a data dictionary or codebook.</w:t>
+      </w:r>
+      <w:r>
+        <w:br/>
+      </w:r>
+      <w:r>
+        <w:t xml:space="preserve">* Provide syntax files that document all statistical analyses (and ensure the files referenced in syntax match the files included with open data).</w:t>
+      </w:r>
+      <w:r>
+        <w:t xml:space="preserve"> </w:t>
+      </w:r>
+      <w:r>
+        <w:t xml:space="preserve">* As possible and practical, statistical analyses should be performed in freely available software for maximal reproducibility. Otherwise, include copies of data and syntax files from proprietary software in a generic format (e.g., .csv files for data; .txt or .pdf for syntax).</w:t>
+      </w:r>
+      <w:r>
+        <w:br/>
+      </w:r>
+      <w:r>
+        <w:t xml:space="preserve">* In the repository in which data and/or materials are stored, include detailed instructions (e.g., a</w:t>
+      </w:r>
+      <w:r>
+        <w:t xml:space="preserve"> </w:t>
+      </w:r>
+      <w:r>
+        <w:t xml:space="preserve">“</w:t>
+      </w:r>
+      <w:r>
+        <w:t xml:space="preserve">Read Me</w:t>
+      </w:r>
+      <w:r>
+        <w:t xml:space="preserve">”</w:t>
+      </w:r>
+      <w:r>
+        <w:t xml:space="preserve"> </w:t>
+      </w:r>
+      <w:r>
+        <w:t xml:space="preserve">file) to help visitors navigate and use the provided files.</w:t>
+      </w:r>
+    </w:p>
+    <w:p>
+      <w:pPr>
+        <w:pStyle w:val="BodyText"/>
+      </w:pPr>
+      <w:r>
+        <w:t xml:space="preserve">Decision-tree (eg diagram that Austin created)</w:t>
+      </w:r>
+      <w:r>
+        <w:t xml:space="preserve"> </w:t>
+      </w:r>
+      <w:r>
+        <w:t xml:space="preserve">* Guidance on when to obtain IRB approval, how to define</w:t>
+      </w:r>
+      <w:r>
+        <w:t xml:space="preserve"> </w:t>
+      </w:r>
+      <w:r>
+        <w:t xml:space="preserve">‘</w:t>
+      </w:r>
+      <w:r>
+        <w:t xml:space="preserve">de-identified</w:t>
+      </w:r>
+      <w:r>
+        <w:t xml:space="preserve">’</w:t>
+      </w:r>
+      <w:r>
+        <w:t xml:space="preserve"> </w:t>
+      </w:r>
+      <w:r>
+        <w:t xml:space="preserve">data, etc.</w:t>
+      </w:r>
+    </w:p>
+    <w:bookmarkEnd w:id="34"/>
+    <w:bookmarkEnd w:id="35"/>
+    <w:bookmarkEnd w:id="36"/>
+    <w:bookmarkStart w:id="37" w:name="conclusions"/>
+    <w:p>
+      <w:pPr>
+        <w:pStyle w:val="Heading1"/>
+      </w:pPr>
+      <w:r>
+        <w:t xml:space="preserve">Conclusions</w:t>
+      </w:r>
+    </w:p>
+    <w:p>
+      <w:pPr>
+        <w:pStyle w:val="FirstParagraph"/>
+      </w:pPr>
+      <w:r>
+        <w:t xml:space="preserve">To ensure computational reproducibility and promote a cumulative science, de-identified data should be shared whenever ethically permissible. Synthetic data should be reserved for instances where the data cannot be de-identified, and participants did not consent to sharing identifiable data.</w:t>
+      </w:r>
+    </w:p>
+    <w:p>
+      <w:r>
+        <w:br w:type="page"/>
+      </w:r>
+    </w:p>
+    <w:bookmarkEnd w:id="37"/>
+    <w:bookmarkStart w:id="38" w:name="acknowledgements"/>
+    <w:p>
+      <w:pPr>
+        <w:pStyle w:val="Heading1"/>
+      </w:pPr>
+      <w:r>
+        <w:t xml:space="preserve">Acknowledgements</w:t>
+      </w:r>
+    </w:p>
+    <w:p>
+      <w:pPr>
+        <w:pStyle w:val="FirstParagraph"/>
+      </w:pPr>
+      <w:r>
+        <w:t xml:space="preserve">We would like to thank the authors of the studies included in this manuscript for making their data publicly available.</w:t>
+      </w:r>
+    </w:p>
+    <w:p>
+      <w:r>
+        <w:br w:type="page"/>
+      </w:r>
+    </w:p>
+    <w:bookmarkEnd w:id="38"/>
+    <w:bookmarkStart w:id="107" w:name="references"/>
+    <w:p>
+      <w:pPr>
+        <w:pStyle w:val="Heading1"/>
+      </w:pPr>
+      <w:r>
+        <w:t xml:space="preserve">References</w:t>
+      </w:r>
+    </w:p>
+    <w:bookmarkStart w:id="106" w:name="refs"/>
+    <w:bookmarkStart w:id="40" w:name="ref-battal_etal19"/>
+    <w:p>
+      <w:pPr>
+        <w:pStyle w:val="Bibliography"/>
+      </w:pPr>
+      <w:r>
+        <w:t xml:space="preserve">Battal, C., Occelli, V., Bertonati, G., Falagiarda, F., &amp; Collignon, O. (2019, May 16).</w:t>
+      </w:r>
+      <w:r>
+        <w:t xml:space="preserve"> </w:t>
+      </w:r>
+      <w:r>
+        <w:rPr>
+          <w:iCs/>
+          <w:i/>
+        </w:rPr>
+        <w:t xml:space="preserve">Ubiquitous enhancement of spatial hearing in congenitally blind people</w:t>
       </w:r>
       <w:r>
         <w:t xml:space="preserve">.</w:t>
       </w:r>
-    </w:p>
-    <w:p>
-      <w:pPr>
-        <w:pStyle w:val="BodyText"/>
-      </w:pPr>
-      <w:r>
-        <w:t xml:space="preserve">Closed data is not only inefficient and counterproductive to cumulative science, but also conflicts with research ethics. Researchers hold an ethical obligation to ensure that clinical research maximizes the use of patient data. Patients participate in research studies with the expectation that their data will help answer important public health questions. However, many research questions cannot be fully addressed in a single study due to factors like low statistical power or unrepresentative samples. Publicly sharing data ensures its longevity and value for the scientific community. Moreover, researchers conducting publicly funded studies are obligated to return the data they collected to the general public that funded their research - a sentiment that has recently been emphasized by funding agencies like the National Institutes of Health and the National Science Foundation</w:t>
-      </w:r>
-      <w:r>
-        <w:t xml:space="preserve"> </w:t>
-      </w:r>
-      <w:r>
-        <w:t xml:space="preserve">(Watson et al., 2023; Wilkinson et al., 2016)</w:t>
-      </w:r>
-      <w:r>
-        <w:t xml:space="preserve">.</w:t>
-      </w:r>
-    </w:p>
-    <w:p>
-      <w:pPr>
-        <w:pStyle w:val="BodyText"/>
-      </w:pPr>
-      <w:r>
-        <w:t xml:space="preserve">This study is not without limitations. We used predetermined thresholds (e.g.,</w:t>
-      </w:r>
-      <w:r>
-        <w:t xml:space="preserve"> </w:t>
-      </w:r>
-      <w:r>
-        <w:t xml:space="preserve">‘</w:t>
-      </w:r>
-      <w:r>
-        <w:t xml:space="preserve">significant</w:t>
-      </w:r>
-      <w:r>
-        <w:t xml:space="preserve">’</w:t>
-      </w:r>
-      <w:r>
-        <w:t xml:space="preserve"> </w:t>
-      </w:r>
-      <w:r>
-        <w:t xml:space="preserve">p-values and effect size categories) to evaluate whether synthetic data maintained the relationships observed in the original study. When the original analyses had</w:t>
-      </w:r>
-      <w:r>
-        <w:t xml:space="preserve"> </w:t>
-      </w:r>
-      <w:r>
-        <w:rPr>
-          <w:iCs/>
-          <w:i/>
-        </w:rPr>
-        <w:t xml:space="preserve">p</w:t>
-      </w:r>
-      <w:r>
-        <w:t xml:space="preserve">-values near the threshold for significance (e.g., .01 &lt;</w:t>
-      </w:r>
-      <w:r>
-        <w:t xml:space="preserve"> </w:t>
-      </w:r>
-      <w:r>
-        <w:rPr>
-          <w:iCs/>
-          <w:i/>
-        </w:rPr>
-        <w:t xml:space="preserve">p</w:t>
-      </w:r>
-      <w:r>
-        <w:t xml:space="preserve"> </w:t>
-      </w:r>
-      <w:r>
-        <w:t xml:space="preserve">&lt; .05) or effect sizes near the boundary of a category, lower agreement was more likely. This likely reflects the distribution of synthetic data across both sides of these thresholds rather than actual poor agreement (Figures 3 &amp; 4). Additionally, it’s important to recognize that synthetic data is inherently a proxy and cannot entirely preserve all statistical properties of the original dataset. Therefore, researchers should provide de-identified (or identifiable when ethical approval is obtained) data whenever possible and in cases where synthetic data is used must evaluate its utility in the context of their own study. Finally, open data alone does not ensure computational reproducibility. Instead, both open data and accompanied code or syntax is required to reproduce analyses. In fact, recent research showed that a high percentage of findings from registered reports that provided open data were unable to be reproduced</w:t>
-      </w:r>
-      <w:r>
-        <w:t xml:space="preserve"> </w:t>
-      </w:r>
-      <w:r>
-        <w:t xml:space="preserve">(Obels et al., 2020)</w:t>
-      </w:r>
-      <w:r>
-        <w:t xml:space="preserve">. Reproducible workflows in languages like R have been proposed and warrant consideration</w:t>
-      </w:r>
-      <w:r>
-        <w:t xml:space="preserve"> </w:t>
-      </w:r>
-      <w:r>
-        <w:t xml:space="preserve">(Peikert et al., 2021)</w:t>
-      </w:r>
-      <w:r>
-        <w:t xml:space="preserve">.</w:t>
-      </w:r>
-    </w:p>
-    <w:bookmarkStart w:id="32" w:name="tutorial-on-data-sharing"/>
-    <w:p>
-      <w:pPr>
-        <w:pStyle w:val="Heading2"/>
-      </w:pPr>
-      <w:r>
-        <w:t xml:space="preserve">Tutorial on Data Sharing</w:t>
-      </w:r>
-    </w:p>
-    <w:p>
-      <w:pPr>
-        <w:pStyle w:val="FirstParagraph"/>
-      </w:pPr>
-      <w:r>
-        <w:t xml:space="preserve">Sharing findable, accessible, interoperable, and reusable data is not a trivial task and requires careful planning from the beginning of a project. Unfortunately, most researchers lack formal training in data management, and current doctoral programs do not typically offer coursework to teach these data sharing practices to the next generation of researchers. Fortunately, there are an abundance of resources that outline each step of data sharing in detail (e.g.,</w:t>
-      </w:r>
-      <w:r>
-        <w:t xml:space="preserve"> </w:t>
-      </w:r>
-      <w:r>
-        <w:t xml:space="preserve">(Lewis, 2024; Meyer, 2018; Shero &amp; Hart, 2020)</w:t>
-      </w:r>
-      <w:r>
-        <w:t xml:space="preserve">). Here we provide an abbreviated tutorial to describe the following steps:</w:t>
-      </w:r>
-    </w:p>
-    <w:p>
-      <w:pPr>
-        <w:pStyle w:val="BodyText"/>
-      </w:pPr>
-      <w:r>
-        <w:t xml:space="preserve">Ideas:</w:t>
-      </w:r>
-      <w:r>
-        <w:t xml:space="preserve"> </w:t>
-      </w:r>
-      <w:r>
-        <w:t xml:space="preserve">- planning what data you’d like to share (raw vs analyzed)</w:t>
-      </w:r>
-      <w:r>
-        <w:t xml:space="preserve"> </w:t>
-      </w:r>
-      <w:r>
-        <w:t xml:space="preserve">- obtaining approval from an institutional review board</w:t>
-      </w:r>
-      <w:r>
-        <w:t xml:space="preserve"> </w:t>
-      </w:r>
-      <w:r>
-        <w:t xml:space="preserve">- creating a data dictionary or codebook to describe the data</w:t>
-      </w:r>
-      <w:r>
-        <w:t xml:space="preserve"> </w:t>
-      </w:r>
-      <w:r>
-        <w:t xml:space="preserve">- providing code to reproduce analyses</w:t>
-      </w:r>
-      <w:r>
-        <w:t xml:space="preserve"> </w:t>
-      </w:r>
-      <w:r>
-        <w:t xml:space="preserve">- selecting repositories to store the data</w:t>
-      </w:r>
-    </w:p>
-    <w:p>
-      <w:pPr>
-        <w:pStyle w:val="BodyText"/>
-      </w:pPr>
-      <w:r>
-        <w:rPr>
-          <w:iCs/>
-          <w:i/>
-        </w:rPr>
-        <w:t xml:space="preserve">SCRAP</w:t>
-      </w:r>
-      <w:r>
-        <w:t xml:space="preserve"> </w:t>
-      </w:r>
-      <w:r>
-        <w:t xml:space="preserve">Steps to ensure data is open and reproducible (Howard et al., 2024)</w:t>
-      </w:r>
-      <w:r>
-        <w:t xml:space="preserve"> </w:t>
-      </w:r>
-      <w:r>
-        <w:t xml:space="preserve">* Store data files in a freely downloadable or protected access repository (e.g., https://osf.io, https://nda.nih.gov, https:// www.ldbase.org, https://www.icpsr.umich.edu).</w:t>
-      </w:r>
-      <w:r>
-        <w:t xml:space="preserve"> </w:t>
-      </w:r>
-      <w:r>
-        <w:t xml:space="preserve">* Include enough data to reproduce all elements of a study, including variables used for descriptive statistics and item-level data behind composite-scale scores.</w:t>
-      </w:r>
-      <w:r>
-        <w:br/>
-      </w:r>
-      <w:r>
-        <w:t xml:space="preserve">* Provide a data dictionary or codebook.</w:t>
-      </w:r>
-      <w:r>
-        <w:br/>
-      </w:r>
-      <w:r>
-        <w:t xml:space="preserve">* Provide syntax files that document all statistical analyses (and ensure the files referenced in syntax match the files included with open data).</w:t>
-      </w:r>
-      <w:r>
-        <w:t xml:space="preserve"> </w:t>
-      </w:r>
-      <w:r>
-        <w:t xml:space="preserve">* As possible and practical, statistical analyses should be performed in freely available software for maximal reproducibility. Otherwise, include copies of data and syntax files from proprietary software in a generic format (e.g., .csv files for data; .txt or .pdf for syntax).</w:t>
-      </w:r>
-      <w:r>
-        <w:br/>
-      </w:r>
-      <w:r>
-        <w:t xml:space="preserve">* In the repository in which data and/or materials are stored, include detailed instructions (e.g., a</w:t>
-      </w:r>
-      <w:r>
-        <w:t xml:space="preserve"> </w:t>
-      </w:r>
-      <w:r>
-        <w:t xml:space="preserve">“</w:t>
-      </w:r>
-      <w:r>
-        <w:t xml:space="preserve">Read Me</w:t>
-      </w:r>
-      <w:r>
-        <w:t xml:space="preserve">”</w:t>
-      </w:r>
-      <w:r>
-        <w:t xml:space="preserve"> </w:t>
-      </w:r>
-      <w:r>
-        <w:t xml:space="preserve">file) to help visitors navigate and use the provided files.</w:t>
-      </w:r>
-    </w:p>
-    <w:p>
-      <w:pPr>
-        <w:pStyle w:val="BodyText"/>
-      </w:pPr>
-      <w:r>
-        <w:t xml:space="preserve">Decision-tree (eg diagram that Austin created)</w:t>
-      </w:r>
-      <w:r>
-        <w:t xml:space="preserve"> </w:t>
-      </w:r>
-      <w:r>
-        <w:t xml:space="preserve">* Guidance on when to obtain IRB approval, how to define</w:t>
-      </w:r>
-      <w:r>
-        <w:t xml:space="preserve"> </w:t>
-      </w:r>
-      <w:r>
-        <w:t xml:space="preserve">‘</w:t>
-      </w:r>
-      <w:r>
-        <w:t xml:space="preserve">de-identified</w:t>
-      </w:r>
-      <w:r>
-        <w:t xml:space="preserve">’</w:t>
-      </w:r>
-      <w:r>
-        <w:t xml:space="preserve"> </w:t>
-      </w:r>
-      <w:r>
-        <w:t xml:space="preserve">data, etc.</w:t>
-      </w:r>
-    </w:p>
-    <w:bookmarkEnd w:id="32"/>
-    <w:bookmarkEnd w:id="33"/>
-    <w:bookmarkStart w:id="34" w:name="conclusions"/>
-    <w:p>
-      <w:pPr>
-        <w:pStyle w:val="Heading1"/>
-      </w:pPr>
-      <w:r>
-        <w:t xml:space="preserve">Conclusions</w:t>
-      </w:r>
-    </w:p>
-    <w:p>
-      <w:pPr>
-        <w:pStyle w:val="FirstParagraph"/>
-      </w:pPr>
-      <w:r>
-        <w:t xml:space="preserve">XXX</w:t>
-      </w:r>
-    </w:p>
-    <w:p>
-      <w:r>
-        <w:br w:type="page"/>
-      </w:r>
-    </w:p>
-    <w:bookmarkEnd w:id="34"/>
-    <w:bookmarkStart w:id="35" w:name="acknowledgements"/>
-    <w:p>
-      <w:pPr>
-        <w:pStyle w:val="Heading1"/>
-      </w:pPr>
-      <w:r>
-        <w:t xml:space="preserve">Acknowledgements</w:t>
-      </w:r>
-    </w:p>
-    <w:p>
-      <w:pPr>
-        <w:pStyle w:val="FirstParagraph"/>
-      </w:pPr>
-      <w:r>
-        <w:t xml:space="preserve">We would like to thank the authors of the studies included in this manuscript for making their data publicly available.</w:t>
-      </w:r>
-    </w:p>
-    <w:p>
-      <w:r>
-        <w:br w:type="page"/>
-      </w:r>
-    </w:p>
-    <w:bookmarkEnd w:id="35"/>
-    <w:bookmarkStart w:id="104" w:name="references"/>
-    <w:p>
-      <w:pPr>
-        <w:pStyle w:val="Heading1"/>
-      </w:pPr>
-      <w:r>
-        <w:t xml:space="preserve">References</w:t>
-      </w:r>
-    </w:p>
-    <w:bookmarkStart w:id="103" w:name="refs"/>
-    <w:bookmarkStart w:id="37" w:name="ref-battal_etal19"/>
-    <w:p>
-      <w:pPr>
-        <w:pStyle w:val="Bibliography"/>
-      </w:pPr>
-      <w:r>
-        <w:t xml:space="preserve">Battal, C., Occelli, V., Bertonati, G., Falagiarda, F., &amp; Collignon, O. (2019, May 16).</w:t>
-      </w:r>
-      <w:r>
-        <w:t xml:space="preserve"> </w:t>
-      </w:r>
-      <w:r>
-        <w:rPr>
-          <w:iCs/>
-          <w:i/>
-        </w:rPr>
-        <w:t xml:space="preserve">Ubiquitous enhancement of spatial hearing in congenitally blind people</w:t>
-      </w:r>
-      <w:r>
-        <w:t xml:space="preserve">.</w:t>
-      </w:r>
-      <w:r>
-        <w:t xml:space="preserve"> </w:t>
-      </w:r>
-      <w:hyperlink r:id="rId36">
+      <w:r>
+        <w:t xml:space="preserve"> </w:t>
+      </w:r>
+      <w:hyperlink r:id="rId39">
         <w:r>
           <w:rPr>
             <w:rStyle w:val="Hyperlink"/>
@@ -4451,8 +4617,8 @@
         </w:r>
       </w:hyperlink>
     </w:p>
-    <w:bookmarkEnd w:id="37"/>
-    <w:bookmarkStart w:id="39" w:name="ref-borders_etal22a"/>
+    <w:bookmarkEnd w:id="40"/>
+    <w:bookmarkStart w:id="42" w:name="ref-borders_etal22a"/>
     <w:p>
       <w:pPr>
         <w:pStyle w:val="Bibliography"/>
@@ -4518,7 +4684,7 @@
       <w:r>
         <w:t xml:space="preserve"> </w:t>
       </w:r>
-      <w:hyperlink r:id="rId38">
+      <w:hyperlink r:id="rId41">
         <w:r>
           <w:rPr>
             <w:rStyle w:val="Hyperlink"/>
@@ -4527,8 +4693,8 @@
         </w:r>
       </w:hyperlink>
     </w:p>
-    <w:bookmarkEnd w:id="39"/>
-    <w:bookmarkStart w:id="41" w:name="ref-chanchaochai_schwarz23"/>
+    <w:bookmarkEnd w:id="42"/>
+    <w:bookmarkStart w:id="44" w:name="ref-chanchaochai_schwarz23"/>
     <w:p>
       <w:pPr>
         <w:pStyle w:val="Bibliography"/>
@@ -4589,7 +4755,7 @@
       <w:r>
         <w:t xml:space="preserve"> </w:t>
       </w:r>
-      <w:hyperlink r:id="rId40">
+      <w:hyperlink r:id="rId43">
         <w:r>
           <w:rPr>
             <w:rStyle w:val="Hyperlink"/>
@@ -4598,8 +4764,8 @@
         </w:r>
       </w:hyperlink>
     </w:p>
-    <w:bookmarkEnd w:id="41"/>
-    <w:bookmarkStart w:id="43" w:name="ref-chow_etal23"/>
+    <w:bookmarkEnd w:id="44"/>
+    <w:bookmarkStart w:id="46" w:name="ref-chow_etal23"/>
     <w:p>
       <w:pPr>
         <w:pStyle w:val="Bibliography"/>
@@ -4677,7 +4843,7 @@
       <w:r>
         <w:t xml:space="preserve"> </w:t>
       </w:r>
-      <w:hyperlink r:id="rId42">
+      <w:hyperlink r:id="rId45">
         <w:r>
           <w:rPr>
             <w:rStyle w:val="Hyperlink"/>
@@ -4686,8 +4852,8 @@
         </w:r>
       </w:hyperlink>
     </w:p>
-    <w:bookmarkEnd w:id="43"/>
-    <w:bookmarkStart w:id="45" w:name="ref-clough_etal23"/>
+    <w:bookmarkEnd w:id="46"/>
+    <w:bookmarkStart w:id="48" w:name="ref-clough_etal23"/>
     <w:p>
       <w:pPr>
         <w:pStyle w:val="Bibliography"/>
@@ -4724,7 +4890,7 @@
       <w:r>
         <w:t xml:space="preserve"> </w:t>
       </w:r>
-      <w:hyperlink r:id="rId44">
+      <w:hyperlink r:id="rId47">
         <w:r>
           <w:rPr>
             <w:rStyle w:val="Hyperlink"/>
@@ -4733,8 +4899,8 @@
         </w:r>
       </w:hyperlink>
     </w:p>
-    <w:bookmarkEnd w:id="45"/>
-    <w:bookmarkStart w:id="47" w:name="ref-curtis_etal23a"/>
+    <w:bookmarkEnd w:id="48"/>
+    <w:bookmarkStart w:id="50" w:name="ref-curtis_etal23a"/>
     <w:p>
       <w:pPr>
         <w:pStyle w:val="Bibliography"/>
@@ -4821,7 +4987,7 @@
       <w:r>
         <w:t xml:space="preserve"> </w:t>
       </w:r>
-      <w:hyperlink r:id="rId46">
+      <w:hyperlink r:id="rId49">
         <w:r>
           <w:rPr>
             <w:rStyle w:val="Hyperlink"/>
@@ -4830,8 +4996,8 @@
         </w:r>
       </w:hyperlink>
     </w:p>
-    <w:bookmarkEnd w:id="47"/>
-    <w:bookmarkStart w:id="49" w:name="ref-drachen_etal16"/>
+    <w:bookmarkEnd w:id="50"/>
+    <w:bookmarkStart w:id="52" w:name="ref-drachen_etal16"/>
     <w:p>
       <w:pPr>
         <w:pStyle w:val="Bibliography"/>
@@ -4868,7 +5034,7 @@
       <w:r>
         <w:t xml:space="preserve"> </w:t>
       </w:r>
-      <w:hyperlink r:id="rId48">
+      <w:hyperlink r:id="rId51">
         <w:r>
           <w:rPr>
             <w:rStyle w:val="Hyperlink"/>
@@ -4877,8 +5043,8 @@
         </w:r>
       </w:hyperlink>
     </w:p>
-    <w:bookmarkEnd w:id="49"/>
-    <w:bookmarkStart w:id="51" w:name="ref-drechsler_haensch24"/>
+    <w:bookmarkEnd w:id="52"/>
+    <w:bookmarkStart w:id="54" w:name="ref-drechsler_haensch24"/>
     <w:p>
       <w:pPr>
         <w:pStyle w:val="Bibliography"/>
@@ -4936,7 +5102,7 @@
       <w:r>
         <w:t xml:space="preserve"> </w:t>
       </w:r>
-      <w:hyperlink r:id="rId50">
+      <w:hyperlink r:id="rId53">
         <w:r>
           <w:rPr>
             <w:rStyle w:val="Hyperlink"/>
@@ -4945,8 +5111,8 @@
         </w:r>
       </w:hyperlink>
     </w:p>
-    <w:bookmarkEnd w:id="51"/>
-    <w:bookmarkStart w:id="53" w:name="ref-elamin_etal23"/>
+    <w:bookmarkEnd w:id="54"/>
+    <w:bookmarkStart w:id="56" w:name="ref-elamin_etal23"/>
     <w:p>
       <w:pPr>
         <w:pStyle w:val="Bibliography"/>
@@ -5025,7 +5191,7 @@
       <w:r>
         <w:t xml:space="preserve"> </w:t>
       </w:r>
-      <w:hyperlink r:id="rId52">
+      <w:hyperlink r:id="rId55">
         <w:r>
           <w:rPr>
             <w:rStyle w:val="Hyperlink"/>
@@ -5034,8 +5200,8 @@
         </w:r>
       </w:hyperlink>
     </w:p>
-    <w:bookmarkEnd w:id="53"/>
-    <w:bookmarkStart w:id="55" w:name="ref-elsherif_etal21"/>
+    <w:bookmarkEnd w:id="56"/>
+    <w:bookmarkStart w:id="58" w:name="ref-elsherif_etal21"/>
     <w:p>
       <w:pPr>
         <w:pStyle w:val="Bibliography"/>
@@ -5072,7 +5238,7 @@
       <w:r>
         <w:t xml:space="preserve"> </w:t>
       </w:r>
-      <w:hyperlink r:id="rId54">
+      <w:hyperlink r:id="rId57">
         <w:r>
           <w:rPr>
             <w:rStyle w:val="Hyperlink"/>
@@ -5081,8 +5247,8 @@
         </w:r>
       </w:hyperlink>
     </w:p>
-    <w:bookmarkEnd w:id="55"/>
-    <w:bookmarkStart w:id="57" w:name="ref-gaeta_brydges20"/>
+    <w:bookmarkEnd w:id="58"/>
+    <w:bookmarkStart w:id="60" w:name="ref-gaeta_brydges20"/>
     <w:p>
       <w:pPr>
         <w:pStyle w:val="Bibliography"/>
@@ -5182,7 +5348,7 @@
       <w:r>
         <w:t xml:space="preserve"> </w:t>
       </w:r>
-      <w:hyperlink r:id="rId56">
+      <w:hyperlink r:id="rId59">
         <w:r>
           <w:rPr>
             <w:rStyle w:val="Hyperlink"/>
@@ -5191,8 +5357,8 @@
         </w:r>
       </w:hyperlink>
     </w:p>
-    <w:bookmarkEnd w:id="57"/>
-    <w:bookmarkStart w:id="59" w:name="ref-hothorn_etal06"/>
+    <w:bookmarkEnd w:id="60"/>
+    <w:bookmarkStart w:id="62" w:name="ref-hothorn_etal06"/>
     <w:p>
       <w:pPr>
         <w:pStyle w:val="Bibliography"/>
@@ -5247,7 +5413,7 @@
       <w:r>
         <w:t xml:space="preserve"> </w:t>
       </w:r>
-      <w:hyperlink r:id="rId58">
+      <w:hyperlink r:id="rId61">
         <w:r>
           <w:rPr>
             <w:rStyle w:val="Hyperlink"/>
@@ -5256,8 +5422,8 @@
         </w:r>
       </w:hyperlink>
     </w:p>
-    <w:bookmarkEnd w:id="59"/>
-    <w:bookmarkStart w:id="61" w:name="ref-jarmin_etal14a"/>
+    <w:bookmarkEnd w:id="62"/>
+    <w:bookmarkStart w:id="64" w:name="ref-jarmin_etal14a"/>
     <w:p>
       <w:pPr>
         <w:pStyle w:val="Bibliography"/>
@@ -5389,7 +5555,7 @@
       <w:r>
         <w:t xml:space="preserve"> </w:t>
       </w:r>
-      <w:hyperlink r:id="rId60">
+      <w:hyperlink r:id="rId63">
         <w:r>
           <w:rPr>
             <w:rStyle w:val="Hyperlink"/>
@@ -5398,8 +5564,8 @@
         </w:r>
       </w:hyperlink>
     </w:p>
-    <w:bookmarkEnd w:id="61"/>
-    <w:bookmarkStart w:id="63" w:name="ref-kearney_etal23"/>
+    <w:bookmarkEnd w:id="64"/>
+    <w:bookmarkStart w:id="66" w:name="ref-kearney_etal23"/>
     <w:p>
       <w:pPr>
         <w:pStyle w:val="Bibliography"/>
@@ -5460,7 +5626,7 @@
       <w:r>
         <w:t xml:space="preserve"> </w:t>
       </w:r>
-      <w:hyperlink r:id="rId62">
+      <w:hyperlink r:id="rId65">
         <w:r>
           <w:rPr>
             <w:rStyle w:val="Hyperlink"/>
@@ -5469,8 +5635,8 @@
         </w:r>
       </w:hyperlink>
     </w:p>
-    <w:bookmarkEnd w:id="63"/>
-    <w:bookmarkStart w:id="65" w:name="ref-king_etal22"/>
+    <w:bookmarkEnd w:id="66"/>
+    <w:bookmarkStart w:id="68" w:name="ref-king_etal22"/>
     <w:p>
       <w:pPr>
         <w:pStyle w:val="Bibliography"/>
@@ -5573,7 +5739,7 @@
       <w:r>
         <w:t xml:space="preserve"> </w:t>
       </w:r>
-      <w:hyperlink r:id="rId64">
+      <w:hyperlink r:id="rId67">
         <w:r>
           <w:rPr>
             <w:rStyle w:val="Hyperlink"/>
@@ -5582,8 +5748,8 @@
         </w:r>
       </w:hyperlink>
     </w:p>
-    <w:bookmarkEnd w:id="65"/>
-    <w:bookmarkStart w:id="67" w:name="ref-lewis24"/>
+    <w:bookmarkEnd w:id="68"/>
+    <w:bookmarkStart w:id="70" w:name="ref-lewis24"/>
     <w:p>
       <w:pPr>
         <w:pStyle w:val="Bibliography"/>
@@ -5649,7 +5815,7 @@
       <w:r>
         <w:t xml:space="preserve"> </w:t>
       </w:r>
-      <w:hyperlink r:id="rId66">
+      <w:hyperlink r:id="rId69">
         <w:r>
           <w:rPr>
             <w:rStyle w:val="Hyperlink"/>
@@ -5658,8 +5824,8 @@
         </w:r>
       </w:hyperlink>
     </w:p>
-    <w:bookmarkEnd w:id="67"/>
-    <w:bookmarkStart w:id="69" w:name="ref-meyer18"/>
+    <w:bookmarkEnd w:id="70"/>
+    <w:bookmarkStart w:id="72" w:name="ref-meyer18"/>
     <w:p>
       <w:pPr>
         <w:pStyle w:val="Bibliography"/>
@@ -5717,7 +5883,7 @@
       <w:r>
         <w:t xml:space="preserve"> </w:t>
       </w:r>
-      <w:hyperlink r:id="rId68">
+      <w:hyperlink r:id="rId71">
         <w:r>
           <w:rPr>
             <w:rStyle w:val="Hyperlink"/>
@@ -5726,8 +5892,8 @@
         </w:r>
       </w:hyperlink>
     </w:p>
-    <w:bookmarkEnd w:id="69"/>
-    <w:bookmarkStart w:id="71" w:name="ref-novotny_etal16"/>
+    <w:bookmarkEnd w:id="72"/>
+    <w:bookmarkStart w:id="74" w:name="ref-novotny_etal16"/>
     <w:p>
       <w:pPr>
         <w:pStyle w:val="Bibliography"/>
@@ -5782,7 +5948,7 @@
       <w:r>
         <w:t xml:space="preserve"> </w:t>
       </w:r>
-      <w:hyperlink r:id="rId70">
+      <w:hyperlink r:id="rId73">
         <w:r>
           <w:rPr>
             <w:rStyle w:val="Hyperlink"/>
@@ -5791,8 +5957,8 @@
         </w:r>
       </w:hyperlink>
     </w:p>
-    <w:bookmarkEnd w:id="71"/>
-    <w:bookmarkStart w:id="73" w:name="ref-nowok_etal16"/>
+    <w:bookmarkEnd w:id="74"/>
+    <w:bookmarkStart w:id="76" w:name="ref-nowok_etal16"/>
     <w:p>
       <w:pPr>
         <w:pStyle w:val="Bibliography"/>
@@ -5862,7 +6028,7 @@
       <w:r>
         <w:t xml:space="preserve"> </w:t>
       </w:r>
-      <w:hyperlink r:id="rId72">
+      <w:hyperlink r:id="rId75">
         <w:r>
           <w:rPr>
             <w:rStyle w:val="Hyperlink"/>
@@ -5871,8 +6037,8 @@
         </w:r>
       </w:hyperlink>
     </w:p>
-    <w:bookmarkEnd w:id="73"/>
-    <w:bookmarkStart w:id="75" w:name="ref-obels_etal20a"/>
+    <w:bookmarkEnd w:id="76"/>
+    <w:bookmarkStart w:id="78" w:name="ref-obels_etal20a"/>
     <w:p>
       <w:pPr>
         <w:pStyle w:val="Bibliography"/>
@@ -5954,7 +6120,7 @@
       <w:r>
         <w:t xml:space="preserve"> </w:t>
       </w:r>
-      <w:hyperlink r:id="rId74">
+      <w:hyperlink r:id="rId77">
         <w:r>
           <w:rPr>
             <w:rStyle w:val="Hyperlink"/>
@@ -5963,8 +6129,8 @@
         </w:r>
       </w:hyperlink>
     </w:p>
-    <w:bookmarkEnd w:id="75"/>
-    <w:bookmarkStart w:id="77" w:name="ref-peikert_etal21a"/>
+    <w:bookmarkEnd w:id="78"/>
+    <w:bookmarkStart w:id="80" w:name="ref-peikert_etal21a"/>
     <w:p>
       <w:pPr>
         <w:pStyle w:val="Bibliography"/>
@@ -6067,7 +6233,7 @@
       <w:r>
         <w:t xml:space="preserve"> </w:t>
       </w:r>
-      <w:hyperlink r:id="rId76">
+      <w:hyperlink r:id="rId79">
         <w:r>
           <w:rPr>
             <w:rStyle w:val="Hyperlink"/>
@@ -6076,8 +6242,8 @@
         </w:r>
       </w:hyperlink>
     </w:p>
-    <w:bookmarkEnd w:id="77"/>
-    <w:bookmarkStart w:id="79" w:name="ref-pfeiffer_etal24"/>
+    <w:bookmarkEnd w:id="80"/>
+    <w:bookmarkStart w:id="82" w:name="ref-pfeiffer_etal24"/>
     <w:p>
       <w:pPr>
         <w:pStyle w:val="Bibliography"/>
@@ -6213,7 +6379,7 @@
       <w:r>
         <w:t xml:space="preserve"> </w:t>
       </w:r>
-      <w:hyperlink r:id="rId78">
+      <w:hyperlink r:id="rId81">
         <w:r>
           <w:rPr>
             <w:rStyle w:val="Hyperlink"/>
@@ -6222,8 +6388,8 @@
         </w:r>
       </w:hyperlink>
     </w:p>
-    <w:bookmarkEnd w:id="79"/>
-    <w:bookmarkStart w:id="81" w:name="ref-piwowar_etal07"/>
+    <w:bookmarkEnd w:id="82"/>
+    <w:bookmarkStart w:id="84" w:name="ref-piwowar_etal07"/>
     <w:p>
       <w:pPr>
         <w:pStyle w:val="Bibliography"/>
@@ -6281,7 +6447,7 @@
       <w:r>
         <w:t xml:space="preserve"> </w:t>
       </w:r>
-      <w:hyperlink r:id="rId80">
+      <w:hyperlink r:id="rId83">
         <w:r>
           <w:rPr>
             <w:rStyle w:val="Hyperlink"/>
@@ -6290,8 +6456,8 @@
         </w:r>
       </w:hyperlink>
     </w:p>
-    <w:bookmarkEnd w:id="81"/>
-    <w:bookmarkStart w:id="83" w:name="ref-piwowar_vision13"/>
+    <w:bookmarkEnd w:id="84"/>
+    <w:bookmarkStart w:id="86" w:name="ref-piwowar_vision13"/>
     <w:p>
       <w:pPr>
         <w:pStyle w:val="Bibliography"/>
@@ -6328,7 +6494,7 @@
       <w:r>
         <w:t xml:space="preserve"> </w:t>
       </w:r>
-      <w:hyperlink r:id="rId82">
+      <w:hyperlink r:id="rId85">
         <w:r>
           <w:rPr>
             <w:rStyle w:val="Hyperlink"/>
@@ -6337,8 +6503,8 @@
         </w:r>
       </w:hyperlink>
     </w:p>
-    <w:bookmarkEnd w:id="83"/>
-    <w:bookmarkStart w:id="85" w:name="ref-quintana20"/>
+    <w:bookmarkEnd w:id="86"/>
+    <w:bookmarkStart w:id="88" w:name="ref-quintana20"/>
     <w:p>
       <w:pPr>
         <w:pStyle w:val="Bibliography"/>
@@ -6375,7 +6541,7 @@
       <w:r>
         <w:t xml:space="preserve"> </w:t>
       </w:r>
-      <w:hyperlink r:id="rId84">
+      <w:hyperlink r:id="rId87">
         <w:r>
           <w:rPr>
             <w:rStyle w:val="Hyperlink"/>
@@ -6384,8 +6550,8 @@
         </w:r>
       </w:hyperlink>
     </w:p>
-    <w:bookmarkEnd w:id="85"/>
-    <w:bookmarkStart w:id="87" w:name="ref-rcoreteam22"/>
+    <w:bookmarkEnd w:id="88"/>
+    <w:bookmarkStart w:id="90" w:name="ref-rcoreteam22"/>
     <w:p>
       <w:pPr>
         <w:pStyle w:val="Bibliography"/>
@@ -6437,7 +6603,7 @@
       <w:r>
         <w:t xml:space="preserve"> </w:t>
       </w:r>
-      <w:hyperlink r:id="rId86">
+      <w:hyperlink r:id="rId89">
         <w:r>
           <w:rPr>
             <w:rStyle w:val="Hyperlink"/>
@@ -6446,8 +6612,8 @@
         </w:r>
       </w:hyperlink>
     </w:p>
-    <w:bookmarkEnd w:id="87"/>
-    <w:bookmarkStart w:id="89" w:name="ref-rocher_etal19"/>
+    <w:bookmarkEnd w:id="90"/>
+    <w:bookmarkStart w:id="92" w:name="ref-rocher_etal19"/>
     <w:p>
       <w:pPr>
         <w:pStyle w:val="Bibliography"/>
@@ -6484,7 +6650,7 @@
       <w:r>
         <w:t xml:space="preserve"> </w:t>
       </w:r>
-      <w:hyperlink r:id="rId88">
+      <w:hyperlink r:id="rId91">
         <w:r>
           <w:rPr>
             <w:rStyle w:val="Hyperlink"/>
@@ -6493,8 +6659,8 @@
         </w:r>
       </w:hyperlink>
     </w:p>
-    <w:bookmarkEnd w:id="89"/>
-    <w:bookmarkStart w:id="90" w:name="ref-rubin93"/>
+    <w:bookmarkEnd w:id="92"/>
+    <w:bookmarkStart w:id="93" w:name="ref-rubin93"/>
     <w:p>
       <w:pPr>
         <w:pStyle w:val="Bibliography"/>
@@ -6529,8 +6695,8 @@
         <w:t xml:space="preserve">, 462–468.</w:t>
       </w:r>
     </w:p>
-    <w:bookmarkEnd w:id="90"/>
-    <w:bookmarkStart w:id="91" w:name="ref-shero_hart20"/>
+    <w:bookmarkEnd w:id="93"/>
+    <w:bookmarkStart w:id="94" w:name="ref-shero_hart20"/>
     <w:p>
       <w:pPr>
         <w:pStyle w:val="Bibliography"/>
@@ -6622,8 +6788,8 @@
         <w:t xml:space="preserve">.</w:t>
       </w:r>
     </w:p>
-    <w:bookmarkEnd w:id="91"/>
-    <w:bookmarkStart w:id="92" w:name="ref-stasinopoulos_rigby07"/>
+    <w:bookmarkEnd w:id="94"/>
+    <w:bookmarkStart w:id="95" w:name="ref-stasinopoulos_rigby07"/>
     <w:p>
       <w:pPr>
         <w:pStyle w:val="Bibliography"/>
@@ -6673,8 +6839,8 @@
         <w:t xml:space="preserve">(7), 1–46.</w:t>
       </w:r>
     </w:p>
-    <w:bookmarkEnd w:id="92"/>
-    <w:bookmarkStart w:id="94" w:name="ref-tedersoo_etal21"/>
+    <w:bookmarkEnd w:id="95"/>
+    <w:bookmarkStart w:id="97" w:name="ref-tedersoo_etal21"/>
     <w:p>
       <w:pPr>
         <w:pStyle w:val="Bibliography"/>
@@ -6711,7 +6877,7 @@
       <w:r>
         <w:t xml:space="preserve"> </w:t>
       </w:r>
-      <w:hyperlink r:id="rId93">
+      <w:hyperlink r:id="rId96">
         <w:r>
           <w:rPr>
             <w:rStyle w:val="Hyperlink"/>
@@ -6720,8 +6886,8 @@
         </w:r>
       </w:hyperlink>
     </w:p>
-    <w:bookmarkEnd w:id="94"/>
-    <w:bookmarkStart w:id="96" w:name="ref-thompson_etal23"/>
+    <w:bookmarkEnd w:id="97"/>
+    <w:bookmarkStart w:id="99" w:name="ref-thompson_etal23"/>
     <w:p>
       <w:pPr>
         <w:pStyle w:val="Bibliography"/>
@@ -6803,7 +6969,7 @@
       <w:r>
         <w:t xml:space="preserve"> </w:t>
       </w:r>
-      <w:hyperlink r:id="rId95">
+      <w:hyperlink r:id="rId98">
         <w:r>
           <w:rPr>
             <w:rStyle w:val="Hyperlink"/>
@@ -6812,8 +6978,8 @@
         </w:r>
       </w:hyperlink>
     </w:p>
-    <w:bookmarkEnd w:id="96"/>
-    <w:bookmarkStart w:id="98" w:name="ref-watson_etal23"/>
+    <w:bookmarkEnd w:id="99"/>
+    <w:bookmarkStart w:id="101" w:name="ref-watson_etal23"/>
     <w:p>
       <w:pPr>
         <w:pStyle w:val="Bibliography"/>
@@ -6883,7 +7049,7 @@
       <w:r>
         <w:t xml:space="preserve"> </w:t>
       </w:r>
-      <w:hyperlink r:id="rId97">
+      <w:hyperlink r:id="rId100">
         <w:r>
           <w:rPr>
             <w:rStyle w:val="Hyperlink"/>
@@ -6892,8 +7058,8 @@
         </w:r>
       </w:hyperlink>
     </w:p>
-    <w:bookmarkEnd w:id="98"/>
-    <w:bookmarkStart w:id="100" w:name="ref-wickham_etal19"/>
+    <w:bookmarkEnd w:id="101"/>
+    <w:bookmarkStart w:id="103" w:name="ref-wickham_etal19"/>
     <w:p>
       <w:pPr>
         <w:pStyle w:val="Bibliography"/>
@@ -6939,7 +7105,7 @@
       <w:r>
         <w:t xml:space="preserve"> </w:t>
       </w:r>
-      <w:hyperlink r:id="rId99">
+      <w:hyperlink r:id="rId102">
         <w:r>
           <w:rPr>
             <w:rStyle w:val="Hyperlink"/>
@@ -6948,8 +7114,8 @@
         </w:r>
       </w:hyperlink>
     </w:p>
-    <w:bookmarkEnd w:id="100"/>
-    <w:bookmarkStart w:id="102" w:name="ref-wilkinson_etal16"/>
+    <w:bookmarkEnd w:id="103"/>
+    <w:bookmarkStart w:id="105" w:name="ref-wilkinson_etal16"/>
     <w:p>
       <w:pPr>
         <w:pStyle w:val="Bibliography"/>
@@ -6998,7 +7164,7 @@
       <w:r>
         <w:t xml:space="preserve"> </w:t>
       </w:r>
-      <w:hyperlink r:id="rId101">
+      <w:hyperlink r:id="rId104">
         <w:r>
           <w:rPr>
             <w:rStyle w:val="Hyperlink"/>
@@ -7007,15 +7173,15 @@
         </w:r>
       </w:hyperlink>
     </w:p>
-    <w:bookmarkEnd w:id="102"/>
-    <w:bookmarkEnd w:id="103"/>
+    <w:bookmarkEnd w:id="105"/>
+    <w:bookmarkEnd w:id="106"/>
     <w:p>
       <w:r>
         <w:br w:type="page"/>
       </w:r>
     </w:p>
-    <w:bookmarkEnd w:id="104"/>
-    <w:bookmarkStart w:id="105" w:name="table-and-figure-captions"/>
+    <w:bookmarkEnd w:id="107"/>
+    <w:bookmarkStart w:id="108" w:name="table-and-figure-captions"/>
     <w:p>
       <w:pPr>
         <w:pStyle w:val="Heading1"/>
@@ -7029,7 +7195,7 @@
         <w:pStyle w:val="noIndentParagraph"/>
       </w:pPr>
       <w:r>
-        <w:t xml:space="preserve">Table 1. Table 1: Characteristics of included studies by ASHA domain.</w:t>
+        <w:t xml:space="preserve">Table 1: Description of types of data.</w:t>
       </w:r>
     </w:p>
     <w:p>
@@ -7042,6 +7208,45 @@
         <w:pStyle w:val="noIndentParagraph"/>
       </w:pPr>
       <w:r>
+        <w:t xml:space="preserve">Table 2: Characteristics of included studies by ASHA domain.</w:t>
+      </w:r>
+    </w:p>
+    <w:p>
+      <w:pPr>
+        <w:pStyle w:val="noIndentParagraph"/>
+      </w:pPr>
+    </w:p>
+    <w:p>
+      <w:pPr>
+        <w:pStyle w:val="noIndentParagraph"/>
+      </w:pPr>
+      <w:r>
+        <w:t xml:space="preserve">Table 3: Effect size measures and interpretation by statistical test.</w:t>
+      </w:r>
+    </w:p>
+    <w:p>
+      <w:pPr>
+        <w:pStyle w:val="noIndentParagraph"/>
+      </w:pPr>
+    </w:p>
+    <w:p>
+      <w:pPr>
+        <w:pStyle w:val="noIndentParagraph"/>
+      </w:pPr>
+      <w:r>
+        <w:t xml:space="preserve">Table 4: Stability of synthetic datasets across ASHA domains.</w:t>
+      </w:r>
+    </w:p>
+    <w:p>
+      <w:pPr>
+        <w:pStyle w:val="noIndentParagraph"/>
+      </w:pPr>
+    </w:p>
+    <w:p>
+      <w:pPr>
+        <w:pStyle w:val="noIndentParagraph"/>
+      </w:pPr>
+      <w:r>
         <w:t xml:space="preserve">Figure 1. Visualization of data distributions from synthetic and original data for Study #1 (Curtis et al., 2023).</w:t>
       </w:r>
     </w:p>
@@ -7209,7 +7414,7 @@
         <w:t xml:space="preserve">: Each panel displays the distribution of effect sizes across 100 synthetic datasets for a given ASHA domain. The dashed line indicates the effect size reported in the original study and the light blue shaded area indicates the range of the effect size categorization. The mean difference and standard deviation of the effect size compared to the result reported in the original study is shown below each panel’s title.</w:t>
       </w:r>
     </w:p>
-    <w:bookmarkEnd w:id="105"/>
+    <w:bookmarkEnd w:id="108"/>
     <w:sectPr>
       <w:headerReference r:id="rId10" w:type="even"/>
       <w:headerReference r:id="rId9" w:type="default"/>

</xml_diff>